<commit_message>
Lab1 - Opis organizacji
</commit_message>
<xml_diff>
--- a/dokumentacja.docx
+++ b/dokumentacja.docx
@@ -1,6 +1,6 @@
 
 <file path=word/document.xml><?xml version="1.0" encoding="utf-8"?>
-<w:document xmlns:wpc="http://schemas.microsoft.com/office/word/2010/wordprocessingCanvas" xmlns:cx="http://schemas.microsoft.com/office/drawing/2014/chartex" xmlns:cx1="http://schemas.microsoft.com/office/drawing/2015/9/8/chartex" xmlns:cx2="http://schemas.microsoft.com/office/drawing/2015/10/21/chartex" xmlns:cx3="http://schemas.microsoft.com/office/drawing/2016/5/9/chartex" xmlns:cx4="http://schemas.microsoft.com/office/drawing/2016/5/10/chartex" xmlns:cx5="http://schemas.microsoft.com/office/drawing/2016/5/11/chartex" xmlns:cx6="http://schemas.microsoft.com/office/drawing/2016/5/12/chartex" xmlns:cx7="http://schemas.microsoft.com/office/drawing/2016/5/13/chartex" xmlns:cx8="http://schemas.microsoft.com/office/drawing/2016/5/14/chartex" xmlns:mc="http://schemas.openxmlformats.org/markup-compatibility/2006" xmlns:aink="http://schemas.microsoft.com/office/drawing/2016/ink" xmlns:am3d="http://schemas.microsoft.com/office/drawing/2017/model3d" xmlns:o="urn:schemas-microsoft-com:office:office" xmlns:r="http://schemas.openxmlformats.org/officeDocument/2006/relationships" xmlns:m="http://schemas.openxmlformats.org/officeDocument/2006/math" xmlns:v="urn:schemas-microsoft-com:vml" xmlns:wp14="http://schemas.microsoft.com/office/word/2010/wordprocessingDrawing" xmlns:wp="http://schemas.openxmlformats.org/drawingml/2006/wordprocessingDrawing" xmlns:w10="urn:schemas-microsoft-com:office:word" xmlns:w="http://schemas.openxmlformats.org/wordprocessingml/2006/main" xmlns:w14="http://schemas.microsoft.com/office/word/2010/wordml" xmlns:w15="http://schemas.microsoft.com/office/word/2012/wordml" xmlns:w16cex="http://schemas.microsoft.com/office/word/2018/wordml/cex" xmlns:w16cid="http://schemas.microsoft.com/office/word/2016/wordml/cid" xmlns:w16="http://schemas.microsoft.com/office/word/2018/wordml" xmlns:w16sdtdh="http://schemas.microsoft.com/office/word/2020/wordml/sdtdatahash" xmlns:w16se="http://schemas.microsoft.com/office/word/2015/wordml/symex" xmlns:wpg="http://schemas.microsoft.com/office/word/2010/wordprocessingGroup" xmlns:wpi="http://schemas.microsoft.com/office/word/2010/wordprocessingInk" xmlns:wne="http://schemas.microsoft.com/office/word/2006/wordml" xmlns:wps="http://schemas.microsoft.com/office/word/2010/wordprocessingShape" mc:Ignorable="w14 w15 w16se w16cid w16 w16cex w16sdtdh wp14">
+<w:document xmlns:wpc="http://schemas.microsoft.com/office/word/2010/wordprocessingCanvas" xmlns:cx="http://schemas.microsoft.com/office/drawing/2014/chartex" xmlns:cx1="http://schemas.microsoft.com/office/drawing/2015/9/8/chartex" xmlns:cx2="http://schemas.microsoft.com/office/drawing/2015/10/21/chartex" xmlns:cx3="http://schemas.microsoft.com/office/drawing/2016/5/9/chartex" xmlns:cx4="http://schemas.microsoft.com/office/drawing/2016/5/10/chartex" xmlns:cx5="http://schemas.microsoft.com/office/drawing/2016/5/11/chartex" xmlns:cx6="http://schemas.microsoft.com/office/drawing/2016/5/12/chartex" xmlns:cx7="http://schemas.microsoft.com/office/drawing/2016/5/13/chartex" xmlns:cx8="http://schemas.microsoft.com/office/drawing/2016/5/14/chartex" xmlns:mc="http://schemas.openxmlformats.org/markup-compatibility/2006" xmlns:aink="http://schemas.microsoft.com/office/drawing/2016/ink" xmlns:am3d="http://schemas.microsoft.com/office/drawing/2017/model3d" xmlns:o="urn:schemas-microsoft-com:office:office" xmlns:oel="http://schemas.microsoft.com/office/2019/extlst" xmlns:r="http://schemas.openxmlformats.org/officeDocument/2006/relationships" xmlns:m="http://schemas.openxmlformats.org/officeDocument/2006/math" xmlns:v="urn:schemas-microsoft-com:vml" xmlns:wp14="http://schemas.microsoft.com/office/word/2010/wordprocessingDrawing" xmlns:wp="http://schemas.openxmlformats.org/drawingml/2006/wordprocessingDrawing" xmlns:w10="urn:schemas-microsoft-com:office:word" xmlns:w="http://schemas.openxmlformats.org/wordprocessingml/2006/main" xmlns:w14="http://schemas.microsoft.com/office/word/2010/wordml" xmlns:w15="http://schemas.microsoft.com/office/word/2012/wordml" xmlns:w16cex="http://schemas.microsoft.com/office/word/2018/wordml/cex" xmlns:w16cid="http://schemas.microsoft.com/office/word/2016/wordml/cid" xmlns:w16="http://schemas.microsoft.com/office/word/2018/wordml" xmlns:w16du="http://schemas.microsoft.com/office/word/2023/wordml/word16du" xmlns:w16sdtdh="http://schemas.microsoft.com/office/word/2020/wordml/sdtdatahash" xmlns:w16se="http://schemas.microsoft.com/office/word/2015/wordml/symex" xmlns:wpg="http://schemas.microsoft.com/office/word/2010/wordprocessingGroup" xmlns:wpi="http://schemas.microsoft.com/office/word/2010/wordprocessingInk" xmlns:wne="http://schemas.microsoft.com/office/word/2006/wordml" xmlns:wps="http://schemas.microsoft.com/office/word/2010/wordprocessingShape" mc:Ignorable="w14 w15 w16se w16cid w16 w16cex w16sdtdh wp14">
   <w:body>
     <w:p>
       <w:pPr>
@@ -60,6 +60,8 @@
           <w:tab w:val="left" w:pos="2268"/>
         </w:tabs>
         <w:rPr>
+          <w:b w:val="1"/>
+          <w:bCs w:val="1"/>
           <w:lang w:val="pl-PL"/>
         </w:rPr>
       </w:pPr>
@@ -82,17 +84,13 @@
         <w:t>:</w:t>
       </w:r>
       <w:r>
-        <w:rPr>
-          <w:lang w:val="pl-PL"/>
-        </w:rPr>
         <w:tab/>
       </w:r>
       <w:r>
         <w:rPr>
-          <w:b/>
-          <w:lang w:val="pl-PL"/>
-        </w:rPr>
-        <w:t>Abc</w:t>
+          <w:lang w:val="pl-PL"/>
+        </w:rPr>
+        <w:t>System zarządzania kinem “Plus++”</w:t>
       </w:r>
     </w:p>
     <w:p>
@@ -101,6 +99,8 @@
           <w:tab w:val="left" w:pos="2268"/>
         </w:tabs>
         <w:rPr>
+          <w:b w:val="1"/>
+          <w:bCs w:val="1"/>
           <w:lang w:val="pl-PL"/>
         </w:rPr>
       </w:pPr>
@@ -111,17 +111,144 @@
         <w:t>Autorzy:</w:t>
       </w:r>
       <w:r>
-        <w:rPr>
-          <w:lang w:val="pl-PL"/>
-        </w:rPr>
         <w:tab/>
       </w:r>
       <w:r>
         <w:rPr>
-          <w:b/>
-          <w:lang w:val="pl-PL"/>
-        </w:rPr>
-        <w:t>Abc</w:t>
+          <w:b w:val="1"/>
+          <w:bCs w:val="1"/>
+          <w:lang w:val="pl-PL"/>
+        </w:rPr>
+        <w:t>Ł</w:t>
+      </w:r>
+      <w:r>
+        <w:rPr>
+          <w:b w:val="1"/>
+          <w:bCs w:val="1"/>
+          <w:lang w:val="pl-PL"/>
+        </w:rPr>
+        <w:t>ukasz</w:t>
+      </w:r>
+      <w:r>
+        <w:rPr>
+          <w:b w:val="1"/>
+          <w:bCs w:val="1"/>
+          <w:lang w:val="pl-PL"/>
+        </w:rPr>
+        <w:t xml:space="preserve"> </w:t>
+      </w:r>
+      <w:r>
+        <w:rPr>
+          <w:b w:val="1"/>
+          <w:bCs w:val="1"/>
+          <w:lang w:val="pl-PL"/>
+        </w:rPr>
+        <w:t>Stefański</w:t>
+      </w:r>
+      <w:r>
+        <w:rPr>
+          <w:b w:val="1"/>
+          <w:bCs w:val="1"/>
+          <w:lang w:val="pl-PL"/>
+        </w:rPr>
+        <w:t>,</w:t>
+      </w:r>
+      <w:r>
+        <w:rPr>
+          <w:b w:val="1"/>
+          <w:bCs w:val="1"/>
+          <w:lang w:val="pl-PL"/>
+        </w:rPr>
+        <w:t xml:space="preserve"> </w:t>
+      </w:r>
+      <w:r>
+        <w:rPr>
+          <w:b w:val="1"/>
+          <w:bCs w:val="1"/>
+          <w:lang w:val="pl-PL"/>
+        </w:rPr>
+        <w:t>Robert</w:t>
+      </w:r>
+      <w:r>
+        <w:rPr>
+          <w:b w:val="1"/>
+          <w:bCs w:val="1"/>
+          <w:lang w:val="pl-PL"/>
+        </w:rPr>
+        <w:t xml:space="preserve"> </w:t>
+      </w:r>
+      <w:r>
+        <w:rPr>
+          <w:b w:val="1"/>
+          <w:bCs w:val="1"/>
+          <w:lang w:val="pl-PL"/>
+        </w:rPr>
+        <w:t>F</w:t>
+      </w:r>
+      <w:r>
+        <w:rPr>
+          <w:b w:val="1"/>
+          <w:bCs w:val="1"/>
+          <w:lang w:val="pl-PL"/>
+        </w:rPr>
+        <w:t>ranczak</w:t>
+      </w:r>
+    </w:p>
+    <w:p>
+      <w:pPr>
+        <w:pStyle w:val="Normalny"/>
+        <w:tabs>
+          <w:tab w:val="left" w:leader="none" w:pos="2268"/>
+        </w:tabs>
+        <w:bidi w:val="0"/>
+        <w:spacing w:before="0" w:beforeAutospacing="off" w:after="0" w:afterAutospacing="off" w:line="259" w:lineRule="auto"/>
+        <w:ind w:left="0" w:right="0"/>
+        <w:jc w:val="both"/>
+        <w:rPr>
+          <w:rFonts w:ascii="Times New Roman" w:hAnsi="Times New Roman" w:eastAsia="Times New Roman" w:cs="Times New Roman"/>
+          <w:noProof w:val="0"/>
+          <w:sz w:val="24"/>
+          <w:szCs w:val="24"/>
+          <w:lang w:val="pl-PL"/>
+        </w:rPr>
+      </w:pPr>
+      <w:r>
+        <w:rPr>
+          <w:lang w:val="pl-PL"/>
+        </w:rPr>
+        <w:t>G</w:t>
+      </w:r>
+      <w:r>
+        <w:rPr>
+          <w:lang w:val="pl-PL"/>
+        </w:rPr>
+        <w:t>rupa</w:t>
+      </w:r>
+      <w:r>
+        <w:rPr>
+          <w:lang w:val="pl-PL"/>
+        </w:rPr>
+        <w:t>:</w:t>
+      </w:r>
+      <w:r>
+        <w:tab/>
+      </w:r>
+      <w:r>
+        <w:rPr>
+          <w:rFonts w:ascii="Arial" w:hAnsi="Arial" w:eastAsia="Arial" w:cs="Arial"/>
+          <w:b w:val="0"/>
+          <w:bCs w:val="0"/>
+          <w:i w:val="0"/>
+          <w:iCs w:val="0"/>
+          <w:caps w:val="0"/>
+          <w:smallCaps w:val="0"/>
+          <w:noProof w:val="0"/>
+          <w:color w:val="000000" w:themeColor="text1" w:themeTint="FF" w:themeShade="FF"/>
+          <w:sz w:val="21"/>
+          <w:szCs w:val="21"/>
+          <w:lang w:val="pl-PL"/>
+        </w:rPr>
+        <w:t>N1_I_L_20C</w:t>
       </w:r>
     </w:p>
     <w:p>
@@ -137,19 +264,7 @@
         <w:rPr>
           <w:lang w:val="pl-PL"/>
         </w:rPr>
-        <w:t>G</w:t>
-      </w:r>
-      <w:r>
-        <w:rPr>
-          <w:lang w:val="pl-PL"/>
-        </w:rPr>
-        <w:t>rupa</w:t>
-      </w:r>
-      <w:r>
-        <w:rPr>
-          <w:lang w:val="pl-PL"/>
-        </w:rPr>
-        <w:t>:</w:t>
+        <w:t>Kierunek:</w:t>
       </w:r>
       <w:r>
         <w:rPr>
@@ -161,13 +276,7 @@
         <w:rPr>
           <w:lang w:val="pl-PL"/>
         </w:rPr>
-        <w:t>I1-210</w:t>
-      </w:r>
-      <w:r>
-        <w:rPr>
-          <w:lang w:val="pl-PL"/>
-        </w:rPr>
-        <w:t>A</w:t>
+        <w:t>informatyka</w:t>
       </w:r>
     </w:p>
     <w:p>
@@ -183,14 +292,16 @@
         <w:rPr>
           <w:lang w:val="pl-PL"/>
         </w:rPr>
-        <w:t>Kierunek:</w:t>
-      </w:r>
-      <w:r>
-        <w:rPr>
-          <w:lang w:val="pl-PL"/>
-        </w:rPr>
+        <w:t>Rok akademicki:</w:t>
+      </w:r>
+      <w:r>
         <w:tab/>
-        <w:t>informatyka</w:t>
+      </w:r>
+      <w:r>
+        <w:rPr>
+          <w:lang w:val="pl-PL"/>
+        </w:rPr>
+        <w:t>2</w:t>
       </w:r>
     </w:p>
     <w:p>
@@ -206,7 +317,7 @@
         <w:rPr>
           <w:lang w:val="pl-PL"/>
         </w:rPr>
-        <w:t>Rok akademicki:</w:t>
+        <w:t>Poziom i semestr:</w:t>
       </w:r>
       <w:r>
         <w:rPr>
@@ -218,7 +329,7 @@
         <w:rPr>
           <w:lang w:val="pl-PL"/>
         </w:rPr>
-        <w:t>…</w:t>
+        <w:t>I/4</w:t>
       </w:r>
     </w:p>
     <w:p>
@@ -234,55 +345,28 @@
         <w:rPr>
           <w:lang w:val="pl-PL"/>
         </w:rPr>
-        <w:t>Poziom i semestr:</w:t>
-      </w:r>
-      <w:r>
-        <w:rPr>
-          <w:lang w:val="pl-PL"/>
-        </w:rPr>
+        <w:t>T</w:t>
+      </w:r>
+      <w:r>
+        <w:rPr>
+          <w:lang w:val="pl-PL"/>
+        </w:rPr>
+        <w:t>ryb studiów</w:t>
+      </w:r>
+      <w:r>
+        <w:rPr>
+          <w:lang w:val="pl-PL"/>
+        </w:rPr>
+        <w:t>:</w:t>
+      </w:r>
+      <w:r>
         <w:tab/>
-        <w:t>I/4</w:t>
-      </w:r>
-    </w:p>
-    <w:p>
-      <w:pPr>
-        <w:tabs>
-          <w:tab w:val="left" w:pos="2268"/>
-        </w:tabs>
-        <w:rPr>
-          <w:lang w:val="pl-PL"/>
-        </w:rPr>
-      </w:pPr>
-      <w:r>
-        <w:rPr>
-          <w:lang w:val="pl-PL"/>
-        </w:rPr>
-        <w:t>T</w:t>
-      </w:r>
-      <w:r>
-        <w:rPr>
-          <w:lang w:val="pl-PL"/>
-        </w:rPr>
-        <w:t>ryb studiów</w:t>
-      </w:r>
-      <w:r>
-        <w:rPr>
-          <w:lang w:val="pl-PL"/>
-        </w:rPr>
-        <w:t>:</w:t>
-      </w:r>
-      <w:r>
-        <w:rPr>
-          <w:lang w:val="pl-PL"/>
-        </w:rPr>
-        <w:tab/>
-        <w:t>stacjonarne</w:t>
-      </w:r>
-      <w:r>
-        <w:rPr>
-          <w:lang w:val="pl-PL"/>
-        </w:rPr>
-        <w:t>/niestacjonarne</w:t>
+      </w:r>
+      <w:r>
+        <w:rPr>
+          <w:lang w:val="pl-PL"/>
+        </w:rPr>
+        <w:t>niestacjonarne</w:t>
       </w:r>
     </w:p>
     <w:p>
@@ -464,7 +548,7 @@
           <w:r>
             <w:fldChar w:fldCharType="separate"/>
           </w:r>
-          <w:hyperlink w:anchor="_Toc1976793" w:history="1">
+          <w:hyperlink w:history="1" w:anchor="_Toc1976793">
             <w:r>
               <w:rPr>
                 <w:rStyle w:val="Hipercze"/>
@@ -556,7 +640,7 @@
               <w:lang w:val="pl-PL" w:eastAsia="pl-PL"/>
             </w:rPr>
           </w:pPr>
-          <w:hyperlink w:anchor="_Toc1976794" w:history="1">
+          <w:hyperlink w:history="1" w:anchor="_Toc1976794">
             <w:r>
               <w:rPr>
                 <w:rStyle w:val="Hipercze"/>
@@ -648,7 +732,7 @@
               <w:lang w:val="pl-PL" w:eastAsia="pl-PL"/>
             </w:rPr>
           </w:pPr>
-          <w:hyperlink w:anchor="_Toc1976795" w:history="1">
+          <w:hyperlink w:history="1" w:anchor="_Toc1976795">
             <w:r>
               <w:rPr>
                 <w:rStyle w:val="Hipercze"/>
@@ -740,7 +824,7 @@
               <w:lang w:val="pl-PL" w:eastAsia="pl-PL"/>
             </w:rPr>
           </w:pPr>
-          <w:hyperlink w:anchor="_Toc1976796" w:history="1">
+          <w:hyperlink w:history="1" w:anchor="_Toc1976796">
             <w:r>
               <w:rPr>
                 <w:rStyle w:val="Hipercze"/>
@@ -832,7 +916,7 @@
               <w:lang w:val="pl-PL" w:eastAsia="pl-PL"/>
             </w:rPr>
           </w:pPr>
-          <w:hyperlink w:anchor="_Toc1976797" w:history="1">
+          <w:hyperlink w:history="1" w:anchor="_Toc1976797">
             <w:r>
               <w:rPr>
                 <w:rStyle w:val="Hipercze"/>
@@ -924,7 +1008,7 @@
               <w:lang w:val="pl-PL" w:eastAsia="pl-PL"/>
             </w:rPr>
           </w:pPr>
-          <w:hyperlink w:anchor="_Toc1976798" w:history="1">
+          <w:hyperlink w:history="1" w:anchor="_Toc1976798">
             <w:r>
               <w:rPr>
                 <w:rStyle w:val="Hipercze"/>
@@ -1016,7 +1100,7 @@
               <w:lang w:val="pl-PL" w:eastAsia="pl-PL"/>
             </w:rPr>
           </w:pPr>
-          <w:hyperlink w:anchor="_Toc1976799" w:history="1">
+          <w:hyperlink w:history="1" w:anchor="_Toc1976799">
             <w:r>
               <w:rPr>
                 <w:rStyle w:val="Hipercze"/>
@@ -1108,7 +1192,7 @@
               <w:lang w:val="pl-PL" w:eastAsia="pl-PL"/>
             </w:rPr>
           </w:pPr>
-          <w:hyperlink w:anchor="_Toc1976800" w:history="1">
+          <w:hyperlink w:history="1" w:anchor="_Toc1976800">
             <w:r>
               <w:rPr>
                 <w:rStyle w:val="Hipercze"/>
@@ -1200,7 +1284,7 @@
               <w:lang w:val="pl-PL" w:eastAsia="pl-PL"/>
             </w:rPr>
           </w:pPr>
-          <w:hyperlink w:anchor="_Toc1976801" w:history="1">
+          <w:hyperlink w:history="1" w:anchor="_Toc1976801">
             <w:r>
               <w:rPr>
                 <w:rStyle w:val="Hipercze"/>
@@ -1292,7 +1376,7 @@
               <w:lang w:val="pl-PL" w:eastAsia="pl-PL"/>
             </w:rPr>
           </w:pPr>
-          <w:hyperlink w:anchor="_Toc1976802" w:history="1">
+          <w:hyperlink w:history="1" w:anchor="_Toc1976802">
             <w:r>
               <w:rPr>
                 <w:rStyle w:val="Hipercze"/>
@@ -1384,7 +1468,7 @@
               <w:lang w:val="pl-PL" w:eastAsia="pl-PL"/>
             </w:rPr>
           </w:pPr>
-          <w:hyperlink w:anchor="_Toc1976803" w:history="1">
+          <w:hyperlink w:history="1" w:anchor="_Toc1976803">
             <w:r>
               <w:rPr>
                 <w:rStyle w:val="Hipercze"/>
@@ -1476,7 +1560,7 @@
               <w:lang w:val="pl-PL" w:eastAsia="pl-PL"/>
             </w:rPr>
           </w:pPr>
-          <w:hyperlink w:anchor="_Toc1976804" w:history="1">
+          <w:hyperlink w:history="1" w:anchor="_Toc1976804">
             <w:r>
               <w:rPr>
                 <w:rStyle w:val="Hipercze"/>
@@ -1568,7 +1652,7 @@
               <w:lang w:val="pl-PL" w:eastAsia="pl-PL"/>
             </w:rPr>
           </w:pPr>
-          <w:hyperlink w:anchor="_Toc1976805" w:history="1">
+          <w:hyperlink w:history="1" w:anchor="_Toc1976805">
             <w:r>
               <w:rPr>
                 <w:rStyle w:val="Hipercze"/>
@@ -1660,7 +1744,7 @@
               <w:lang w:val="pl-PL" w:eastAsia="pl-PL"/>
             </w:rPr>
           </w:pPr>
-          <w:hyperlink w:anchor="_Toc1976806" w:history="1">
+          <w:hyperlink w:history="1" w:anchor="_Toc1976806">
             <w:r>
               <w:rPr>
                 <w:rStyle w:val="Hipercze"/>
@@ -1752,7 +1836,7 @@
               <w:lang w:val="pl-PL" w:eastAsia="pl-PL"/>
             </w:rPr>
           </w:pPr>
-          <w:hyperlink w:anchor="_Toc1976807" w:history="1">
+          <w:hyperlink w:history="1" w:anchor="_Toc1976807">
             <w:r>
               <w:rPr>
                 <w:rStyle w:val="Hipercze"/>
@@ -1844,7 +1928,7 @@
               <w:lang w:val="pl-PL" w:eastAsia="pl-PL"/>
             </w:rPr>
           </w:pPr>
-          <w:hyperlink w:anchor="_Toc1976808" w:history="1">
+          <w:hyperlink w:history="1" w:anchor="_Toc1976808">
             <w:r>
               <w:rPr>
                 <w:rStyle w:val="Hipercze"/>
@@ -1936,7 +2020,7 @@
               <w:lang w:val="pl-PL" w:eastAsia="pl-PL"/>
             </w:rPr>
           </w:pPr>
-          <w:hyperlink w:anchor="_Toc1976809" w:history="1">
+          <w:hyperlink w:history="1" w:anchor="_Toc1976809">
             <w:r>
               <w:rPr>
                 <w:rStyle w:val="Hipercze"/>
@@ -2028,7 +2112,7 @@
               <w:lang w:val="pl-PL" w:eastAsia="pl-PL"/>
             </w:rPr>
           </w:pPr>
-          <w:hyperlink w:anchor="_Toc1976810" w:history="1">
+          <w:hyperlink w:history="1" w:anchor="_Toc1976810">
             <w:r>
               <w:rPr>
                 <w:rStyle w:val="Hipercze"/>
@@ -2120,7 +2204,7 @@
               <w:lang w:val="pl-PL" w:eastAsia="pl-PL"/>
             </w:rPr>
           </w:pPr>
-          <w:hyperlink w:anchor="_Toc1976811" w:history="1">
+          <w:hyperlink w:history="1" w:anchor="_Toc1976811">
             <w:r>
               <w:rPr>
                 <w:rStyle w:val="Hipercze"/>
@@ -2212,7 +2296,7 @@
               <w:lang w:val="pl-PL" w:eastAsia="pl-PL"/>
             </w:rPr>
           </w:pPr>
-          <w:hyperlink w:anchor="_Toc1976812" w:history="1">
+          <w:hyperlink w:history="1" w:anchor="_Toc1976812">
             <w:r>
               <w:rPr>
                 <w:rStyle w:val="Hipercze"/>
@@ -2304,7 +2388,7 @@
               <w:lang w:val="pl-PL" w:eastAsia="pl-PL"/>
             </w:rPr>
           </w:pPr>
-          <w:hyperlink w:anchor="_Toc1976813" w:history="1">
+          <w:hyperlink w:history="1" w:anchor="_Toc1976813">
             <w:r>
               <w:rPr>
                 <w:rStyle w:val="Hipercze"/>
@@ -2396,7 +2480,7 @@
               <w:lang w:val="pl-PL" w:eastAsia="pl-PL"/>
             </w:rPr>
           </w:pPr>
-          <w:hyperlink w:anchor="_Toc1976814" w:history="1">
+          <w:hyperlink w:history="1" w:anchor="_Toc1976814">
             <w:r>
               <w:rPr>
                 <w:rStyle w:val="Hipercze"/>
@@ -2488,7 +2572,7 @@
               <w:lang w:val="pl-PL" w:eastAsia="pl-PL"/>
             </w:rPr>
           </w:pPr>
-          <w:hyperlink w:anchor="_Toc1976815" w:history="1">
+          <w:hyperlink w:history="1" w:anchor="_Toc1976815">
             <w:r>
               <w:rPr>
                 <w:rStyle w:val="Hipercze"/>
@@ -2580,7 +2664,7 @@
               <w:lang w:val="pl-PL" w:eastAsia="pl-PL"/>
             </w:rPr>
           </w:pPr>
-          <w:hyperlink w:anchor="_Toc1976816" w:history="1">
+          <w:hyperlink w:history="1" w:anchor="_Toc1976816">
             <w:r>
               <w:rPr>
                 <w:rStyle w:val="Hipercze"/>
@@ -2672,7 +2756,7 @@
               <w:lang w:val="pl-PL" w:eastAsia="pl-PL"/>
             </w:rPr>
           </w:pPr>
-          <w:hyperlink w:anchor="_Toc1976817" w:history="1">
+          <w:hyperlink w:history="1" w:anchor="_Toc1976817">
             <w:r>
               <w:rPr>
                 <w:rStyle w:val="Hipercze"/>
@@ -2764,7 +2848,7 @@
               <w:lang w:val="pl-PL" w:eastAsia="pl-PL"/>
             </w:rPr>
           </w:pPr>
-          <w:hyperlink w:anchor="_Toc1976818" w:history="1">
+          <w:hyperlink w:history="1" w:anchor="_Toc1976818">
             <w:r>
               <w:rPr>
                 <w:rStyle w:val="Hipercze"/>
@@ -2856,7 +2940,7 @@
               <w:lang w:val="pl-PL" w:eastAsia="pl-PL"/>
             </w:rPr>
           </w:pPr>
-          <w:hyperlink w:anchor="_Toc1976819" w:history="1">
+          <w:hyperlink w:history="1" w:anchor="_Toc1976819">
             <w:r>
               <w:rPr>
                 <w:rStyle w:val="Hipercze"/>
@@ -2948,7 +3032,7 @@
               <w:lang w:val="pl-PL" w:eastAsia="pl-PL"/>
             </w:rPr>
           </w:pPr>
-          <w:hyperlink w:anchor="_Toc1976820" w:history="1">
+          <w:hyperlink w:history="1" w:anchor="_Toc1976820">
             <w:r>
               <w:rPr>
                 <w:rStyle w:val="Hipercze"/>
@@ -3040,7 +3124,7 @@
               <w:lang w:val="pl-PL" w:eastAsia="pl-PL"/>
             </w:rPr>
           </w:pPr>
-          <w:hyperlink w:anchor="_Toc1976821" w:history="1">
+          <w:hyperlink w:history="1" w:anchor="_Toc1976821">
             <w:r>
               <w:rPr>
                 <w:rStyle w:val="Hipercze"/>
@@ -3132,7 +3216,7 @@
               <w:lang w:val="pl-PL" w:eastAsia="pl-PL"/>
             </w:rPr>
           </w:pPr>
-          <w:hyperlink w:anchor="_Toc1976822" w:history="1">
+          <w:hyperlink w:history="1" w:anchor="_Toc1976822">
             <w:r>
               <w:rPr>
                 <w:rStyle w:val="Hipercze"/>
@@ -3224,7 +3308,7 @@
               <w:lang w:val="pl-PL" w:eastAsia="pl-PL"/>
             </w:rPr>
           </w:pPr>
-          <w:hyperlink w:anchor="_Toc1976823" w:history="1">
+          <w:hyperlink w:history="1" w:anchor="_Toc1976823">
             <w:r>
               <w:rPr>
                 <w:rStyle w:val="Hipercze"/>
@@ -3316,7 +3400,7 @@
               <w:lang w:val="pl-PL" w:eastAsia="pl-PL"/>
             </w:rPr>
           </w:pPr>
-          <w:hyperlink w:anchor="_Toc1976824" w:history="1">
+          <w:hyperlink w:history="1" w:anchor="_Toc1976824">
             <w:r>
               <w:rPr>
                 <w:rStyle w:val="Hipercze"/>
@@ -3408,7 +3492,7 @@
               <w:lang w:val="pl-PL" w:eastAsia="pl-PL"/>
             </w:rPr>
           </w:pPr>
-          <w:hyperlink w:anchor="_Toc1976825" w:history="1">
+          <w:hyperlink w:history="1" w:anchor="_Toc1976825">
             <w:r>
               <w:rPr>
                 <w:rStyle w:val="Hipercze"/>
@@ -3487,7 +3571,6 @@
         </w:p>
         <w:p>
           <w:r>
-            <w:lastRenderedPageBreak/>
             <w:fldChar w:fldCharType="end"/>
           </w:r>
         </w:p>
@@ -3509,12 +3592,11 @@
           <w:lang w:val="pl-PL"/>
         </w:rPr>
       </w:pPr>
-      <w:bookmarkStart w:id="0" w:name="_Toc1976793"/>
-      <w:r>
-        <w:rPr>
-          <w:lang w:val="pl-PL"/>
-        </w:rPr>
-        <w:lastRenderedPageBreak/>
+      <w:bookmarkStart w:name="_Toc1976793" w:id="0"/>
+      <w:r>
+        <w:rPr>
+          <w:lang w:val="pl-PL"/>
+        </w:rPr>
         <w:t>Odnośniki do innych źródeł</w:t>
       </w:r>
       <w:bookmarkEnd w:id="0"/>
@@ -3605,12 +3687,11 @@
           <w:lang w:val="pl-PL"/>
         </w:rPr>
       </w:pPr>
-      <w:bookmarkStart w:id="1" w:name="_Toc1976794"/>
-      <w:r>
-        <w:rPr>
-          <w:lang w:val="pl-PL"/>
-        </w:rPr>
-        <w:lastRenderedPageBreak/>
+      <w:bookmarkStart w:name="_Toc1976794" w:id="1"/>
+      <w:r>
+        <w:rPr>
+          <w:lang w:val="pl-PL"/>
+        </w:rPr>
         <w:t>Słownik pojęć</w:t>
       </w:r>
       <w:bookmarkEnd w:id="1"/>
@@ -3635,12 +3716,11 @@
           <w:lang w:val="pl-PL"/>
         </w:rPr>
       </w:pPr>
-      <w:bookmarkStart w:id="2" w:name="_Toc1976795"/>
-      <w:r>
-        <w:rPr>
-          <w:lang w:val="pl-PL"/>
-        </w:rPr>
-        <w:lastRenderedPageBreak/>
+      <w:bookmarkStart w:name="_Toc1976795" w:id="2"/>
+      <w:r>
+        <w:rPr>
+          <w:lang w:val="pl-PL"/>
+        </w:rPr>
         <w:t>Wprowadzenie</w:t>
       </w:r>
       <w:bookmarkEnd w:id="2"/>
@@ -3652,7 +3732,7 @@
           <w:lang w:val="pl-PL"/>
         </w:rPr>
       </w:pPr>
-      <w:bookmarkStart w:id="3" w:name="_Toc1976796"/>
+      <w:bookmarkStart w:name="_Toc1976796" w:id="3"/>
       <w:r>
         <w:rPr>
           <w:lang w:val="pl-PL"/>
@@ -3688,7 +3768,7 @@
           <w:lang w:val="pl-PL"/>
         </w:rPr>
       </w:pPr>
-      <w:bookmarkStart w:id="4" w:name="_Toc1976797"/>
+      <w:bookmarkStart w:name="_Toc1976797" w:id="4"/>
       <w:r>
         <w:rPr>
           <w:lang w:val="pl-PL"/>
@@ -3717,7 +3797,7 @@
           <w:lang w:val="pl-PL"/>
         </w:rPr>
       </w:pPr>
-      <w:bookmarkStart w:id="5" w:name="_Toc1976798"/>
+      <w:bookmarkStart w:name="_Toc1976798" w:id="5"/>
       <w:r>
         <w:rPr>
           <w:lang w:val="pl-PL"/>
@@ -3734,15 +3814,332 @@
     </w:p>
     <w:p>
       <w:pPr>
-        <w:rPr>
-          <w:lang w:val="pl-PL"/>
-        </w:rPr>
-      </w:pPr>
-      <w:r>
-        <w:rPr>
-          <w:lang w:val="pl-PL"/>
-        </w:rPr>
-        <w:t>Jedna z dwóch opcji:</w:t>
+        <w:pStyle w:val="Normalny"/>
+        <w:rPr>
+          <w:lang w:val="pl-PL"/>
+        </w:rPr>
+      </w:pPr>
+    </w:p>
+    <w:p>
+      <w:pPr>
+        <w:pStyle w:val="Normalny"/>
+        <w:rPr>
+          <w:lang w:val="pl-PL"/>
+        </w:rPr>
+      </w:pPr>
+      <w:r>
+        <w:rPr>
+          <w:lang w:val="pl-PL"/>
+        </w:rPr>
+        <w:t xml:space="preserve">Kino Plus++ jest kameralnym miejscem </w:t>
+      </w:r>
+      <w:r>
+        <w:rPr>
+          <w:lang w:val="pl-PL"/>
+        </w:rPr>
+        <w:t>spotka</w:t>
+      </w:r>
+      <w:r>
+        <w:rPr>
+          <w:lang w:val="pl-PL"/>
+        </w:rPr>
+        <w:t>ń</w:t>
+      </w:r>
+      <w:r>
+        <w:rPr>
+          <w:lang w:val="pl-PL"/>
+        </w:rPr>
+        <w:t xml:space="preserve">, uwielbianym zarówno przez Szczecinian, jak i </w:t>
+      </w:r>
+      <w:r>
+        <w:rPr>
+          <w:lang w:val="pl-PL"/>
+        </w:rPr>
+        <w:t>przejezd</w:t>
+      </w:r>
+      <w:r>
+        <w:rPr>
+          <w:lang w:val="pl-PL"/>
+        </w:rPr>
+        <w:t>n</w:t>
+      </w:r>
+      <w:r>
+        <w:rPr>
+          <w:lang w:val="pl-PL"/>
+        </w:rPr>
+        <w:t>ych</w:t>
+      </w:r>
+      <w:r>
+        <w:rPr>
+          <w:lang w:val="pl-PL"/>
+        </w:rPr>
+        <w:t xml:space="preserve"> </w:t>
+      </w:r>
+      <w:r>
+        <w:rPr>
+          <w:lang w:val="pl-PL"/>
+        </w:rPr>
+        <w:t>turyst</w:t>
+      </w:r>
+      <w:r>
+        <w:rPr>
+          <w:lang w:val="pl-PL"/>
+        </w:rPr>
+        <w:t>ó</w:t>
+      </w:r>
+      <w:r>
+        <w:rPr>
+          <w:lang w:val="pl-PL"/>
+        </w:rPr>
+        <w:t>w</w:t>
+      </w:r>
+      <w:r>
+        <w:rPr>
+          <w:lang w:val="pl-PL"/>
+        </w:rPr>
+        <w:t>.</w:t>
+      </w:r>
+      <w:r>
+        <w:rPr>
+          <w:lang w:val="pl-PL"/>
+        </w:rPr>
+        <w:t xml:space="preserve"> Oferuje w swoim repertuarze kultowe filmy </w:t>
+      </w:r>
+      <w:r>
+        <w:rPr>
+          <w:lang w:val="pl-PL"/>
+        </w:rPr>
+        <w:t>trafiaj</w:t>
+      </w:r>
+      <w:r>
+        <w:rPr>
+          <w:lang w:val="pl-PL"/>
+        </w:rPr>
+        <w:t>ą</w:t>
+      </w:r>
+      <w:r>
+        <w:rPr>
+          <w:lang w:val="pl-PL"/>
+        </w:rPr>
+        <w:t>ce</w:t>
+      </w:r>
+      <w:r>
+        <w:rPr>
+          <w:lang w:val="pl-PL"/>
+        </w:rPr>
+        <w:t xml:space="preserve"> w gusta </w:t>
+      </w:r>
+      <w:r>
+        <w:rPr>
+          <w:lang w:val="pl-PL"/>
+        </w:rPr>
+        <w:t>ka</w:t>
+      </w:r>
+      <w:r>
+        <w:rPr>
+          <w:lang w:val="pl-PL"/>
+        </w:rPr>
+        <w:t>ż</w:t>
+      </w:r>
+      <w:r>
+        <w:rPr>
+          <w:lang w:val="pl-PL"/>
+        </w:rPr>
+        <w:t>dego</w:t>
+      </w:r>
+      <w:r>
+        <w:rPr>
+          <w:lang w:val="pl-PL"/>
+        </w:rPr>
+        <w:t xml:space="preserve"> konesera, które są wymieniane cyklicznie. Posiada lokal </w:t>
+      </w:r>
+      <w:r>
+        <w:rPr>
+          <w:lang w:val="pl-PL"/>
+        </w:rPr>
+        <w:t>składający</w:t>
+      </w:r>
+      <w:r>
+        <w:rPr>
+          <w:lang w:val="pl-PL"/>
+        </w:rPr>
+        <w:t xml:space="preserve"> się z </w:t>
+      </w:r>
+      <w:r>
+        <w:rPr>
+          <w:lang w:val="pl-PL"/>
+        </w:rPr>
+        <w:t>dw</w:t>
+      </w:r>
+      <w:r>
+        <w:rPr>
+          <w:lang w:val="pl-PL"/>
+        </w:rPr>
+        <w:t>ó</w:t>
+      </w:r>
+      <w:r>
+        <w:rPr>
+          <w:lang w:val="pl-PL"/>
+        </w:rPr>
+        <w:t>ch</w:t>
+      </w:r>
+      <w:r>
+        <w:rPr>
+          <w:lang w:val="pl-PL"/>
+        </w:rPr>
+        <w:t xml:space="preserve"> </w:t>
+      </w:r>
+      <w:proofErr w:type="spellStart"/>
+      <w:r>
+        <w:rPr>
+          <w:lang w:val="pl-PL"/>
+        </w:rPr>
+        <w:t>sal</w:t>
+      </w:r>
+      <w:proofErr w:type="spellEnd"/>
+      <w:r>
+        <w:rPr>
+          <w:lang w:val="pl-PL"/>
+        </w:rPr>
+        <w:t xml:space="preserve"> kinowych</w:t>
+      </w:r>
+      <w:r>
+        <w:rPr>
+          <w:lang w:val="pl-PL"/>
+        </w:rPr>
+        <w:t xml:space="preserve">, z czego jedna jest również przystosowana do organizowania </w:t>
+      </w:r>
+      <w:r>
+        <w:rPr>
+          <w:lang w:val="pl-PL"/>
+        </w:rPr>
+        <w:t>wydarzeń</w:t>
+      </w:r>
+      <w:r>
+        <w:rPr>
+          <w:lang w:val="pl-PL"/>
+        </w:rPr>
+        <w:t xml:space="preserve"> kulturalnych.</w:t>
+      </w:r>
+      <w:r>
+        <w:rPr>
+          <w:lang w:val="pl-PL"/>
+        </w:rPr>
+        <w:t xml:space="preserve"> </w:t>
+      </w:r>
+      <w:r>
+        <w:rPr>
+          <w:lang w:val="pl-PL"/>
+        </w:rPr>
+        <w:t xml:space="preserve">Kino posiada bar, w którym można </w:t>
+      </w:r>
+      <w:r>
+        <w:rPr>
+          <w:lang w:val="pl-PL"/>
+        </w:rPr>
+        <w:t>zakupić</w:t>
+      </w:r>
+      <w:r>
+        <w:rPr>
+          <w:lang w:val="pl-PL"/>
+        </w:rPr>
+        <w:t xml:space="preserve"> </w:t>
+      </w:r>
+      <w:r>
+        <w:rPr>
+          <w:lang w:val="pl-PL"/>
+        </w:rPr>
+        <w:t>przekąski</w:t>
+      </w:r>
+      <w:r>
+        <w:rPr>
+          <w:lang w:val="pl-PL"/>
+        </w:rPr>
+        <w:t xml:space="preserve"> oraz napoje w tym </w:t>
+      </w:r>
+      <w:r>
+        <w:rPr>
+          <w:lang w:val="pl-PL"/>
+        </w:rPr>
+        <w:t xml:space="preserve">również </w:t>
+      </w:r>
+      <w:r>
+        <w:rPr>
+          <w:lang w:val="pl-PL"/>
+        </w:rPr>
+        <w:t>alk</w:t>
+      </w:r>
+      <w:r>
+        <w:rPr>
+          <w:lang w:val="pl-PL"/>
+        </w:rPr>
+        <w:t>ohol</w:t>
+      </w:r>
+      <w:r>
+        <w:rPr>
+          <w:lang w:val="pl-PL"/>
+        </w:rPr>
+        <w:t>.</w:t>
+      </w:r>
+    </w:p>
+    <w:p>
+      <w:pPr>
+        <w:pStyle w:val="Normalny"/>
+        <w:rPr>
+          <w:lang w:val="pl-PL"/>
+        </w:rPr>
+      </w:pPr>
+    </w:p>
+    <w:p>
+      <w:pPr>
+        <w:pStyle w:val="Normalny"/>
+        <w:rPr>
+          <w:b w:val="1"/>
+          <w:bCs w:val="1"/>
+          <w:sz w:val="26"/>
+          <w:szCs w:val="26"/>
+          <w:lang w:val="pl-PL"/>
+        </w:rPr>
+      </w:pPr>
+      <w:r>
+        <w:rPr>
+          <w:b w:val="1"/>
+          <w:bCs w:val="1"/>
+          <w:sz w:val="26"/>
+          <w:szCs w:val="26"/>
+          <w:lang w:val="pl-PL"/>
+        </w:rPr>
+        <w:t>Gł</w:t>
+      </w:r>
+      <w:r>
+        <w:rPr>
+          <w:b w:val="1"/>
+          <w:bCs w:val="1"/>
+          <w:sz w:val="26"/>
+          <w:szCs w:val="26"/>
+          <w:lang w:val="pl-PL"/>
+        </w:rPr>
+        <w:t>ó</w:t>
+      </w:r>
+      <w:r>
+        <w:rPr>
+          <w:b w:val="1"/>
+          <w:bCs w:val="1"/>
+          <w:sz w:val="26"/>
+          <w:szCs w:val="26"/>
+          <w:lang w:val="pl-PL"/>
+        </w:rPr>
+        <w:t>wne</w:t>
+      </w:r>
+      <w:r>
+        <w:rPr>
+          <w:b w:val="1"/>
+          <w:bCs w:val="1"/>
+          <w:sz w:val="26"/>
+          <w:szCs w:val="26"/>
+          <w:lang w:val="pl-PL"/>
+        </w:rPr>
+        <w:t xml:space="preserve"> procesy biznesowe organizacji:</w:t>
       </w:r>
     </w:p>
     <w:p>
@@ -3750,35 +4147,215 @@
         <w:pStyle w:val="Akapitzlist"/>
         <w:numPr>
           <w:ilvl w:val="0"/>
-          <w:numId w:val="22"/>
+          <w:numId w:val="26"/>
         </w:numPr>
         <w:rPr>
-          <w:lang w:val="pl-PL"/>
-        </w:rPr>
-      </w:pPr>
-      <w:r>
-        <w:rPr>
-          <w:lang w:val="pl-PL"/>
-        </w:rPr>
-        <w:t>Jeśli dla konkretnej organizacji: C</w:t>
-      </w:r>
-      <w:r>
-        <w:rPr>
-          <w:lang w:val="pl-PL"/>
-        </w:rPr>
-        <w:t>zym</w:t>
-      </w:r>
-      <w:r>
-        <w:rPr>
-          <w:lang w:val="pl-PL"/>
-        </w:rPr>
-        <w:t xml:space="preserve"> jest organizacja, dla której realizowany będzie system</w:t>
-      </w:r>
-      <w:r>
-        <w:rPr>
-          <w:lang w:val="pl-PL"/>
-        </w:rPr>
-        <w:t>; jak działa (lub będzie działała), kiedy system będzie wdrożony – tutaj nie odwołujemy się do samego systemu, tylko opisujemy samo działanie organizacji i role. W szczególności – jak wyglądają główne procesy biznesowe.</w:t>
+          <w:rFonts w:ascii="Times New Roman" w:hAnsi="Times New Roman" w:eastAsia="Times New Roman" w:cs="Times New Roman" w:asciiTheme="minorAscii" w:hAnsiTheme="minorAscii" w:eastAsiaTheme="minorAscii" w:cstheme="minorAscii"/>
+          <w:b w:val="0"/>
+          <w:bCs w:val="0"/>
+          <w:i w:val="0"/>
+          <w:iCs w:val="0"/>
+          <w:noProof w:val="0"/>
+          <w:sz w:val="24"/>
+          <w:szCs w:val="24"/>
+          <w:lang w:val="pl-PL"/>
+        </w:rPr>
+      </w:pPr>
+      <w:r>
+        <w:rPr>
+          <w:rFonts w:ascii="Times New Roman" w:hAnsi="Times New Roman" w:eastAsia="Times New Roman" w:cs="Times New Roman" w:asciiTheme="minorAscii" w:hAnsiTheme="minorAscii" w:eastAsiaTheme="minorAscii" w:cstheme="minorAscii"/>
+          <w:b w:val="0"/>
+          <w:bCs w:val="0"/>
+          <w:i w:val="0"/>
+          <w:iCs w:val="0"/>
+          <w:noProof w:val="0"/>
+          <w:sz w:val="24"/>
+          <w:szCs w:val="24"/>
+          <w:lang w:val="pl-PL"/>
+        </w:rPr>
+        <w:t xml:space="preserve">Sprzedaż biletów </w:t>
+      </w:r>
+      <w:r>
+        <w:rPr>
+          <w:rFonts w:ascii="Times New Roman" w:hAnsi="Times New Roman" w:eastAsia="Times New Roman" w:cs="Times New Roman" w:asciiTheme="minorAscii" w:hAnsiTheme="minorAscii" w:eastAsiaTheme="minorAscii" w:cstheme="minorAscii"/>
+          <w:b w:val="0"/>
+          <w:bCs w:val="0"/>
+          <w:i w:val="0"/>
+          <w:iCs w:val="0"/>
+          <w:noProof w:val="0"/>
+          <w:sz w:val="24"/>
+          <w:szCs w:val="24"/>
+          <w:lang w:val="pl-PL"/>
+        </w:rPr>
+        <w:t>w dystrybucji stacjonarnej</w:t>
+      </w:r>
+      <w:r>
+        <w:rPr>
+          <w:rFonts w:ascii="Times New Roman" w:hAnsi="Times New Roman" w:eastAsia="Times New Roman" w:cs="Times New Roman" w:asciiTheme="minorAscii" w:hAnsiTheme="minorAscii" w:eastAsiaTheme="minorAscii" w:cstheme="minorAscii"/>
+          <w:b w:val="0"/>
+          <w:bCs w:val="0"/>
+          <w:i w:val="0"/>
+          <w:iCs w:val="0"/>
+          <w:noProof w:val="0"/>
+          <w:sz w:val="24"/>
+          <w:szCs w:val="24"/>
+          <w:lang w:val="pl-PL"/>
+        </w:rPr>
+        <w:t xml:space="preserve">. Liczne </w:t>
+      </w:r>
+      <w:r>
+        <w:rPr>
+          <w:rFonts w:ascii="Times New Roman" w:hAnsi="Times New Roman" w:eastAsia="Times New Roman" w:cs="Times New Roman" w:asciiTheme="minorAscii" w:hAnsiTheme="minorAscii" w:eastAsiaTheme="minorAscii" w:cstheme="minorAscii"/>
+          <w:b w:val="0"/>
+          <w:bCs w:val="0"/>
+          <w:i w:val="0"/>
+          <w:iCs w:val="0"/>
+          <w:noProof w:val="0"/>
+          <w:sz w:val="24"/>
+          <w:szCs w:val="24"/>
+          <w:lang w:val="pl-PL"/>
+        </w:rPr>
+        <w:t>promocje</w:t>
+      </w:r>
+      <w:r>
+        <w:rPr>
+          <w:rFonts w:ascii="Times New Roman" w:hAnsi="Times New Roman" w:eastAsia="Times New Roman" w:cs="Times New Roman" w:asciiTheme="minorAscii" w:hAnsiTheme="minorAscii" w:eastAsiaTheme="minorAscii" w:cstheme="minorAscii"/>
+          <w:b w:val="0"/>
+          <w:bCs w:val="0"/>
+          <w:i w:val="0"/>
+          <w:iCs w:val="0"/>
+          <w:noProof w:val="0"/>
+          <w:sz w:val="24"/>
+          <w:szCs w:val="24"/>
+          <w:lang w:val="pl-PL"/>
+        </w:rPr>
+        <w:t xml:space="preserve"> - </w:t>
+      </w:r>
+      <w:r>
+        <w:rPr>
+          <w:rFonts w:ascii="Times New Roman" w:hAnsi="Times New Roman" w:eastAsia="Times New Roman" w:cs="Times New Roman" w:asciiTheme="minorAscii" w:hAnsiTheme="minorAscii" w:eastAsiaTheme="minorAscii" w:cstheme="minorAscii"/>
+          <w:b w:val="0"/>
+          <w:bCs w:val="0"/>
+          <w:i w:val="0"/>
+          <w:iCs w:val="0"/>
+          <w:noProof w:val="0"/>
+          <w:sz w:val="24"/>
+          <w:szCs w:val="24"/>
+          <w:lang w:val="pl-PL"/>
+        </w:rPr>
+        <w:t>zniżki</w:t>
+      </w:r>
+      <w:r>
+        <w:rPr>
+          <w:rFonts w:ascii="Times New Roman" w:hAnsi="Times New Roman" w:eastAsia="Times New Roman" w:cs="Times New Roman" w:asciiTheme="minorAscii" w:hAnsiTheme="minorAscii" w:eastAsiaTheme="minorAscii" w:cstheme="minorAscii"/>
+          <w:b w:val="0"/>
+          <w:bCs w:val="0"/>
+          <w:i w:val="0"/>
+          <w:iCs w:val="0"/>
+          <w:noProof w:val="0"/>
+          <w:sz w:val="24"/>
+          <w:szCs w:val="24"/>
+          <w:lang w:val="pl-PL"/>
+        </w:rPr>
+        <w:t xml:space="preserve"> </w:t>
+      </w:r>
+      <w:r>
+        <w:rPr>
+          <w:rFonts w:ascii="Times New Roman" w:hAnsi="Times New Roman" w:eastAsia="Times New Roman" w:cs="Times New Roman" w:asciiTheme="minorAscii" w:hAnsiTheme="minorAscii" w:eastAsiaTheme="minorAscii" w:cstheme="minorAscii"/>
+          <w:b w:val="0"/>
+          <w:bCs w:val="0"/>
+          <w:i w:val="0"/>
+          <w:iCs w:val="0"/>
+          <w:noProof w:val="0"/>
+          <w:sz w:val="24"/>
+          <w:szCs w:val="24"/>
+          <w:lang w:val="pl-PL"/>
+        </w:rPr>
+        <w:t>dla</w:t>
+      </w:r>
+      <w:r>
+        <w:rPr>
+          <w:rFonts w:ascii="Times New Roman" w:hAnsi="Times New Roman" w:eastAsia="Times New Roman" w:cs="Times New Roman" w:asciiTheme="minorAscii" w:hAnsiTheme="minorAscii" w:eastAsiaTheme="minorAscii" w:cstheme="minorAscii"/>
+          <w:b w:val="0"/>
+          <w:bCs w:val="0"/>
+          <w:i w:val="0"/>
+          <w:iCs w:val="0"/>
+          <w:noProof w:val="0"/>
+          <w:sz w:val="24"/>
+          <w:szCs w:val="24"/>
+          <w:lang w:val="pl-PL"/>
+        </w:rPr>
+        <w:t xml:space="preserve"> </w:t>
+      </w:r>
+      <w:r>
+        <w:rPr>
+          <w:rFonts w:ascii="Times New Roman" w:hAnsi="Times New Roman" w:eastAsia="Times New Roman" w:cs="Times New Roman" w:asciiTheme="minorAscii" w:hAnsiTheme="minorAscii" w:eastAsiaTheme="minorAscii" w:cstheme="minorAscii"/>
+          <w:b w:val="0"/>
+          <w:bCs w:val="0"/>
+          <w:i w:val="0"/>
+          <w:iCs w:val="0"/>
+          <w:noProof w:val="0"/>
+          <w:sz w:val="24"/>
+          <w:szCs w:val="24"/>
+          <w:lang w:val="pl-PL"/>
+        </w:rPr>
+        <w:t>dzieci</w:t>
+      </w:r>
+      <w:r>
+        <w:rPr>
+          <w:rFonts w:ascii="Times New Roman" w:hAnsi="Times New Roman" w:eastAsia="Times New Roman" w:cs="Times New Roman" w:asciiTheme="minorAscii" w:hAnsiTheme="minorAscii" w:eastAsiaTheme="minorAscii" w:cstheme="minorAscii"/>
+          <w:b w:val="0"/>
+          <w:bCs w:val="0"/>
+          <w:i w:val="0"/>
+          <w:iCs w:val="0"/>
+          <w:noProof w:val="0"/>
+          <w:sz w:val="24"/>
+          <w:szCs w:val="24"/>
+          <w:lang w:val="pl-PL"/>
+        </w:rPr>
+        <w:t>, studentów, grup</w:t>
+      </w:r>
+      <w:r>
+        <w:rPr>
+          <w:rFonts w:ascii="Times New Roman" w:hAnsi="Times New Roman" w:eastAsia="Times New Roman" w:cs="Times New Roman" w:asciiTheme="minorAscii" w:hAnsiTheme="minorAscii" w:eastAsiaTheme="minorAscii" w:cstheme="minorAscii"/>
+          <w:b w:val="0"/>
+          <w:bCs w:val="0"/>
+          <w:i w:val="0"/>
+          <w:iCs w:val="0"/>
+          <w:noProof w:val="0"/>
+          <w:sz w:val="24"/>
+          <w:szCs w:val="24"/>
+          <w:lang w:val="pl-PL"/>
+        </w:rPr>
+        <w:t xml:space="preserve"> oraz kart</w:t>
+      </w:r>
+      <w:r>
+        <w:rPr>
+          <w:rFonts w:ascii="Times New Roman" w:hAnsi="Times New Roman" w:eastAsia="Times New Roman" w:cs="Times New Roman" w:asciiTheme="minorAscii" w:hAnsiTheme="minorAscii" w:eastAsiaTheme="minorAscii" w:cstheme="minorAscii"/>
+          <w:b w:val="0"/>
+          <w:bCs w:val="0"/>
+          <w:i w:val="0"/>
+          <w:iCs w:val="0"/>
+          <w:noProof w:val="0"/>
+          <w:sz w:val="24"/>
+          <w:szCs w:val="24"/>
+          <w:lang w:val="pl-PL"/>
+        </w:rPr>
+        <w:t>ę</w:t>
+      </w:r>
+      <w:r>
+        <w:rPr>
+          <w:rFonts w:ascii="Times New Roman" w:hAnsi="Times New Roman" w:eastAsia="Times New Roman" w:cs="Times New Roman" w:asciiTheme="minorAscii" w:hAnsiTheme="minorAscii" w:eastAsiaTheme="minorAscii" w:cstheme="minorAscii"/>
+          <w:b w:val="0"/>
+          <w:bCs w:val="0"/>
+          <w:i w:val="0"/>
+          <w:iCs w:val="0"/>
+          <w:noProof w:val="0"/>
+          <w:sz w:val="24"/>
+          <w:szCs w:val="24"/>
+          <w:lang w:val="pl-PL"/>
+        </w:rPr>
+        <w:t xml:space="preserve"> stałego klienta.</w:t>
       </w:r>
     </w:p>
     <w:p>
@@ -3786,18 +4363,925 @@
         <w:pStyle w:val="Akapitzlist"/>
         <w:numPr>
           <w:ilvl w:val="0"/>
-          <w:numId w:val="22"/>
+          <w:numId w:val="26"/>
         </w:numPr>
         <w:rPr>
-          <w:lang w:val="pl-PL"/>
-        </w:rPr>
-      </w:pPr>
-      <w:r>
-        <w:rPr>
-          <w:lang w:val="pl-PL"/>
-        </w:rPr>
-        <w:t>Jeśli na masowy rynek: Pobieżna analiza rynku. Dla kogo będzie przydatny taki system. Ile jest organizacji, które będą mogły z niego skorzystać, użytkowników w poszczególnych organizacjach. Czy te organizacje stanowią jednorodną grupę czy są różne rodzaje. Co one mają ze sobą wspólnego. Jak ta liczba będzie się zmieniała w najbliższej przyszłości.</w:t>
-      </w:r>
+          <w:rFonts w:ascii="Times New Roman" w:hAnsi="Times New Roman" w:eastAsia="Times New Roman" w:cs="Times New Roman" w:asciiTheme="minorAscii" w:hAnsiTheme="minorAscii" w:eastAsiaTheme="minorAscii" w:cstheme="minorAscii"/>
+          <w:b w:val="0"/>
+          <w:bCs w:val="0"/>
+          <w:i w:val="0"/>
+          <w:iCs w:val="0"/>
+          <w:noProof w:val="0"/>
+          <w:sz w:val="24"/>
+          <w:szCs w:val="24"/>
+          <w:lang w:val="pl-PL"/>
+        </w:rPr>
+      </w:pPr>
+      <w:r>
+        <w:rPr>
+          <w:rFonts w:ascii="Times New Roman" w:hAnsi="Times New Roman" w:eastAsia="Times New Roman" w:cs="Times New Roman" w:asciiTheme="minorAscii" w:hAnsiTheme="minorAscii" w:eastAsiaTheme="minorAscii" w:cstheme="minorAscii"/>
+          <w:b w:val="0"/>
+          <w:bCs w:val="0"/>
+          <w:i w:val="0"/>
+          <w:iCs w:val="0"/>
+          <w:noProof w:val="0"/>
+          <w:sz w:val="24"/>
+          <w:szCs w:val="24"/>
+          <w:lang w:val="pl-PL"/>
+        </w:rPr>
+        <w:t>Sprzedaż w b</w:t>
+      </w:r>
+      <w:r>
+        <w:rPr>
+          <w:rFonts w:ascii="Times New Roman" w:hAnsi="Times New Roman" w:eastAsia="Times New Roman" w:cs="Times New Roman" w:asciiTheme="minorAscii" w:hAnsiTheme="minorAscii" w:eastAsiaTheme="minorAscii" w:cstheme="minorAscii"/>
+          <w:b w:val="0"/>
+          <w:bCs w:val="0"/>
+          <w:i w:val="0"/>
+          <w:iCs w:val="0"/>
+          <w:noProof w:val="0"/>
+          <w:sz w:val="24"/>
+          <w:szCs w:val="24"/>
+          <w:lang w:val="pl-PL"/>
+        </w:rPr>
+        <w:t>ar</w:t>
+      </w:r>
+      <w:r>
+        <w:rPr>
+          <w:rFonts w:ascii="Times New Roman" w:hAnsi="Times New Roman" w:eastAsia="Times New Roman" w:cs="Times New Roman" w:asciiTheme="minorAscii" w:hAnsiTheme="minorAscii" w:eastAsiaTheme="minorAscii" w:cstheme="minorAscii"/>
+          <w:b w:val="0"/>
+          <w:bCs w:val="0"/>
+          <w:i w:val="0"/>
+          <w:iCs w:val="0"/>
+          <w:noProof w:val="0"/>
+          <w:sz w:val="24"/>
+          <w:szCs w:val="24"/>
+          <w:lang w:val="pl-PL"/>
+        </w:rPr>
+        <w:t>ze z</w:t>
+      </w:r>
+      <w:r>
+        <w:rPr>
+          <w:rFonts w:ascii="Times New Roman" w:hAnsi="Times New Roman" w:eastAsia="Times New Roman" w:cs="Times New Roman" w:asciiTheme="minorAscii" w:hAnsiTheme="minorAscii" w:eastAsiaTheme="minorAscii" w:cstheme="minorAscii"/>
+          <w:b w:val="0"/>
+          <w:bCs w:val="0"/>
+          <w:i w:val="0"/>
+          <w:iCs w:val="0"/>
+          <w:noProof w:val="0"/>
+          <w:sz w:val="24"/>
+          <w:szCs w:val="24"/>
+          <w:lang w:val="pl-PL"/>
+        </w:rPr>
+        <w:t>lokalizowany</w:t>
+      </w:r>
+      <w:r>
+        <w:rPr>
+          <w:rFonts w:ascii="Times New Roman" w:hAnsi="Times New Roman" w:eastAsia="Times New Roman" w:cs="Times New Roman" w:asciiTheme="minorAscii" w:hAnsiTheme="minorAscii" w:eastAsiaTheme="minorAscii" w:cstheme="minorAscii"/>
+          <w:b w:val="0"/>
+          <w:bCs w:val="0"/>
+          <w:i w:val="0"/>
+          <w:iCs w:val="0"/>
+          <w:noProof w:val="0"/>
+          <w:sz w:val="24"/>
+          <w:szCs w:val="24"/>
+          <w:lang w:val="pl-PL"/>
+        </w:rPr>
+        <w:t>m</w:t>
+      </w:r>
+      <w:r>
+        <w:rPr>
+          <w:rFonts w:ascii="Times New Roman" w:hAnsi="Times New Roman" w:eastAsia="Times New Roman" w:cs="Times New Roman" w:asciiTheme="minorAscii" w:hAnsiTheme="minorAscii" w:eastAsiaTheme="minorAscii" w:cstheme="minorAscii"/>
+          <w:b w:val="0"/>
+          <w:bCs w:val="0"/>
+          <w:i w:val="0"/>
+          <w:iCs w:val="0"/>
+          <w:noProof w:val="0"/>
+          <w:sz w:val="24"/>
+          <w:szCs w:val="24"/>
+          <w:lang w:val="pl-PL"/>
+        </w:rPr>
+        <w:t xml:space="preserve"> w jednej z </w:t>
+      </w:r>
+      <w:proofErr w:type="spellStart"/>
+      <w:r>
+        <w:rPr>
+          <w:rFonts w:ascii="Times New Roman" w:hAnsi="Times New Roman" w:eastAsia="Times New Roman" w:cs="Times New Roman" w:asciiTheme="minorAscii" w:hAnsiTheme="minorAscii" w:eastAsiaTheme="minorAscii" w:cstheme="minorAscii"/>
+          <w:b w:val="0"/>
+          <w:bCs w:val="0"/>
+          <w:i w:val="0"/>
+          <w:iCs w:val="0"/>
+          <w:noProof w:val="0"/>
+          <w:sz w:val="24"/>
+          <w:szCs w:val="24"/>
+          <w:lang w:val="pl-PL"/>
+        </w:rPr>
+        <w:t>sal</w:t>
+      </w:r>
+      <w:proofErr w:type="spellEnd"/>
+      <w:r>
+        <w:rPr>
+          <w:rFonts w:ascii="Times New Roman" w:hAnsi="Times New Roman" w:eastAsia="Times New Roman" w:cs="Times New Roman" w:asciiTheme="minorAscii" w:hAnsiTheme="minorAscii" w:eastAsiaTheme="minorAscii" w:cstheme="minorAscii"/>
+          <w:b w:val="0"/>
+          <w:bCs w:val="0"/>
+          <w:i w:val="0"/>
+          <w:iCs w:val="0"/>
+          <w:noProof w:val="0"/>
+          <w:sz w:val="24"/>
+          <w:szCs w:val="24"/>
+          <w:lang w:val="pl-PL"/>
+        </w:rPr>
+        <w:t xml:space="preserve"> o</w:t>
+      </w:r>
+      <w:r>
+        <w:rPr>
+          <w:rFonts w:ascii="Times New Roman" w:hAnsi="Times New Roman" w:eastAsia="Times New Roman" w:cs="Times New Roman" w:asciiTheme="minorAscii" w:hAnsiTheme="minorAscii" w:eastAsiaTheme="minorAscii" w:cstheme="minorAscii"/>
+          <w:b w:val="0"/>
+          <w:bCs w:val="0"/>
+          <w:i w:val="0"/>
+          <w:iCs w:val="0"/>
+          <w:noProof w:val="0"/>
+          <w:sz w:val="24"/>
+          <w:szCs w:val="24"/>
+          <w:lang w:val="pl-PL"/>
+        </w:rPr>
+        <w:t>bsługiwan</w:t>
+      </w:r>
+      <w:r>
+        <w:rPr>
+          <w:rFonts w:ascii="Times New Roman" w:hAnsi="Times New Roman" w:eastAsia="Times New Roman" w:cs="Times New Roman" w:asciiTheme="minorAscii" w:hAnsiTheme="minorAscii" w:eastAsiaTheme="minorAscii" w:cstheme="minorAscii"/>
+          <w:b w:val="0"/>
+          <w:bCs w:val="0"/>
+          <w:i w:val="0"/>
+          <w:iCs w:val="0"/>
+          <w:noProof w:val="0"/>
+          <w:sz w:val="24"/>
+          <w:szCs w:val="24"/>
+          <w:lang w:val="pl-PL"/>
+        </w:rPr>
+        <w:t>a</w:t>
+      </w:r>
+      <w:r>
+        <w:rPr>
+          <w:rFonts w:ascii="Times New Roman" w:hAnsi="Times New Roman" w:eastAsia="Times New Roman" w:cs="Times New Roman" w:asciiTheme="minorAscii" w:hAnsiTheme="minorAscii" w:eastAsiaTheme="minorAscii" w:cstheme="minorAscii"/>
+          <w:b w:val="0"/>
+          <w:bCs w:val="0"/>
+          <w:i w:val="0"/>
+          <w:iCs w:val="0"/>
+          <w:noProof w:val="0"/>
+          <w:sz w:val="24"/>
+          <w:szCs w:val="24"/>
+          <w:lang w:val="pl-PL"/>
+        </w:rPr>
+        <w:t xml:space="preserve"> przez pracownika.</w:t>
+      </w:r>
+    </w:p>
+    <w:p>
+      <w:pPr>
+        <w:pStyle w:val="Akapitzlist"/>
+        <w:numPr>
+          <w:ilvl w:val="0"/>
+          <w:numId w:val="26"/>
+        </w:numPr>
+        <w:bidi w:val="0"/>
+        <w:spacing w:before="0" w:beforeAutospacing="off" w:after="0" w:afterAutospacing="off" w:line="259" w:lineRule="auto"/>
+        <w:ind w:left="720" w:right="0" w:hanging="360"/>
+        <w:jc w:val="both"/>
+        <w:rPr>
+          <w:rFonts w:ascii="Times New Roman" w:hAnsi="Times New Roman" w:eastAsia="Times New Roman" w:cs="Times New Roman" w:asciiTheme="minorAscii" w:hAnsiTheme="minorAscii" w:eastAsiaTheme="minorAscii" w:cstheme="minorAscii"/>
+          <w:b w:val="0"/>
+          <w:bCs w:val="0"/>
+          <w:i w:val="0"/>
+          <w:iCs w:val="0"/>
+          <w:noProof w:val="0"/>
+          <w:sz w:val="24"/>
+          <w:szCs w:val="24"/>
+          <w:lang w:val="pl-PL"/>
+        </w:rPr>
+      </w:pPr>
+      <w:r>
+        <w:rPr>
+          <w:rFonts w:ascii="Times New Roman" w:hAnsi="Times New Roman" w:eastAsia="Times New Roman" w:cs="Times New Roman" w:asciiTheme="minorAscii" w:hAnsiTheme="minorAscii" w:eastAsiaTheme="minorAscii" w:cstheme="minorAscii"/>
+          <w:b w:val="0"/>
+          <w:bCs w:val="0"/>
+          <w:i w:val="0"/>
+          <w:iCs w:val="0"/>
+          <w:noProof w:val="0"/>
+          <w:sz w:val="24"/>
+          <w:szCs w:val="24"/>
+          <w:lang w:val="pl-PL"/>
+        </w:rPr>
+        <w:t xml:space="preserve">Organizacja </w:t>
+      </w:r>
+      <w:r>
+        <w:rPr>
+          <w:rFonts w:ascii="Times New Roman" w:hAnsi="Times New Roman" w:eastAsia="Times New Roman" w:cs="Times New Roman" w:asciiTheme="minorAscii" w:hAnsiTheme="minorAscii" w:eastAsiaTheme="minorAscii" w:cstheme="minorAscii"/>
+          <w:b w:val="0"/>
+          <w:bCs w:val="0"/>
+          <w:i w:val="0"/>
+          <w:iCs w:val="0"/>
+          <w:noProof w:val="0"/>
+          <w:sz w:val="24"/>
+          <w:szCs w:val="24"/>
+          <w:lang w:val="pl-PL"/>
+        </w:rPr>
+        <w:t>wydarzeń kulturalnych</w:t>
+      </w:r>
+      <w:r>
+        <w:rPr>
+          <w:rFonts w:ascii="Times New Roman" w:hAnsi="Times New Roman" w:eastAsia="Times New Roman" w:cs="Times New Roman" w:asciiTheme="minorAscii" w:hAnsiTheme="minorAscii" w:eastAsiaTheme="minorAscii" w:cstheme="minorAscii"/>
+          <w:b w:val="0"/>
+          <w:bCs w:val="0"/>
+          <w:i w:val="0"/>
+          <w:iCs w:val="0"/>
+          <w:noProof w:val="0"/>
+          <w:sz w:val="24"/>
+          <w:szCs w:val="24"/>
+          <w:lang w:val="pl-PL"/>
+        </w:rPr>
+        <w:t xml:space="preserve"> </w:t>
+      </w:r>
+      <w:r>
+        <w:rPr>
+          <w:rFonts w:ascii="Times New Roman" w:hAnsi="Times New Roman" w:eastAsia="Times New Roman" w:cs="Times New Roman" w:asciiTheme="minorAscii" w:hAnsiTheme="minorAscii" w:eastAsiaTheme="minorAscii" w:cstheme="minorAscii"/>
+          <w:b w:val="0"/>
+          <w:bCs w:val="0"/>
+          <w:i w:val="0"/>
+          <w:iCs w:val="0"/>
+          <w:noProof w:val="0"/>
+          <w:sz w:val="24"/>
+          <w:szCs w:val="24"/>
+          <w:lang w:val="pl-PL"/>
+        </w:rPr>
+        <w:t>-</w:t>
+      </w:r>
+      <w:r>
+        <w:rPr>
+          <w:rFonts w:ascii="Times New Roman" w:hAnsi="Times New Roman" w:eastAsia="Times New Roman" w:cs="Times New Roman" w:asciiTheme="minorAscii" w:hAnsiTheme="minorAscii" w:eastAsiaTheme="minorAscii" w:cstheme="minorAscii"/>
+          <w:b w:val="0"/>
+          <w:bCs w:val="0"/>
+          <w:i w:val="0"/>
+          <w:iCs w:val="0"/>
+          <w:noProof w:val="0"/>
+          <w:sz w:val="24"/>
+          <w:szCs w:val="24"/>
+          <w:lang w:val="pl-PL"/>
+        </w:rPr>
+        <w:t xml:space="preserve"> </w:t>
+      </w:r>
+      <w:r>
+        <w:rPr>
+          <w:rFonts w:ascii="Times New Roman" w:hAnsi="Times New Roman" w:eastAsia="Times New Roman" w:cs="Times New Roman" w:asciiTheme="minorAscii" w:hAnsiTheme="minorAscii" w:eastAsiaTheme="minorAscii" w:cstheme="minorAscii"/>
+          <w:b w:val="0"/>
+          <w:bCs w:val="0"/>
+          <w:i w:val="0"/>
+          <w:iCs w:val="0"/>
+          <w:noProof w:val="0"/>
+          <w:sz w:val="24"/>
+          <w:szCs w:val="24"/>
+          <w:lang w:val="pl-PL"/>
+        </w:rPr>
+        <w:t>m</w:t>
+      </w:r>
+      <w:r>
+        <w:rPr>
+          <w:rFonts w:ascii="Times New Roman" w:hAnsi="Times New Roman" w:eastAsia="Times New Roman" w:cs="Times New Roman" w:asciiTheme="minorAscii" w:hAnsiTheme="minorAscii" w:eastAsiaTheme="minorAscii" w:cstheme="minorAscii"/>
+          <w:b w:val="0"/>
+          <w:bCs w:val="0"/>
+          <w:i w:val="0"/>
+          <w:iCs w:val="0"/>
+          <w:noProof w:val="0"/>
+          <w:sz w:val="24"/>
+          <w:szCs w:val="24"/>
+          <w:lang w:val="pl-PL"/>
+        </w:rPr>
+        <w:t>o</w:t>
+      </w:r>
+      <w:r>
+        <w:rPr>
+          <w:rFonts w:ascii="Times New Roman" w:hAnsi="Times New Roman" w:eastAsia="Times New Roman" w:cs="Times New Roman" w:asciiTheme="minorAscii" w:hAnsiTheme="minorAscii" w:eastAsiaTheme="minorAscii" w:cstheme="minorAscii"/>
+          <w:b w:val="0"/>
+          <w:bCs w:val="0"/>
+          <w:i w:val="0"/>
+          <w:iCs w:val="0"/>
+          <w:noProof w:val="0"/>
+          <w:sz w:val="24"/>
+          <w:szCs w:val="24"/>
+          <w:lang w:val="pl-PL"/>
+        </w:rPr>
+        <w:t>ż</w:t>
+      </w:r>
+      <w:r>
+        <w:rPr>
+          <w:rFonts w:ascii="Times New Roman" w:hAnsi="Times New Roman" w:eastAsia="Times New Roman" w:cs="Times New Roman" w:asciiTheme="minorAscii" w:hAnsiTheme="minorAscii" w:eastAsiaTheme="minorAscii" w:cstheme="minorAscii"/>
+          <w:b w:val="0"/>
+          <w:bCs w:val="0"/>
+          <w:i w:val="0"/>
+          <w:iCs w:val="0"/>
+          <w:noProof w:val="0"/>
+          <w:sz w:val="24"/>
+          <w:szCs w:val="24"/>
+          <w:lang w:val="pl-PL"/>
+        </w:rPr>
+        <w:t>liwo</w:t>
+      </w:r>
+      <w:r>
+        <w:rPr>
+          <w:rFonts w:ascii="Times New Roman" w:hAnsi="Times New Roman" w:eastAsia="Times New Roman" w:cs="Times New Roman" w:asciiTheme="minorAscii" w:hAnsiTheme="minorAscii" w:eastAsiaTheme="minorAscii" w:cstheme="minorAscii"/>
+          <w:b w:val="0"/>
+          <w:bCs w:val="0"/>
+          <w:i w:val="0"/>
+          <w:iCs w:val="0"/>
+          <w:noProof w:val="0"/>
+          <w:sz w:val="24"/>
+          <w:szCs w:val="24"/>
+          <w:lang w:val="pl-PL"/>
+        </w:rPr>
+        <w:t>ść</w:t>
+      </w:r>
+      <w:r>
+        <w:rPr>
+          <w:rFonts w:ascii="Times New Roman" w:hAnsi="Times New Roman" w:eastAsia="Times New Roman" w:cs="Times New Roman" w:asciiTheme="minorAscii" w:hAnsiTheme="minorAscii" w:eastAsiaTheme="minorAscii" w:cstheme="minorAscii"/>
+          <w:b w:val="0"/>
+          <w:bCs w:val="0"/>
+          <w:i w:val="0"/>
+          <w:iCs w:val="0"/>
+          <w:noProof w:val="0"/>
+          <w:sz w:val="24"/>
+          <w:szCs w:val="24"/>
+          <w:lang w:val="pl-PL"/>
+        </w:rPr>
+        <w:t xml:space="preserve"> </w:t>
+      </w:r>
+      <w:r>
+        <w:rPr>
+          <w:rFonts w:ascii="Times New Roman" w:hAnsi="Times New Roman" w:eastAsia="Times New Roman" w:cs="Times New Roman" w:asciiTheme="minorAscii" w:hAnsiTheme="minorAscii" w:eastAsiaTheme="minorAscii" w:cstheme="minorAscii"/>
+          <w:b w:val="0"/>
+          <w:bCs w:val="0"/>
+          <w:i w:val="0"/>
+          <w:iCs w:val="0"/>
+          <w:noProof w:val="0"/>
+          <w:sz w:val="24"/>
+          <w:szCs w:val="24"/>
+          <w:lang w:val="pl-PL"/>
+        </w:rPr>
+        <w:t>za</w:t>
+      </w:r>
+      <w:r>
+        <w:rPr>
+          <w:rFonts w:ascii="Times New Roman" w:hAnsi="Times New Roman" w:eastAsia="Times New Roman" w:cs="Times New Roman" w:asciiTheme="minorAscii" w:hAnsiTheme="minorAscii" w:eastAsiaTheme="minorAscii" w:cstheme="minorAscii"/>
+          <w:b w:val="0"/>
+          <w:bCs w:val="0"/>
+          <w:i w:val="0"/>
+          <w:iCs w:val="0"/>
+          <w:noProof w:val="0"/>
+          <w:sz w:val="24"/>
+          <w:szCs w:val="24"/>
+          <w:lang w:val="pl-PL"/>
+        </w:rPr>
+        <w:t>rezerw</w:t>
+      </w:r>
+      <w:r>
+        <w:rPr>
+          <w:rFonts w:ascii="Times New Roman" w:hAnsi="Times New Roman" w:eastAsia="Times New Roman" w:cs="Times New Roman" w:asciiTheme="minorAscii" w:hAnsiTheme="minorAscii" w:eastAsiaTheme="minorAscii" w:cstheme="minorAscii"/>
+          <w:b w:val="0"/>
+          <w:bCs w:val="0"/>
+          <w:i w:val="0"/>
+          <w:iCs w:val="0"/>
+          <w:noProof w:val="0"/>
+          <w:sz w:val="24"/>
+          <w:szCs w:val="24"/>
+          <w:lang w:val="pl-PL"/>
+        </w:rPr>
+        <w:t>owania</w:t>
+      </w:r>
+      <w:r>
+        <w:rPr>
+          <w:rFonts w:ascii="Times New Roman" w:hAnsi="Times New Roman" w:eastAsia="Times New Roman" w:cs="Times New Roman" w:asciiTheme="minorAscii" w:hAnsiTheme="minorAscii" w:eastAsiaTheme="minorAscii" w:cstheme="minorAscii"/>
+          <w:b w:val="0"/>
+          <w:bCs w:val="0"/>
+          <w:i w:val="0"/>
+          <w:iCs w:val="0"/>
+          <w:noProof w:val="0"/>
+          <w:sz w:val="24"/>
+          <w:szCs w:val="24"/>
+          <w:lang w:val="pl-PL"/>
+        </w:rPr>
+        <w:t xml:space="preserve"> </w:t>
+      </w:r>
+      <w:r>
+        <w:rPr>
+          <w:rFonts w:ascii="Times New Roman" w:hAnsi="Times New Roman" w:eastAsia="Times New Roman" w:cs="Times New Roman" w:asciiTheme="minorAscii" w:hAnsiTheme="minorAscii" w:eastAsiaTheme="minorAscii" w:cstheme="minorAscii"/>
+          <w:b w:val="0"/>
+          <w:bCs w:val="0"/>
+          <w:i w:val="0"/>
+          <w:iCs w:val="0"/>
+          <w:noProof w:val="0"/>
+          <w:sz w:val="24"/>
+          <w:szCs w:val="24"/>
+          <w:lang w:val="pl-PL"/>
+        </w:rPr>
+        <w:t>sali</w:t>
+      </w:r>
+      <w:r>
+        <w:rPr>
+          <w:rFonts w:ascii="Times New Roman" w:hAnsi="Times New Roman" w:eastAsia="Times New Roman" w:cs="Times New Roman" w:asciiTheme="minorAscii" w:hAnsiTheme="minorAscii" w:eastAsiaTheme="minorAscii" w:cstheme="minorAscii"/>
+          <w:b w:val="0"/>
+          <w:bCs w:val="0"/>
+          <w:i w:val="0"/>
+          <w:iCs w:val="0"/>
+          <w:noProof w:val="0"/>
+          <w:sz w:val="24"/>
+          <w:szCs w:val="24"/>
+          <w:lang w:val="pl-PL"/>
+        </w:rPr>
+        <w:t>.</w:t>
+      </w:r>
+    </w:p>
+    <w:p>
+      <w:pPr>
+        <w:pStyle w:val="Akapitzlist"/>
+        <w:numPr>
+          <w:ilvl w:val="0"/>
+          <w:numId w:val="26"/>
+        </w:numPr>
+        <w:rPr>
+          <w:rFonts w:ascii="Times New Roman" w:hAnsi="Times New Roman" w:eastAsia="Times New Roman" w:cs="Times New Roman" w:asciiTheme="minorAscii" w:hAnsiTheme="minorAscii" w:eastAsiaTheme="minorAscii" w:cstheme="minorAscii"/>
+          <w:b w:val="0"/>
+          <w:bCs w:val="0"/>
+          <w:i w:val="0"/>
+          <w:iCs w:val="0"/>
+          <w:noProof w:val="0"/>
+          <w:sz w:val="24"/>
+          <w:szCs w:val="24"/>
+          <w:lang w:val="pl-PL"/>
+        </w:rPr>
+      </w:pPr>
+      <w:r>
+        <w:rPr>
+          <w:rFonts w:ascii="Times New Roman" w:hAnsi="Times New Roman" w:eastAsia="Times New Roman" w:cs="Times New Roman" w:asciiTheme="minorAscii" w:hAnsiTheme="minorAscii" w:eastAsiaTheme="minorAscii" w:cstheme="minorAscii"/>
+          <w:b w:val="0"/>
+          <w:bCs w:val="0"/>
+          <w:i w:val="0"/>
+          <w:iCs w:val="0"/>
+          <w:noProof w:val="0"/>
+          <w:sz w:val="24"/>
+          <w:szCs w:val="24"/>
+          <w:lang w:val="pl-PL"/>
+        </w:rPr>
+        <w:t>Obsługa</w:t>
+      </w:r>
+      <w:r>
+        <w:rPr>
+          <w:rFonts w:ascii="Times New Roman" w:hAnsi="Times New Roman" w:eastAsia="Times New Roman" w:cs="Times New Roman" w:asciiTheme="minorAscii" w:hAnsiTheme="minorAscii" w:eastAsiaTheme="minorAscii" w:cstheme="minorAscii"/>
+          <w:b w:val="0"/>
+          <w:bCs w:val="0"/>
+          <w:i w:val="0"/>
+          <w:iCs w:val="0"/>
+          <w:noProof w:val="0"/>
+          <w:sz w:val="24"/>
+          <w:szCs w:val="24"/>
+          <w:lang w:val="pl-PL"/>
+        </w:rPr>
+        <w:t xml:space="preserve"> repertuar</w:t>
+      </w:r>
+      <w:r>
+        <w:rPr>
+          <w:rFonts w:ascii="Times New Roman" w:hAnsi="Times New Roman" w:eastAsia="Times New Roman" w:cs="Times New Roman" w:asciiTheme="minorAscii" w:hAnsiTheme="minorAscii" w:eastAsiaTheme="minorAscii" w:cstheme="minorAscii"/>
+          <w:b w:val="0"/>
+          <w:bCs w:val="0"/>
+          <w:i w:val="0"/>
+          <w:iCs w:val="0"/>
+          <w:noProof w:val="0"/>
+          <w:sz w:val="24"/>
+          <w:szCs w:val="24"/>
+          <w:lang w:val="pl-PL"/>
+        </w:rPr>
+        <w:t>u</w:t>
+      </w:r>
+      <w:r>
+        <w:rPr>
+          <w:rFonts w:ascii="Times New Roman" w:hAnsi="Times New Roman" w:eastAsia="Times New Roman" w:cs="Times New Roman" w:asciiTheme="minorAscii" w:hAnsiTheme="minorAscii" w:eastAsiaTheme="minorAscii" w:cstheme="minorAscii"/>
+          <w:b w:val="0"/>
+          <w:bCs w:val="0"/>
+          <w:i w:val="0"/>
+          <w:iCs w:val="0"/>
+          <w:noProof w:val="0"/>
+          <w:sz w:val="24"/>
+          <w:szCs w:val="24"/>
+          <w:lang w:val="pl-PL"/>
+        </w:rPr>
+        <w:t xml:space="preserve"> kina - </w:t>
+      </w:r>
+      <w:r>
+        <w:rPr>
+          <w:rFonts w:ascii="Times New Roman" w:hAnsi="Times New Roman" w:eastAsia="Times New Roman" w:cs="Times New Roman" w:asciiTheme="minorAscii" w:hAnsiTheme="minorAscii" w:eastAsiaTheme="minorAscii" w:cstheme="minorAscii"/>
+          <w:b w:val="0"/>
+          <w:bCs w:val="0"/>
+          <w:i w:val="0"/>
+          <w:iCs w:val="0"/>
+          <w:noProof w:val="0"/>
+          <w:sz w:val="24"/>
+          <w:szCs w:val="24"/>
+          <w:lang w:val="pl-PL"/>
+        </w:rPr>
+        <w:t>zarządzanie licencjami filmów</w:t>
+      </w:r>
+      <w:r>
+        <w:rPr>
+          <w:rFonts w:ascii="Times New Roman" w:hAnsi="Times New Roman" w:eastAsia="Times New Roman" w:cs="Times New Roman" w:asciiTheme="minorAscii" w:hAnsiTheme="minorAscii" w:eastAsiaTheme="minorAscii" w:cstheme="minorAscii"/>
+          <w:b w:val="0"/>
+          <w:bCs w:val="0"/>
+          <w:i w:val="0"/>
+          <w:iCs w:val="0"/>
+          <w:noProof w:val="0"/>
+          <w:sz w:val="24"/>
+          <w:szCs w:val="24"/>
+          <w:lang w:val="pl-PL"/>
+        </w:rPr>
+        <w:t xml:space="preserve"> oraz planowanie harmonogramu</w:t>
+      </w:r>
+      <w:r>
+        <w:rPr>
+          <w:rFonts w:ascii="Times New Roman" w:hAnsi="Times New Roman" w:eastAsia="Times New Roman" w:cs="Times New Roman" w:asciiTheme="minorAscii" w:hAnsiTheme="minorAscii" w:eastAsiaTheme="minorAscii" w:cstheme="minorAscii"/>
+          <w:b w:val="0"/>
+          <w:bCs w:val="0"/>
+          <w:i w:val="0"/>
+          <w:iCs w:val="0"/>
+          <w:noProof w:val="0"/>
+          <w:sz w:val="24"/>
+          <w:szCs w:val="24"/>
+          <w:lang w:val="pl-PL"/>
+        </w:rPr>
+        <w:t>.</w:t>
+      </w:r>
+    </w:p>
+    <w:p>
+      <w:pPr>
+        <w:pStyle w:val="Normalny"/>
+        <w:ind w:left="0"/>
+        <w:rPr>
+          <w:rFonts w:ascii="Times New Roman" w:hAnsi="Times New Roman" w:eastAsia="Times New Roman" w:cs="Times New Roman" w:asciiTheme="minorAscii" w:hAnsiTheme="minorAscii" w:eastAsiaTheme="minorAscii" w:cstheme="minorAscii"/>
+          <w:b w:val="0"/>
+          <w:bCs w:val="0"/>
+          <w:i w:val="0"/>
+          <w:iCs w:val="0"/>
+          <w:noProof w:val="0"/>
+          <w:sz w:val="24"/>
+          <w:szCs w:val="24"/>
+          <w:lang w:val="pl-PL"/>
+        </w:rPr>
+      </w:pPr>
+    </w:p>
+    <w:p>
+      <w:pPr>
+        <w:pStyle w:val="Normalny"/>
+        <w:rPr>
+          <w:b w:val="1"/>
+          <w:bCs w:val="1"/>
+          <w:sz w:val="26"/>
+          <w:szCs w:val="26"/>
+          <w:lang w:val="pl-PL"/>
+        </w:rPr>
+      </w:pPr>
+      <w:r>
+        <w:rPr>
+          <w:b w:val="1"/>
+          <w:bCs w:val="1"/>
+          <w:sz w:val="26"/>
+          <w:szCs w:val="26"/>
+          <w:lang w:val="pl-PL"/>
+        </w:rPr>
+        <w:t>Wdrożenie systemu</w:t>
+      </w:r>
+      <w:r>
+        <w:rPr>
+          <w:b w:val="1"/>
+          <w:bCs w:val="1"/>
+          <w:sz w:val="26"/>
+          <w:szCs w:val="26"/>
+          <w:lang w:val="pl-PL"/>
+        </w:rPr>
+        <w:t>:</w:t>
+      </w:r>
+    </w:p>
+    <w:p>
+      <w:pPr>
+        <w:pStyle w:val="Normalny"/>
+        <w:rPr>
+          <w:sz w:val="24"/>
+          <w:szCs w:val="24"/>
+          <w:lang w:val="pl-PL"/>
+        </w:rPr>
+      </w:pPr>
+      <w:r>
+        <w:rPr>
+          <w:sz w:val="24"/>
+          <w:szCs w:val="24"/>
+          <w:lang w:val="pl-PL"/>
+        </w:rPr>
+        <w:t>pozwoli na prowadzenie rezerwacji oraz sprzedaży biletów przez Internet.</w:t>
+      </w:r>
+      <w:r>
+        <w:rPr>
+          <w:sz w:val="24"/>
+          <w:szCs w:val="24"/>
+          <w:lang w:val="pl-PL"/>
+        </w:rPr>
+        <w:t xml:space="preserve"> Posiadacze kart stałego klienta oraz nowi użytkownicy będą mogli otrzymywać wiadomości elektroniczne z kodami promocyjnymi.</w:t>
+      </w:r>
+    </w:p>
+    <w:p>
+      <w:pPr>
+        <w:pStyle w:val="Normalny"/>
+        <w:rPr>
+          <w:sz w:val="24"/>
+          <w:szCs w:val="24"/>
+          <w:lang w:val="pl-PL"/>
+        </w:rPr>
+      </w:pPr>
+    </w:p>
+    <w:p>
+      <w:pPr>
+        <w:pStyle w:val="Normalny"/>
+        <w:rPr>
+          <w:sz w:val="24"/>
+          <w:szCs w:val="24"/>
+          <w:lang w:val="pl-PL"/>
+        </w:rPr>
+      </w:pPr>
+      <w:r>
+        <w:rPr>
+          <w:sz w:val="24"/>
+          <w:szCs w:val="24"/>
+          <w:lang w:val="pl-PL"/>
+        </w:rPr>
+        <w:t>Rezerwacja sali kinowej, możliwa będzie poprzez formularz na stronie internetowej</w:t>
+      </w:r>
+      <w:r>
+        <w:rPr>
+          <w:sz w:val="24"/>
+          <w:szCs w:val="24"/>
+          <w:lang w:val="pl-PL"/>
+        </w:rPr>
+        <w:t xml:space="preserve">. </w:t>
+      </w:r>
+    </w:p>
+    <w:p>
+      <w:pPr>
+        <w:pStyle w:val="Normalny"/>
+        <w:rPr>
+          <w:sz w:val="24"/>
+          <w:szCs w:val="24"/>
+          <w:lang w:val="pl-PL"/>
+        </w:rPr>
+      </w:pPr>
+      <w:r>
+        <w:rPr>
+          <w:sz w:val="24"/>
+          <w:szCs w:val="24"/>
+          <w:lang w:val="pl-PL"/>
+        </w:rPr>
+        <w:t xml:space="preserve">Na w/w stronie widoczny </w:t>
+      </w:r>
+      <w:r>
+        <w:rPr>
+          <w:sz w:val="24"/>
+          <w:szCs w:val="24"/>
+          <w:lang w:val="pl-PL"/>
+        </w:rPr>
+        <w:t>b</w:t>
+      </w:r>
+      <w:r>
+        <w:rPr>
+          <w:sz w:val="24"/>
+          <w:szCs w:val="24"/>
+          <w:lang w:val="pl-PL"/>
+        </w:rPr>
+        <w:t>ę</w:t>
+      </w:r>
+      <w:r>
+        <w:rPr>
+          <w:sz w:val="24"/>
+          <w:szCs w:val="24"/>
+          <w:lang w:val="pl-PL"/>
+        </w:rPr>
+        <w:t>dzie</w:t>
+      </w:r>
+      <w:r>
+        <w:rPr>
+          <w:sz w:val="24"/>
+          <w:szCs w:val="24"/>
+          <w:lang w:val="pl-PL"/>
+        </w:rPr>
+        <w:t xml:space="preserve"> kalendarz z </w:t>
+      </w:r>
+      <w:r>
+        <w:rPr>
+          <w:sz w:val="24"/>
+          <w:szCs w:val="24"/>
+          <w:lang w:val="pl-PL"/>
+        </w:rPr>
+        <w:t>zaj</w:t>
+      </w:r>
+      <w:r>
+        <w:rPr>
+          <w:sz w:val="24"/>
+          <w:szCs w:val="24"/>
+          <w:lang w:val="pl-PL"/>
+        </w:rPr>
+        <w:t>ę</w:t>
+      </w:r>
+      <w:r>
+        <w:rPr>
+          <w:sz w:val="24"/>
+          <w:szCs w:val="24"/>
+          <w:lang w:val="pl-PL"/>
+        </w:rPr>
+        <w:t>tymi oraz wolnymi terminami rezerwacji.</w:t>
+      </w:r>
+      <w:r>
+        <w:rPr>
+          <w:sz w:val="24"/>
+          <w:szCs w:val="24"/>
+          <w:lang w:val="pl-PL"/>
+        </w:rPr>
+        <w:t xml:space="preserve"> </w:t>
+      </w:r>
+      <w:r>
+        <w:rPr>
+          <w:sz w:val="24"/>
+          <w:szCs w:val="24"/>
+          <w:lang w:val="pl-PL"/>
+        </w:rPr>
+        <w:t xml:space="preserve">Będzie można </w:t>
+      </w:r>
+      <w:r>
+        <w:rPr>
+          <w:sz w:val="24"/>
+          <w:szCs w:val="24"/>
+          <w:lang w:val="pl-PL"/>
+        </w:rPr>
+        <w:t xml:space="preserve">na </w:t>
+      </w:r>
+      <w:r>
+        <w:rPr>
+          <w:sz w:val="24"/>
+          <w:szCs w:val="24"/>
+          <w:lang w:val="pl-PL"/>
+        </w:rPr>
+        <w:t>n</w:t>
+      </w:r>
+      <w:r>
+        <w:rPr>
+          <w:sz w:val="24"/>
+          <w:szCs w:val="24"/>
+          <w:lang w:val="pl-PL"/>
+        </w:rPr>
+        <w:t>i</w:t>
+      </w:r>
+      <w:r>
+        <w:rPr>
+          <w:sz w:val="24"/>
+          <w:szCs w:val="24"/>
+          <w:lang w:val="pl-PL"/>
+        </w:rPr>
+        <w:t>e</w:t>
+      </w:r>
+      <w:r>
+        <w:rPr>
+          <w:sz w:val="24"/>
+          <w:szCs w:val="24"/>
+          <w:lang w:val="pl-PL"/>
+        </w:rPr>
+        <w:t>j</w:t>
+      </w:r>
+      <w:r>
+        <w:rPr>
+          <w:sz w:val="24"/>
+          <w:szCs w:val="24"/>
+          <w:lang w:val="pl-PL"/>
+        </w:rPr>
+        <w:t xml:space="preserve"> również sprawdzić</w:t>
+      </w:r>
+      <w:r>
+        <w:rPr>
+          <w:sz w:val="24"/>
+          <w:szCs w:val="24"/>
+          <w:lang w:val="pl-PL"/>
+        </w:rPr>
+        <w:t xml:space="preserve"> </w:t>
+      </w:r>
+      <w:r>
+        <w:rPr>
+          <w:sz w:val="24"/>
+          <w:szCs w:val="24"/>
+          <w:lang w:val="pl-PL"/>
+        </w:rPr>
+        <w:t>pro</w:t>
+      </w:r>
+      <w:r>
+        <w:rPr>
+          <w:sz w:val="24"/>
+          <w:szCs w:val="24"/>
+          <w:lang w:val="pl-PL"/>
+        </w:rPr>
+        <w:t>g</w:t>
+      </w:r>
+      <w:r>
+        <w:rPr>
+          <w:sz w:val="24"/>
+          <w:szCs w:val="24"/>
+          <w:lang w:val="pl-PL"/>
+        </w:rPr>
+        <w:t>r</w:t>
+      </w:r>
+      <w:r>
+        <w:rPr>
+          <w:sz w:val="24"/>
+          <w:szCs w:val="24"/>
+          <w:lang w:val="pl-PL"/>
+        </w:rPr>
+        <w:t>a</w:t>
+      </w:r>
+      <w:r>
+        <w:rPr>
+          <w:sz w:val="24"/>
+          <w:szCs w:val="24"/>
+          <w:lang w:val="pl-PL"/>
+        </w:rPr>
+        <w:t>m</w:t>
+      </w:r>
+      <w:r>
+        <w:rPr>
+          <w:sz w:val="24"/>
+          <w:szCs w:val="24"/>
+          <w:lang w:val="pl-PL"/>
+        </w:rPr>
+        <w:t xml:space="preserve"> </w:t>
+      </w:r>
+      <w:r>
+        <w:rPr>
+          <w:sz w:val="24"/>
+          <w:szCs w:val="24"/>
+          <w:lang w:val="pl-PL"/>
+        </w:rPr>
+        <w:t>nadchodz</w:t>
+      </w:r>
+      <w:r>
+        <w:rPr>
+          <w:sz w:val="24"/>
+          <w:szCs w:val="24"/>
+          <w:lang w:val="pl-PL"/>
+        </w:rPr>
+        <w:t>ą</w:t>
+      </w:r>
+      <w:r>
+        <w:rPr>
+          <w:sz w:val="24"/>
+          <w:szCs w:val="24"/>
+          <w:lang w:val="pl-PL"/>
+        </w:rPr>
+        <w:t>c</w:t>
+      </w:r>
+      <w:r>
+        <w:rPr>
+          <w:sz w:val="24"/>
+          <w:szCs w:val="24"/>
+          <w:lang w:val="pl-PL"/>
+        </w:rPr>
+        <w:t>ych pokazów filmow</w:t>
+      </w:r>
+      <w:r>
+        <w:rPr>
+          <w:sz w:val="24"/>
+          <w:szCs w:val="24"/>
+          <w:lang w:val="pl-PL"/>
+        </w:rPr>
+        <w:t>y</w:t>
+      </w:r>
+      <w:r>
+        <w:rPr>
+          <w:sz w:val="24"/>
+          <w:szCs w:val="24"/>
+          <w:lang w:val="pl-PL"/>
+        </w:rPr>
+        <w:t>c</w:t>
+      </w:r>
+      <w:r>
+        <w:rPr>
+          <w:sz w:val="24"/>
+          <w:szCs w:val="24"/>
+          <w:lang w:val="pl-PL"/>
+        </w:rPr>
+        <w:t>h.</w:t>
+      </w:r>
+    </w:p>
+    <w:p>
+      <w:pPr>
+        <w:pStyle w:val="Normalny"/>
+        <w:rPr>
+          <w:lang w:val="pl-PL"/>
+        </w:rPr>
+      </w:pPr>
     </w:p>
     <w:p>
       <w:pPr>
@@ -3806,7 +5290,7 @@
           <w:lang w:val="pl-PL"/>
         </w:rPr>
       </w:pPr>
-      <w:bookmarkStart w:id="6" w:name="_Toc1976799"/>
+      <w:bookmarkStart w:name="_Toc1976799" w:id="6"/>
       <w:r>
         <w:rPr>
           <w:lang w:val="pl-PL"/>
@@ -3918,12 +5402,11 @@
           <w:lang w:val="pl-PL"/>
         </w:rPr>
       </w:pPr>
-      <w:bookmarkStart w:id="7" w:name="_Toc1976800"/>
-      <w:r>
-        <w:rPr>
-          <w:lang w:val="pl-PL"/>
-        </w:rPr>
-        <w:lastRenderedPageBreak/>
+      <w:bookmarkStart w:name="_Toc1976800" w:id="7"/>
+      <w:r>
+        <w:rPr>
+          <w:lang w:val="pl-PL"/>
+        </w:rPr>
         <w:t>Specyfikacja wymagań</w:t>
       </w:r>
       <w:bookmarkEnd w:id="7"/>
@@ -3935,7 +5418,7 @@
           <w:lang w:val="pl-PL"/>
         </w:rPr>
       </w:pPr>
-      <w:bookmarkStart w:id="8" w:name="_Toc1976801"/>
+      <w:bookmarkStart w:name="_Toc1976801" w:id="8"/>
       <w:r>
         <w:rPr>
           <w:lang w:val="pl-PL"/>
@@ -4083,7 +5566,7 @@
           <w:lang w:val="pl-PL"/>
         </w:rPr>
       </w:pPr>
-      <w:bookmarkStart w:id="9" w:name="_Ref413828438"/>
+      <w:bookmarkStart w:name="_Ref413828438" w:id="9"/>
       <w:r>
         <w:rPr>
           <w:lang w:val="pl-PL"/>
@@ -4169,7 +5652,7 @@
           <w:lang w:val="pl-PL"/>
         </w:rPr>
       </w:pPr>
-      <w:bookmarkStart w:id="10" w:name="_Toc1976802"/>
+      <w:bookmarkStart w:name="_Toc1976802" w:id="10"/>
       <w:r>
         <w:rPr>
           <w:lang w:val="pl-PL"/>
@@ -4230,7 +5713,7 @@
           <w:lang w:val="pl-PL"/>
         </w:rPr>
       </w:pPr>
-      <w:bookmarkStart w:id="11" w:name="_Ref413828923"/>
+      <w:bookmarkStart w:name="_Ref413828923" w:id="11"/>
       <w:r>
         <w:rPr>
           <w:lang w:val="pl-PL"/>
@@ -4445,7 +5928,6 @@
         <w:rPr>
           <w:lang w:val="pl-PL"/>
         </w:rPr>
-        <w:lastRenderedPageBreak/>
         <w:t>Scenariusze, dla każdego z nich:</w:t>
       </w:r>
     </w:p>
@@ -4739,7 +6221,7 @@
           <w:lang w:val="pl-PL"/>
         </w:rPr>
       </w:pPr>
-      <w:bookmarkStart w:id="12" w:name="_Toc1976803"/>
+      <w:bookmarkStart w:name="_Toc1976803" w:id="12"/>
       <w:r>
         <w:rPr>
           <w:lang w:val="pl-PL"/>
@@ -4858,12 +6340,11 @@
           <w:lang w:val="pl-PL"/>
         </w:rPr>
       </w:pPr>
-      <w:bookmarkStart w:id="13" w:name="_Toc1976804"/>
-      <w:r>
-        <w:rPr>
-          <w:lang w:val="pl-PL"/>
-        </w:rPr>
-        <w:lastRenderedPageBreak/>
+      <w:bookmarkStart w:name="_Toc1976804" w:id="13"/>
+      <w:r>
+        <w:rPr>
+          <w:lang w:val="pl-PL"/>
+        </w:rPr>
         <w:t>Zarządzanie projektem</w:t>
       </w:r>
       <w:bookmarkEnd w:id="13"/>
@@ -4875,7 +6356,7 @@
           <w:lang w:val="pl-PL"/>
         </w:rPr>
       </w:pPr>
-      <w:bookmarkStart w:id="14" w:name="_Toc1976805"/>
+      <w:bookmarkStart w:name="_Toc1976805" w:id="14"/>
       <w:r>
         <w:rPr>
           <w:lang w:val="pl-PL"/>
@@ -4917,7 +6398,7 @@
           <w:lang w:val="pl-PL"/>
         </w:rPr>
       </w:pPr>
-      <w:bookmarkStart w:id="15" w:name="_Toc1976806"/>
+      <w:bookmarkStart w:name="_Toc1976806" w:id="15"/>
       <w:r>
         <w:rPr>
           <w:lang w:val="pl-PL"/>
@@ -4996,7 +6477,7 @@
           <w:lang w:val="pl-PL"/>
         </w:rPr>
       </w:pPr>
-      <w:bookmarkStart w:id="16" w:name="_Toc1976807"/>
+      <w:bookmarkStart w:name="_Toc1976807" w:id="16"/>
       <w:r>
         <w:rPr>
           <w:lang w:val="pl-PL"/>
@@ -5032,12 +6513,11 @@
           <w:lang w:val="pl-PL"/>
         </w:rPr>
       </w:pPr>
-      <w:bookmarkStart w:id="17" w:name="_Toc1976808"/>
-      <w:r>
-        <w:rPr>
-          <w:lang w:val="pl-PL"/>
-        </w:rPr>
-        <w:lastRenderedPageBreak/>
+      <w:bookmarkStart w:name="_Toc1976808" w:id="17"/>
+      <w:r>
+        <w:rPr>
+          <w:lang w:val="pl-PL"/>
+        </w:rPr>
         <w:t>Zarządzanie ryzykiem</w:t>
       </w:r>
       <w:bookmarkEnd w:id="17"/>
@@ -5049,7 +6529,7 @@
           <w:lang w:val="pl-PL"/>
         </w:rPr>
       </w:pPr>
-      <w:bookmarkStart w:id="18" w:name="_Toc1976809"/>
+      <w:bookmarkStart w:name="_Toc1976809" w:id="18"/>
       <w:r>
         <w:rPr>
           <w:lang w:val="pl-PL"/>
@@ -5078,7 +6558,7 @@
           <w:lang w:val="pl-PL"/>
         </w:rPr>
       </w:pPr>
-      <w:bookmarkStart w:id="19" w:name="_Toc1976810"/>
+      <w:bookmarkStart w:name="_Toc1976810" w:id="19"/>
       <w:r>
         <w:rPr>
           <w:lang w:val="pl-PL"/>
@@ -5107,7 +6587,7 @@
           <w:lang w:val="pl-PL"/>
         </w:rPr>
       </w:pPr>
-      <w:bookmarkStart w:id="20" w:name="_Toc1976811"/>
+      <w:bookmarkStart w:name="_Toc1976811" w:id="20"/>
       <w:r>
         <w:rPr>
           <w:lang w:val="pl-PL"/>
@@ -5149,12 +6629,11 @@
           <w:lang w:val="pl-PL"/>
         </w:rPr>
       </w:pPr>
-      <w:bookmarkStart w:id="21" w:name="_Toc1976812"/>
-      <w:r>
-        <w:rPr>
-          <w:lang w:val="pl-PL"/>
-        </w:rPr>
-        <w:lastRenderedPageBreak/>
+      <w:bookmarkStart w:name="_Toc1976812" w:id="21"/>
+      <w:r>
+        <w:rPr>
+          <w:lang w:val="pl-PL"/>
+        </w:rPr>
         <w:t>Zarządzanie jakością</w:t>
       </w:r>
       <w:bookmarkEnd w:id="21"/>
@@ -5166,7 +6645,7 @@
           <w:lang w:val="pl-PL"/>
         </w:rPr>
       </w:pPr>
-      <w:bookmarkStart w:id="22" w:name="_Toc1976813"/>
+      <w:bookmarkStart w:name="_Toc1976813" w:id="22"/>
       <w:r>
         <w:rPr>
           <w:lang w:val="pl-PL"/>
@@ -5485,12 +6964,11 @@
           <w:lang w:val="pl-PL"/>
         </w:rPr>
       </w:pPr>
-      <w:bookmarkStart w:id="23" w:name="_Toc1976814"/>
-      <w:r>
-        <w:rPr>
-          <w:lang w:val="pl-PL"/>
-        </w:rPr>
-        <w:lastRenderedPageBreak/>
+      <w:bookmarkStart w:name="_Toc1976814" w:id="23"/>
+      <w:r>
+        <w:rPr>
+          <w:lang w:val="pl-PL"/>
+        </w:rPr>
         <w:t>Projekt techniczny</w:t>
       </w:r>
       <w:bookmarkEnd w:id="23"/>
@@ -5502,7 +6980,7 @@
           <w:lang w:val="pl-PL"/>
         </w:rPr>
       </w:pPr>
-      <w:bookmarkStart w:id="24" w:name="_Toc1976815"/>
+      <w:bookmarkStart w:name="_Toc1976815" w:id="24"/>
       <w:r>
         <w:rPr>
           <w:lang w:val="pl-PL"/>
@@ -5531,7 +7009,7 @@
           <w:lang w:val="pl-PL"/>
         </w:rPr>
       </w:pPr>
-      <w:bookmarkStart w:id="25" w:name="_Toc1976816"/>
+      <w:bookmarkStart w:name="_Toc1976816" w:id="25"/>
       <w:r>
         <w:rPr>
           <w:lang w:val="pl-PL"/>
@@ -5566,7 +7044,7 @@
           <w:lang w:val="pl-PL"/>
         </w:rPr>
       </w:pPr>
-      <w:bookmarkStart w:id="26" w:name="_Toc1976817"/>
+      <w:bookmarkStart w:name="_Toc1976817" w:id="26"/>
       <w:r>
         <w:rPr>
           <w:lang w:val="pl-PL"/>
@@ -5794,7 +7272,7 @@
           <w:lang w:val="pl-PL"/>
         </w:rPr>
       </w:pPr>
-      <w:bookmarkStart w:id="27" w:name="_Toc1976818"/>
+      <w:bookmarkStart w:name="_Toc1976818" w:id="27"/>
       <w:r>
         <w:rPr>
           <w:lang w:val="pl-PL"/>
@@ -5829,7 +7307,7 @@
           <w:lang w:val="pl-PL"/>
         </w:rPr>
       </w:pPr>
-      <w:bookmarkStart w:id="28" w:name="_Toc1976819"/>
+      <w:bookmarkStart w:name="_Toc1976819" w:id="28"/>
       <w:r>
         <w:rPr>
           <w:lang w:val="pl-PL"/>
@@ -5938,12 +7416,11 @@
           <w:lang w:val="pl-PL"/>
         </w:rPr>
       </w:pPr>
-      <w:bookmarkStart w:id="29" w:name="_Toc1976820"/>
-      <w:r>
-        <w:rPr>
-          <w:lang w:val="pl-PL"/>
-        </w:rPr>
-        <w:lastRenderedPageBreak/>
+      <w:bookmarkStart w:name="_Toc1976820" w:id="29"/>
+      <w:r>
+        <w:rPr>
+          <w:lang w:val="pl-PL"/>
+        </w:rPr>
         <w:t>Projekt interfejsu użytkownika</w:t>
       </w:r>
       <w:bookmarkEnd w:id="29"/>
@@ -6257,7 +7734,7 @@
           <w:lang w:val="pl-PL"/>
         </w:rPr>
       </w:pPr>
-      <w:bookmarkStart w:id="30" w:name="_Toc1976821"/>
+      <w:bookmarkStart w:name="_Toc1976821" w:id="30"/>
       <w:r>
         <w:rPr>
           <w:lang w:val="pl-PL"/>
@@ -6286,12 +7763,11 @@
           <w:lang w:val="pl-PL"/>
         </w:rPr>
       </w:pPr>
-      <w:bookmarkStart w:id="31" w:name="_Toc1976822"/>
-      <w:r>
-        <w:rPr>
-          <w:lang w:val="pl-PL"/>
-        </w:rPr>
-        <w:lastRenderedPageBreak/>
+      <w:bookmarkStart w:name="_Toc1976822" w:id="31"/>
+      <w:r>
+        <w:rPr>
+          <w:lang w:val="pl-PL"/>
+        </w:rPr>
         <w:t>Dokumentacja dla użytkownika</w:t>
       </w:r>
       <w:bookmarkEnd w:id="31"/>
@@ -6385,12 +7861,11 @@
           <w:lang w:val="pl-PL"/>
         </w:rPr>
       </w:pPr>
-      <w:bookmarkStart w:id="32" w:name="_Toc1976823"/>
-      <w:r>
-        <w:rPr>
-          <w:lang w:val="pl-PL"/>
-        </w:rPr>
-        <w:lastRenderedPageBreak/>
+      <w:bookmarkStart w:name="_Toc1976823" w:id="32"/>
+      <w:r>
+        <w:rPr>
+          <w:lang w:val="pl-PL"/>
+        </w:rPr>
         <w:t>Podsumowanie</w:t>
       </w:r>
       <w:bookmarkEnd w:id="32"/>
@@ -6402,7 +7877,7 @@
           <w:lang w:val="pl-PL"/>
         </w:rPr>
       </w:pPr>
-      <w:bookmarkStart w:id="33" w:name="_Toc1976824"/>
+      <w:bookmarkStart w:name="_Toc1976824" w:id="33"/>
       <w:r>
         <w:rPr>
           <w:lang w:val="pl-PL"/>
@@ -6455,12 +7930,11 @@
           <w:lang w:val="pl-PL"/>
         </w:rPr>
       </w:pPr>
-      <w:bookmarkStart w:id="34" w:name="_Toc1976825"/>
-      <w:r>
-        <w:rPr>
-          <w:lang w:val="pl-PL"/>
-        </w:rPr>
-        <w:lastRenderedPageBreak/>
+      <w:bookmarkStart w:name="_Toc1976825" w:id="34"/>
+      <w:r>
+        <w:rPr>
+          <w:lang w:val="pl-PL"/>
+        </w:rPr>
         <w:t>Inne informacje</w:t>
       </w:r>
       <w:bookmarkEnd w:id="34"/>
@@ -6486,7 +7960,7 @@
         <w:numFmt w:val="decimal"/>
         <w:numStart w:val="0"/>
       </w:endnotePr>
-      <w:pgSz w:w="12240" w:h="15840"/>
+      <w:pgSz w:w="12240" w:h="15840" w:orient="portrait"/>
       <w:pgMar w:top="1440" w:right="1800" w:bottom="1440" w:left="1800" w:header="720" w:footer="720" w:gutter="0"/>
       <w:cols w:space="720"/>
       <w:docGrid w:linePitch="360"/>
@@ -6496,7 +7970,119 @@
 </file>
 
 <file path=word/numbering.xml><?xml version="1.0" encoding="utf-8"?>
-<w:numbering xmlns:wpc="http://schemas.microsoft.com/office/word/2010/wordprocessingCanvas" xmlns:cx="http://schemas.microsoft.com/office/drawing/2014/chartex" xmlns:cx1="http://schemas.microsoft.com/office/drawing/2015/9/8/chartex" xmlns:cx2="http://schemas.microsoft.com/office/drawing/2015/10/21/chartex" xmlns:cx3="http://schemas.microsoft.com/office/drawing/2016/5/9/chartex" xmlns:cx4="http://schemas.microsoft.com/office/drawing/2016/5/10/chartex" xmlns:cx5="http://schemas.microsoft.com/office/drawing/2016/5/11/chartex" xmlns:cx6="http://schemas.microsoft.com/office/drawing/2016/5/12/chartex" xmlns:cx7="http://schemas.microsoft.com/office/drawing/2016/5/13/chartex" xmlns:cx8="http://schemas.microsoft.com/office/drawing/2016/5/14/chartex" xmlns:mc="http://schemas.openxmlformats.org/markup-compatibility/2006" xmlns:aink="http://schemas.microsoft.com/office/drawing/2016/ink" xmlns:am3d="http://schemas.microsoft.com/office/drawing/2017/model3d" xmlns:o="urn:schemas-microsoft-com:office:office" xmlns:r="http://schemas.openxmlformats.org/officeDocument/2006/relationships" xmlns:m="http://schemas.openxmlformats.org/officeDocument/2006/math" xmlns:v="urn:schemas-microsoft-com:vml" xmlns:wp14="http://schemas.microsoft.com/office/word/2010/wordprocessingDrawing" xmlns:wp="http://schemas.openxmlformats.org/drawingml/2006/wordprocessingDrawing" xmlns:w10="urn:schemas-microsoft-com:office:word" xmlns:w="http://schemas.openxmlformats.org/wordprocessingml/2006/main" xmlns:w14="http://schemas.microsoft.com/office/word/2010/wordml" xmlns:w15="http://schemas.microsoft.com/office/word/2012/wordml" xmlns:w16cex="http://schemas.microsoft.com/office/word/2018/wordml/cex" xmlns:w16cid="http://schemas.microsoft.com/office/word/2016/wordml/cid" xmlns:w16="http://schemas.microsoft.com/office/word/2018/wordml" xmlns:w16sdtdh="http://schemas.microsoft.com/office/word/2020/wordml/sdtdatahash" xmlns:w16se="http://schemas.microsoft.com/office/word/2015/wordml/symex" xmlns:wpg="http://schemas.microsoft.com/office/word/2010/wordprocessingGroup" xmlns:wpi="http://schemas.microsoft.com/office/word/2010/wordprocessingInk" xmlns:wne="http://schemas.microsoft.com/office/word/2006/wordml" xmlns:wps="http://schemas.microsoft.com/office/word/2010/wordprocessingShape" mc:Ignorable="w14 w15 w16se w16cid w16 w16cex w16sdtdh wp14">
+<w:numbering xmlns:wpc="http://schemas.microsoft.com/office/word/2010/wordprocessingCanvas" xmlns:cx="http://schemas.microsoft.com/office/drawing/2014/chartex" xmlns:cx1="http://schemas.microsoft.com/office/drawing/2015/9/8/chartex" xmlns:cx2="http://schemas.microsoft.com/office/drawing/2015/10/21/chartex" xmlns:cx3="http://schemas.microsoft.com/office/drawing/2016/5/9/chartex" xmlns:cx4="http://schemas.microsoft.com/office/drawing/2016/5/10/chartex" xmlns:cx5="http://schemas.microsoft.com/office/drawing/2016/5/11/chartex" xmlns:cx6="http://schemas.microsoft.com/office/drawing/2016/5/12/chartex" xmlns:cx7="http://schemas.microsoft.com/office/drawing/2016/5/13/chartex" xmlns:cx8="http://schemas.microsoft.com/office/drawing/2016/5/14/chartex" xmlns:mc="http://schemas.openxmlformats.org/markup-compatibility/2006" xmlns:aink="http://schemas.microsoft.com/office/drawing/2016/ink" xmlns:am3d="http://schemas.microsoft.com/office/drawing/2017/model3d" xmlns:o="urn:schemas-microsoft-com:office:office" xmlns:oel="http://schemas.microsoft.com/office/2019/extlst" xmlns:r="http://schemas.openxmlformats.org/officeDocument/2006/relationships" xmlns:m="http://schemas.openxmlformats.org/officeDocument/2006/math" xmlns:v="urn:schemas-microsoft-com:vml" xmlns:wp14="http://schemas.microsoft.com/office/word/2010/wordprocessingDrawing" xmlns:wp="http://schemas.openxmlformats.org/drawingml/2006/wordprocessingDrawing" xmlns:w10="urn:schemas-microsoft-com:office:word" xmlns:w="http://schemas.openxmlformats.org/wordprocessingml/2006/main" xmlns:w14="http://schemas.microsoft.com/office/word/2010/wordml" xmlns:w15="http://schemas.microsoft.com/office/word/2012/wordml" xmlns:w16cex="http://schemas.microsoft.com/office/word/2018/wordml/cex" xmlns:w16cid="http://schemas.microsoft.com/office/word/2016/wordml/cid" xmlns:w16="http://schemas.microsoft.com/office/word/2018/wordml" xmlns:w16du="http://schemas.microsoft.com/office/word/2023/wordml/word16du" xmlns:w16sdtdh="http://schemas.microsoft.com/office/word/2020/wordml/sdtdatahash" xmlns:w16se="http://schemas.microsoft.com/office/word/2015/wordml/symex" xmlns:wpg="http://schemas.microsoft.com/office/word/2010/wordprocessingGroup" xmlns:wpi="http://schemas.microsoft.com/office/word/2010/wordprocessingInk" xmlns:wne="http://schemas.microsoft.com/office/word/2006/wordml" xmlns:wps="http://schemas.microsoft.com/office/word/2010/wordprocessingShape" mc:Ignorable="w14 w15 w16se w16cid w16 w16cex w16sdtdh wp14">
+  <w:abstractNum xmlns:w="http://schemas.openxmlformats.org/wordprocessingml/2006/main" w:abstractNumId="25">
+    <w:nsid w:val="6b9e3df2"/>
+    <w:multiLevelType xmlns:w="http://schemas.openxmlformats.org/wordprocessingml/2006/main" w:val="hybridMultilevel"/>
+    <w:lvl xmlns:w="http://schemas.openxmlformats.org/wordprocessingml/2006/main" w:ilvl="0">
+      <w:start w:val="1"/>
+      <w:numFmt w:val="bullet"/>
+      <w:lvlText w:val=""/>
+      <w:lvlJc w:val="left"/>
+      <w:pPr>
+        <w:ind w:left="720" w:hanging="360"/>
+      </w:pPr>
+      <w:rPr>
+        <w:rFonts w:hint="default" w:ascii="Symbol" w:hAnsi="Symbol"/>
+      </w:rPr>
+    </w:lvl>
+    <w:lvl xmlns:w="http://schemas.openxmlformats.org/wordprocessingml/2006/main" w:ilvl="1">
+      <w:start w:val="1"/>
+      <w:numFmt w:val="bullet"/>
+      <w:lvlText w:val="o"/>
+      <w:lvlJc w:val="left"/>
+      <w:pPr>
+        <w:ind w:left="1440" w:hanging="360"/>
+      </w:pPr>
+      <w:rPr>
+        <w:rFonts w:hint="default" w:ascii="Courier New" w:hAnsi="Courier New"/>
+      </w:rPr>
+    </w:lvl>
+    <w:lvl xmlns:w="http://schemas.openxmlformats.org/wordprocessingml/2006/main" w:ilvl="2">
+      <w:start w:val="1"/>
+      <w:numFmt w:val="bullet"/>
+      <w:lvlText w:val=""/>
+      <w:lvlJc w:val="left"/>
+      <w:pPr>
+        <w:ind w:left="2160" w:hanging="360"/>
+      </w:pPr>
+      <w:rPr>
+        <w:rFonts w:hint="default" w:ascii="Wingdings" w:hAnsi="Wingdings"/>
+      </w:rPr>
+    </w:lvl>
+    <w:lvl xmlns:w="http://schemas.openxmlformats.org/wordprocessingml/2006/main" w:ilvl="3">
+      <w:start w:val="1"/>
+      <w:numFmt w:val="bullet"/>
+      <w:lvlText w:val=""/>
+      <w:lvlJc w:val="left"/>
+      <w:pPr>
+        <w:ind w:left="2880" w:hanging="360"/>
+      </w:pPr>
+      <w:rPr>
+        <w:rFonts w:hint="default" w:ascii="Symbol" w:hAnsi="Symbol"/>
+      </w:rPr>
+    </w:lvl>
+    <w:lvl xmlns:w="http://schemas.openxmlformats.org/wordprocessingml/2006/main" w:ilvl="4">
+      <w:start w:val="1"/>
+      <w:numFmt w:val="bullet"/>
+      <w:lvlText w:val="o"/>
+      <w:lvlJc w:val="left"/>
+      <w:pPr>
+        <w:ind w:left="3600" w:hanging="360"/>
+      </w:pPr>
+      <w:rPr>
+        <w:rFonts w:hint="default" w:ascii="Courier New" w:hAnsi="Courier New"/>
+      </w:rPr>
+    </w:lvl>
+    <w:lvl xmlns:w="http://schemas.openxmlformats.org/wordprocessingml/2006/main" w:ilvl="5">
+      <w:start w:val="1"/>
+      <w:numFmt w:val="bullet"/>
+      <w:lvlText w:val=""/>
+      <w:lvlJc w:val="left"/>
+      <w:pPr>
+        <w:ind w:left="4320" w:hanging="360"/>
+      </w:pPr>
+      <w:rPr>
+        <w:rFonts w:hint="default" w:ascii="Wingdings" w:hAnsi="Wingdings"/>
+      </w:rPr>
+    </w:lvl>
+    <w:lvl xmlns:w="http://schemas.openxmlformats.org/wordprocessingml/2006/main" w:ilvl="6">
+      <w:start w:val="1"/>
+      <w:numFmt w:val="bullet"/>
+      <w:lvlText w:val=""/>
+      <w:lvlJc w:val="left"/>
+      <w:pPr>
+        <w:ind w:left="5040" w:hanging="360"/>
+      </w:pPr>
+      <w:rPr>
+        <w:rFonts w:hint="default" w:ascii="Symbol" w:hAnsi="Symbol"/>
+      </w:rPr>
+    </w:lvl>
+    <w:lvl xmlns:w="http://schemas.openxmlformats.org/wordprocessingml/2006/main" w:ilvl="7">
+      <w:start w:val="1"/>
+      <w:numFmt w:val="bullet"/>
+      <w:lvlText w:val="o"/>
+      <w:lvlJc w:val="left"/>
+      <w:pPr>
+        <w:ind w:left="5760" w:hanging="360"/>
+      </w:pPr>
+      <w:rPr>
+        <w:rFonts w:hint="default" w:ascii="Courier New" w:hAnsi="Courier New"/>
+      </w:rPr>
+    </w:lvl>
+    <w:lvl xmlns:w="http://schemas.openxmlformats.org/wordprocessingml/2006/main" w:ilvl="8">
+      <w:start w:val="1"/>
+      <w:numFmt w:val="bullet"/>
+      <w:lvlText w:val=""/>
+      <w:lvlJc w:val="left"/>
+      <w:pPr>
+        <w:ind w:left="6480" w:hanging="360"/>
+      </w:pPr>
+      <w:rPr>
+        <w:rFonts w:hint="default" w:ascii="Wingdings" w:hAnsi="Wingdings"/>
+      </w:rPr>
+    </w:lvl>
+  </w:abstractNum>
   <w:abstractNum w:abstractNumId="0" w15:restartNumberingAfterBreak="0">
     <w:nsid w:val="DB3182C0"/>
     <w:multiLevelType w:val="hybridMultilevel"/>
@@ -6646,7 +8232,7 @@
         <w:ind w:left="1224" w:hanging="504"/>
       </w:pPr>
       <w:rPr>
-        <w:rFonts w:ascii="Symbol" w:hAnsi="Symbol" w:hint="default"/>
+        <w:rFonts w:hint="default" w:ascii="Symbol" w:hAnsi="Symbol"/>
       </w:rPr>
     </w:lvl>
     <w:lvl w:ilvl="3">
@@ -6735,7 +8321,7 @@
         <w:ind w:left="1440" w:hanging="360"/>
       </w:pPr>
       <w:rPr>
-        <w:rFonts w:ascii="Symbol" w:hAnsi="Symbol" w:hint="default"/>
+        <w:rFonts w:hint="default" w:ascii="Symbol" w:hAnsi="Symbol"/>
       </w:rPr>
     </w:lvl>
     <w:lvl w:ilvl="1">
@@ -6759,7 +8345,7 @@
         <w:ind w:left="2304" w:hanging="504"/>
       </w:pPr>
       <w:rPr>
-        <w:rFonts w:ascii="Symbol" w:hAnsi="Symbol" w:hint="default"/>
+        <w:rFonts w:hint="default" w:ascii="Symbol" w:hAnsi="Symbol"/>
       </w:rPr>
     </w:lvl>
     <w:lvl w:ilvl="3">
@@ -6871,7 +8457,7 @@
         <w:ind w:left="1224" w:hanging="504"/>
       </w:pPr>
       <w:rPr>
-        <w:rFonts w:ascii="Symbol" w:hAnsi="Symbol" w:hint="default"/>
+        <w:rFonts w:hint="default" w:ascii="Symbol" w:hAnsi="Symbol"/>
       </w:rPr>
     </w:lvl>
     <w:lvl w:ilvl="3">
@@ -7095,7 +8681,7 @@
         <w:ind w:left="1224" w:hanging="504"/>
       </w:pPr>
       <w:rPr>
-        <w:rFonts w:ascii="Symbol" w:hAnsi="Symbol" w:hint="default"/>
+        <w:rFonts w:hint="default" w:ascii="Symbol" w:hAnsi="Symbol"/>
       </w:rPr>
     </w:lvl>
     <w:lvl w:ilvl="3">
@@ -7182,9 +8768,7 @@
       <w:pPr>
         <w:ind w:left="360" w:hanging="360"/>
       </w:pPr>
-      <w:rPr>
-        <w:rFonts w:hint="default"/>
-      </w:rPr>
+      <w:rPr/>
     </w:lvl>
     <w:lvl w:ilvl="1">
       <w:start w:val="1"/>
@@ -7195,7 +8779,7 @@
         <w:ind w:left="792" w:hanging="432"/>
       </w:pPr>
       <w:rPr>
-        <w:rFonts w:ascii="Symbol" w:hAnsi="Symbol" w:hint="default"/>
+        <w:rFonts w:hint="default" w:ascii="Symbol" w:hAnsi="Symbol"/>
       </w:rPr>
     </w:lvl>
     <w:lvl w:ilvl="2">
@@ -7409,7 +8993,7 @@
         <w:ind w:left="1440" w:hanging="360"/>
       </w:pPr>
       <w:rPr>
-        <w:rFonts w:ascii="Symbol" w:hAnsi="Symbol" w:hint="default"/>
+        <w:rFonts w:hint="default" w:ascii="Symbol" w:hAnsi="Symbol"/>
       </w:rPr>
     </w:lvl>
     <w:lvl w:ilvl="1">
@@ -7433,7 +9017,7 @@
         <w:ind w:left="2304" w:hanging="504"/>
       </w:pPr>
       <w:rPr>
-        <w:rFonts w:ascii="Symbol" w:hAnsi="Symbol" w:hint="default"/>
+        <w:rFonts w:hint="default" w:ascii="Symbol" w:hAnsi="Symbol"/>
       </w:rPr>
     </w:lvl>
     <w:lvl w:ilvl="3">
@@ -7657,7 +9241,7 @@
         <w:ind w:left="1224" w:hanging="504"/>
       </w:pPr>
       <w:rPr>
-        <w:rFonts w:ascii="Symbol" w:hAnsi="Symbol" w:hint="default"/>
+        <w:rFonts w:hint="default" w:ascii="Symbol" w:hAnsi="Symbol"/>
       </w:rPr>
     </w:lvl>
     <w:lvl w:ilvl="3">
@@ -7746,7 +9330,7 @@
         <w:ind w:left="720" w:hanging="360"/>
       </w:pPr>
       <w:rPr>
-        <w:rFonts w:ascii="Symbol" w:hAnsi="Symbol" w:hint="default"/>
+        <w:rFonts w:hint="default" w:ascii="Symbol" w:hAnsi="Symbol"/>
       </w:rPr>
     </w:lvl>
     <w:lvl w:ilvl="1" w:tplc="04150003" w:tentative="1">
@@ -7758,7 +9342,7 @@
         <w:ind w:left="1440" w:hanging="360"/>
       </w:pPr>
       <w:rPr>
-        <w:rFonts w:ascii="Courier New" w:hAnsi="Courier New" w:cs="Courier New" w:hint="default"/>
+        <w:rFonts w:hint="default" w:ascii="Courier New" w:hAnsi="Courier New" w:cs="Courier New"/>
       </w:rPr>
     </w:lvl>
     <w:lvl w:ilvl="2" w:tplc="04150005" w:tentative="1">
@@ -7770,7 +9354,7 @@
         <w:ind w:left="2160" w:hanging="360"/>
       </w:pPr>
       <w:rPr>
-        <w:rFonts w:ascii="Wingdings" w:hAnsi="Wingdings" w:hint="default"/>
+        <w:rFonts w:hint="default" w:ascii="Wingdings" w:hAnsi="Wingdings"/>
       </w:rPr>
     </w:lvl>
     <w:lvl w:ilvl="3" w:tplc="04150001" w:tentative="1">
@@ -7782,7 +9366,7 @@
         <w:ind w:left="2880" w:hanging="360"/>
       </w:pPr>
       <w:rPr>
-        <w:rFonts w:ascii="Symbol" w:hAnsi="Symbol" w:hint="default"/>
+        <w:rFonts w:hint="default" w:ascii="Symbol" w:hAnsi="Symbol"/>
       </w:rPr>
     </w:lvl>
     <w:lvl w:ilvl="4" w:tplc="04150003" w:tentative="1">
@@ -7794,7 +9378,7 @@
         <w:ind w:left="3600" w:hanging="360"/>
       </w:pPr>
       <w:rPr>
-        <w:rFonts w:ascii="Courier New" w:hAnsi="Courier New" w:cs="Courier New" w:hint="default"/>
+        <w:rFonts w:hint="default" w:ascii="Courier New" w:hAnsi="Courier New" w:cs="Courier New"/>
       </w:rPr>
     </w:lvl>
     <w:lvl w:ilvl="5" w:tplc="04150005" w:tentative="1">
@@ -7806,7 +9390,7 @@
         <w:ind w:left="4320" w:hanging="360"/>
       </w:pPr>
       <w:rPr>
-        <w:rFonts w:ascii="Wingdings" w:hAnsi="Wingdings" w:hint="default"/>
+        <w:rFonts w:hint="default" w:ascii="Wingdings" w:hAnsi="Wingdings"/>
       </w:rPr>
     </w:lvl>
     <w:lvl w:ilvl="6" w:tplc="04150001" w:tentative="1">
@@ -7818,7 +9402,7 @@
         <w:ind w:left="5040" w:hanging="360"/>
       </w:pPr>
       <w:rPr>
-        <w:rFonts w:ascii="Symbol" w:hAnsi="Symbol" w:hint="default"/>
+        <w:rFonts w:hint="default" w:ascii="Symbol" w:hAnsi="Symbol"/>
       </w:rPr>
     </w:lvl>
     <w:lvl w:ilvl="7" w:tplc="04150003" w:tentative="1">
@@ -7830,7 +9414,7 @@
         <w:ind w:left="5760" w:hanging="360"/>
       </w:pPr>
       <w:rPr>
-        <w:rFonts w:ascii="Courier New" w:hAnsi="Courier New" w:cs="Courier New" w:hint="default"/>
+        <w:rFonts w:hint="default" w:ascii="Courier New" w:hAnsi="Courier New" w:cs="Courier New"/>
       </w:rPr>
     </w:lvl>
     <w:lvl w:ilvl="8" w:tplc="04150005" w:tentative="1">
@@ -7842,7 +9426,7 @@
         <w:ind w:left="6480" w:hanging="360"/>
       </w:pPr>
       <w:rPr>
-        <w:rFonts w:ascii="Wingdings" w:hAnsi="Wingdings" w:hint="default"/>
+        <w:rFonts w:hint="default" w:ascii="Wingdings" w:hAnsi="Wingdings"/>
       </w:rPr>
     </w:lvl>
   </w:abstractNum>
@@ -7859,7 +9443,7 @@
         <w:ind w:left="1440" w:hanging="360"/>
       </w:pPr>
       <w:rPr>
-        <w:rFonts w:ascii="Symbol" w:hAnsi="Symbol" w:hint="default"/>
+        <w:rFonts w:hint="default" w:ascii="Symbol" w:hAnsi="Symbol"/>
       </w:rPr>
     </w:lvl>
     <w:lvl w:ilvl="1">
@@ -7883,7 +9467,7 @@
         <w:ind w:left="2304" w:hanging="504"/>
       </w:pPr>
       <w:rPr>
-        <w:rFonts w:ascii="Symbol" w:hAnsi="Symbol" w:hint="default"/>
+        <w:rFonts w:hint="default" w:ascii="Symbol" w:hAnsi="Symbol"/>
       </w:rPr>
     </w:lvl>
     <w:lvl w:ilvl="3">
@@ -7972,7 +9556,7 @@
         <w:ind w:left="1080" w:hanging="360"/>
       </w:pPr>
       <w:rPr>
-        <w:rFonts w:ascii="Courier New" w:hAnsi="Courier New" w:cs="Courier New" w:hint="default"/>
+        <w:rFonts w:hint="default" w:ascii="Courier New" w:hAnsi="Courier New" w:cs="Courier New"/>
       </w:rPr>
     </w:lvl>
     <w:lvl w:ilvl="1" w:tplc="04150003">
@@ -7984,7 +9568,7 @@
         <w:ind w:left="1800" w:hanging="360"/>
       </w:pPr>
       <w:rPr>
-        <w:rFonts w:ascii="Courier New" w:hAnsi="Courier New" w:cs="Courier New" w:hint="default"/>
+        <w:rFonts w:hint="default" w:ascii="Courier New" w:hAnsi="Courier New" w:cs="Courier New"/>
       </w:rPr>
     </w:lvl>
     <w:lvl w:ilvl="2" w:tplc="04150005" w:tentative="1">
@@ -7996,7 +9580,7 @@
         <w:ind w:left="2520" w:hanging="360"/>
       </w:pPr>
       <w:rPr>
-        <w:rFonts w:ascii="Wingdings" w:hAnsi="Wingdings" w:hint="default"/>
+        <w:rFonts w:hint="default" w:ascii="Wingdings" w:hAnsi="Wingdings"/>
       </w:rPr>
     </w:lvl>
     <w:lvl w:ilvl="3" w:tplc="04150001" w:tentative="1">
@@ -8008,7 +9592,7 @@
         <w:ind w:left="3240" w:hanging="360"/>
       </w:pPr>
       <w:rPr>
-        <w:rFonts w:ascii="Symbol" w:hAnsi="Symbol" w:hint="default"/>
+        <w:rFonts w:hint="default" w:ascii="Symbol" w:hAnsi="Symbol"/>
       </w:rPr>
     </w:lvl>
     <w:lvl w:ilvl="4" w:tplc="04150003" w:tentative="1">
@@ -8020,7 +9604,7 @@
         <w:ind w:left="3960" w:hanging="360"/>
       </w:pPr>
       <w:rPr>
-        <w:rFonts w:ascii="Courier New" w:hAnsi="Courier New" w:cs="Courier New" w:hint="default"/>
+        <w:rFonts w:hint="default" w:ascii="Courier New" w:hAnsi="Courier New" w:cs="Courier New"/>
       </w:rPr>
     </w:lvl>
     <w:lvl w:ilvl="5" w:tplc="04150005" w:tentative="1">
@@ -8032,7 +9616,7 @@
         <w:ind w:left="4680" w:hanging="360"/>
       </w:pPr>
       <w:rPr>
-        <w:rFonts w:ascii="Wingdings" w:hAnsi="Wingdings" w:hint="default"/>
+        <w:rFonts w:hint="default" w:ascii="Wingdings" w:hAnsi="Wingdings"/>
       </w:rPr>
     </w:lvl>
     <w:lvl w:ilvl="6" w:tplc="04150001" w:tentative="1">
@@ -8044,7 +9628,7 @@
         <w:ind w:left="5400" w:hanging="360"/>
       </w:pPr>
       <w:rPr>
-        <w:rFonts w:ascii="Symbol" w:hAnsi="Symbol" w:hint="default"/>
+        <w:rFonts w:hint="default" w:ascii="Symbol" w:hAnsi="Symbol"/>
       </w:rPr>
     </w:lvl>
     <w:lvl w:ilvl="7" w:tplc="04150003" w:tentative="1">
@@ -8056,7 +9640,7 @@
         <w:ind w:left="6120" w:hanging="360"/>
       </w:pPr>
       <w:rPr>
-        <w:rFonts w:ascii="Courier New" w:hAnsi="Courier New" w:cs="Courier New" w:hint="default"/>
+        <w:rFonts w:hint="default" w:ascii="Courier New" w:hAnsi="Courier New" w:cs="Courier New"/>
       </w:rPr>
     </w:lvl>
     <w:lvl w:ilvl="8" w:tplc="04150005" w:tentative="1">
@@ -8068,7 +9652,7 @@
         <w:ind w:left="6840" w:hanging="360"/>
       </w:pPr>
       <w:rPr>
-        <w:rFonts w:ascii="Wingdings" w:hAnsi="Wingdings" w:hint="default"/>
+        <w:rFonts w:hint="default" w:ascii="Wingdings" w:hAnsi="Wingdings"/>
       </w:rPr>
     </w:lvl>
   </w:abstractNum>
@@ -8084,7 +9668,7 @@
         <w:ind w:left="720" w:hanging="360"/>
       </w:pPr>
       <w:rPr>
-        <w:rFonts w:ascii="Symbol" w:eastAsiaTheme="minorHAnsi" w:hAnsi="Symbol" w:cstheme="minorBidi" w:hint="default"/>
+        <w:rFonts w:hint="default" w:ascii="Symbol" w:hAnsi="Symbol" w:eastAsiaTheme="minorHAnsi" w:cstheme="minorBidi"/>
       </w:rPr>
     </w:lvl>
     <w:lvl w:ilvl="1" w:tplc="04150003" w:tentative="1">
@@ -8096,7 +9680,7 @@
         <w:ind w:left="1440" w:hanging="360"/>
       </w:pPr>
       <w:rPr>
-        <w:rFonts w:ascii="Courier New" w:hAnsi="Courier New" w:cs="Courier New" w:hint="default"/>
+        <w:rFonts w:hint="default" w:ascii="Courier New" w:hAnsi="Courier New" w:cs="Courier New"/>
       </w:rPr>
     </w:lvl>
     <w:lvl w:ilvl="2" w:tplc="04150005" w:tentative="1">
@@ -8108,7 +9692,7 @@
         <w:ind w:left="2160" w:hanging="360"/>
       </w:pPr>
       <w:rPr>
-        <w:rFonts w:ascii="Wingdings" w:hAnsi="Wingdings" w:hint="default"/>
+        <w:rFonts w:hint="default" w:ascii="Wingdings" w:hAnsi="Wingdings"/>
       </w:rPr>
     </w:lvl>
     <w:lvl w:ilvl="3" w:tplc="04150001" w:tentative="1">
@@ -8120,7 +9704,7 @@
         <w:ind w:left="2880" w:hanging="360"/>
       </w:pPr>
       <w:rPr>
-        <w:rFonts w:ascii="Symbol" w:hAnsi="Symbol" w:hint="default"/>
+        <w:rFonts w:hint="default" w:ascii="Symbol" w:hAnsi="Symbol"/>
       </w:rPr>
     </w:lvl>
     <w:lvl w:ilvl="4" w:tplc="04150003" w:tentative="1">
@@ -8132,7 +9716,7 @@
         <w:ind w:left="3600" w:hanging="360"/>
       </w:pPr>
       <w:rPr>
-        <w:rFonts w:ascii="Courier New" w:hAnsi="Courier New" w:cs="Courier New" w:hint="default"/>
+        <w:rFonts w:hint="default" w:ascii="Courier New" w:hAnsi="Courier New" w:cs="Courier New"/>
       </w:rPr>
     </w:lvl>
     <w:lvl w:ilvl="5" w:tplc="04150005" w:tentative="1">
@@ -8144,7 +9728,7 @@
         <w:ind w:left="4320" w:hanging="360"/>
       </w:pPr>
       <w:rPr>
-        <w:rFonts w:ascii="Wingdings" w:hAnsi="Wingdings" w:hint="default"/>
+        <w:rFonts w:hint="default" w:ascii="Wingdings" w:hAnsi="Wingdings"/>
       </w:rPr>
     </w:lvl>
     <w:lvl w:ilvl="6" w:tplc="04150001" w:tentative="1">
@@ -8156,7 +9740,7 @@
         <w:ind w:left="5040" w:hanging="360"/>
       </w:pPr>
       <w:rPr>
-        <w:rFonts w:ascii="Symbol" w:hAnsi="Symbol" w:hint="default"/>
+        <w:rFonts w:hint="default" w:ascii="Symbol" w:hAnsi="Symbol"/>
       </w:rPr>
     </w:lvl>
     <w:lvl w:ilvl="7" w:tplc="04150003" w:tentative="1">
@@ -8168,7 +9752,7 @@
         <w:ind w:left="5760" w:hanging="360"/>
       </w:pPr>
       <w:rPr>
-        <w:rFonts w:ascii="Courier New" w:hAnsi="Courier New" w:cs="Courier New" w:hint="default"/>
+        <w:rFonts w:hint="default" w:ascii="Courier New" w:hAnsi="Courier New" w:cs="Courier New"/>
       </w:rPr>
     </w:lvl>
     <w:lvl w:ilvl="8" w:tplc="04150005" w:tentative="1">
@@ -8180,7 +9764,7 @@
         <w:ind w:left="6480" w:hanging="360"/>
       </w:pPr>
       <w:rPr>
-        <w:rFonts w:ascii="Wingdings" w:hAnsi="Wingdings" w:hint="default"/>
+        <w:rFonts w:hint="default" w:ascii="Wingdings" w:hAnsi="Wingdings"/>
       </w:rPr>
     </w:lvl>
   </w:abstractNum>
@@ -8197,7 +9781,7 @@
         <w:ind w:left="1080" w:hanging="360"/>
       </w:pPr>
       <w:rPr>
-        <w:rFonts w:ascii="Symbol" w:hAnsi="Symbol" w:hint="default"/>
+        <w:rFonts w:hint="default" w:ascii="Symbol" w:hAnsi="Symbol"/>
       </w:rPr>
     </w:lvl>
     <w:lvl w:ilvl="1" w:tplc="04150003" w:tentative="1">
@@ -8209,7 +9793,7 @@
         <w:ind w:left="1800" w:hanging="360"/>
       </w:pPr>
       <w:rPr>
-        <w:rFonts w:ascii="Courier New" w:hAnsi="Courier New" w:cs="Courier New" w:hint="default"/>
+        <w:rFonts w:hint="default" w:ascii="Courier New" w:hAnsi="Courier New" w:cs="Courier New"/>
       </w:rPr>
     </w:lvl>
     <w:lvl w:ilvl="2" w:tplc="04150005" w:tentative="1">
@@ -8221,7 +9805,7 @@
         <w:ind w:left="2520" w:hanging="360"/>
       </w:pPr>
       <w:rPr>
-        <w:rFonts w:ascii="Wingdings" w:hAnsi="Wingdings" w:hint="default"/>
+        <w:rFonts w:hint="default" w:ascii="Wingdings" w:hAnsi="Wingdings"/>
       </w:rPr>
     </w:lvl>
     <w:lvl w:ilvl="3" w:tplc="04150001" w:tentative="1">
@@ -8233,7 +9817,7 @@
         <w:ind w:left="3240" w:hanging="360"/>
       </w:pPr>
       <w:rPr>
-        <w:rFonts w:ascii="Symbol" w:hAnsi="Symbol" w:hint="default"/>
+        <w:rFonts w:hint="default" w:ascii="Symbol" w:hAnsi="Symbol"/>
       </w:rPr>
     </w:lvl>
     <w:lvl w:ilvl="4" w:tplc="04150003" w:tentative="1">
@@ -8245,7 +9829,7 @@
         <w:ind w:left="3960" w:hanging="360"/>
       </w:pPr>
       <w:rPr>
-        <w:rFonts w:ascii="Courier New" w:hAnsi="Courier New" w:cs="Courier New" w:hint="default"/>
+        <w:rFonts w:hint="default" w:ascii="Courier New" w:hAnsi="Courier New" w:cs="Courier New"/>
       </w:rPr>
     </w:lvl>
     <w:lvl w:ilvl="5" w:tplc="04150005" w:tentative="1">
@@ -8257,7 +9841,7 @@
         <w:ind w:left="4680" w:hanging="360"/>
       </w:pPr>
       <w:rPr>
-        <w:rFonts w:ascii="Wingdings" w:hAnsi="Wingdings" w:hint="default"/>
+        <w:rFonts w:hint="default" w:ascii="Wingdings" w:hAnsi="Wingdings"/>
       </w:rPr>
     </w:lvl>
     <w:lvl w:ilvl="6" w:tplc="04150001" w:tentative="1">
@@ -8269,7 +9853,7 @@
         <w:ind w:left="5400" w:hanging="360"/>
       </w:pPr>
       <w:rPr>
-        <w:rFonts w:ascii="Symbol" w:hAnsi="Symbol" w:hint="default"/>
+        <w:rFonts w:hint="default" w:ascii="Symbol" w:hAnsi="Symbol"/>
       </w:rPr>
     </w:lvl>
     <w:lvl w:ilvl="7" w:tplc="04150003" w:tentative="1">
@@ -8281,7 +9865,7 @@
         <w:ind w:left="6120" w:hanging="360"/>
       </w:pPr>
       <w:rPr>
-        <w:rFonts w:ascii="Courier New" w:hAnsi="Courier New" w:cs="Courier New" w:hint="default"/>
+        <w:rFonts w:hint="default" w:ascii="Courier New" w:hAnsi="Courier New" w:cs="Courier New"/>
       </w:rPr>
     </w:lvl>
     <w:lvl w:ilvl="8" w:tplc="04150005" w:tentative="1">
@@ -8293,7 +9877,7 @@
         <w:ind w:left="6840" w:hanging="360"/>
       </w:pPr>
       <w:rPr>
-        <w:rFonts w:ascii="Wingdings" w:hAnsi="Wingdings" w:hint="default"/>
+        <w:rFonts w:hint="default" w:ascii="Wingdings" w:hAnsi="Wingdings"/>
       </w:rPr>
     </w:lvl>
   </w:abstractNum>
@@ -8310,7 +9894,7 @@
         <w:ind w:left="1800" w:hanging="360"/>
       </w:pPr>
       <w:rPr>
-        <w:rFonts w:ascii="Courier New" w:hAnsi="Courier New" w:cs="Courier New" w:hint="default"/>
+        <w:rFonts w:hint="default" w:ascii="Courier New" w:hAnsi="Courier New" w:cs="Courier New"/>
       </w:rPr>
     </w:lvl>
     <w:lvl w:ilvl="1">
@@ -8334,7 +9918,7 @@
         <w:ind w:left="2664" w:hanging="504"/>
       </w:pPr>
       <w:rPr>
-        <w:rFonts w:ascii="Symbol" w:hAnsi="Symbol" w:hint="default"/>
+        <w:rFonts w:hint="default" w:ascii="Symbol" w:hAnsi="Symbol"/>
       </w:rPr>
     </w:lvl>
     <w:lvl w:ilvl="3">
@@ -8541,7 +10125,7 @@
         <w:ind w:left="1224" w:hanging="504"/>
       </w:pPr>
       <w:rPr>
-        <w:rFonts w:ascii="Symbol" w:hAnsi="Symbol" w:hint="default"/>
+        <w:rFonts w:hint="default" w:ascii="Symbol" w:hAnsi="Symbol"/>
       </w:rPr>
     </w:lvl>
     <w:lvl w:ilvl="3">
@@ -8654,7 +10238,7 @@
         <w:ind w:left="1800" w:hanging="360"/>
       </w:pPr>
       <w:rPr>
-        <w:rFonts w:ascii="Wingdings" w:hAnsi="Wingdings" w:hint="default"/>
+        <w:rFonts w:hint="default" w:ascii="Wingdings" w:hAnsi="Wingdings"/>
       </w:rPr>
     </w:lvl>
     <w:lvl w:ilvl="3" w:tplc="04150001" w:tentative="1">
@@ -8666,7 +10250,7 @@
         <w:ind w:left="2520" w:hanging="360"/>
       </w:pPr>
       <w:rPr>
-        <w:rFonts w:ascii="Symbol" w:hAnsi="Symbol" w:hint="default"/>
+        <w:rFonts w:hint="default" w:ascii="Symbol" w:hAnsi="Symbol"/>
       </w:rPr>
     </w:lvl>
     <w:lvl w:ilvl="4" w:tplc="04150003" w:tentative="1">
@@ -8678,7 +10262,7 @@
         <w:ind w:left="3240" w:hanging="360"/>
       </w:pPr>
       <w:rPr>
-        <w:rFonts w:ascii="Courier New" w:hAnsi="Courier New" w:cs="Courier New" w:hint="default"/>
+        <w:rFonts w:hint="default" w:ascii="Courier New" w:hAnsi="Courier New" w:cs="Courier New"/>
       </w:rPr>
     </w:lvl>
     <w:lvl w:ilvl="5" w:tplc="04150005" w:tentative="1">
@@ -8690,7 +10274,7 @@
         <w:ind w:left="3960" w:hanging="360"/>
       </w:pPr>
       <w:rPr>
-        <w:rFonts w:ascii="Wingdings" w:hAnsi="Wingdings" w:hint="default"/>
+        <w:rFonts w:hint="default" w:ascii="Wingdings" w:hAnsi="Wingdings"/>
       </w:rPr>
     </w:lvl>
     <w:lvl w:ilvl="6" w:tplc="04150001" w:tentative="1">
@@ -8702,7 +10286,7 @@
         <w:ind w:left="4680" w:hanging="360"/>
       </w:pPr>
       <w:rPr>
-        <w:rFonts w:ascii="Symbol" w:hAnsi="Symbol" w:hint="default"/>
+        <w:rFonts w:hint="default" w:ascii="Symbol" w:hAnsi="Symbol"/>
       </w:rPr>
     </w:lvl>
     <w:lvl w:ilvl="7" w:tplc="04150003" w:tentative="1">
@@ -8714,7 +10298,7 @@
         <w:ind w:left="5400" w:hanging="360"/>
       </w:pPr>
       <w:rPr>
-        <w:rFonts w:ascii="Courier New" w:hAnsi="Courier New" w:cs="Courier New" w:hint="default"/>
+        <w:rFonts w:hint="default" w:ascii="Courier New" w:hAnsi="Courier New" w:cs="Courier New"/>
       </w:rPr>
     </w:lvl>
     <w:lvl w:ilvl="8" w:tplc="04150005" w:tentative="1">
@@ -8726,7 +10310,7 @@
         <w:ind w:left="6120" w:hanging="360"/>
       </w:pPr>
       <w:rPr>
-        <w:rFonts w:ascii="Wingdings" w:hAnsi="Wingdings" w:hint="default"/>
+        <w:rFonts w:hint="default" w:ascii="Wingdings" w:hAnsi="Wingdings"/>
       </w:rPr>
     </w:lvl>
   </w:abstractNum>
@@ -8743,7 +10327,7 @@
         <w:ind w:left="720" w:hanging="360"/>
       </w:pPr>
       <w:rPr>
-        <w:rFonts w:ascii="Symbol" w:hAnsi="Symbol" w:hint="default"/>
+        <w:rFonts w:hint="default" w:ascii="Symbol" w:hAnsi="Symbol"/>
       </w:rPr>
     </w:lvl>
     <w:lvl w:ilvl="1" w:tplc="04150003">
@@ -8755,7 +10339,7 @@
         <w:ind w:left="1440" w:hanging="360"/>
       </w:pPr>
       <w:rPr>
-        <w:rFonts w:ascii="Courier New" w:hAnsi="Courier New" w:cs="Courier New" w:hint="default"/>
+        <w:rFonts w:hint="default" w:ascii="Courier New" w:hAnsi="Courier New" w:cs="Courier New"/>
       </w:rPr>
     </w:lvl>
     <w:lvl w:ilvl="2" w:tplc="04150005" w:tentative="1">
@@ -8767,7 +10351,7 @@
         <w:ind w:left="2160" w:hanging="360"/>
       </w:pPr>
       <w:rPr>
-        <w:rFonts w:ascii="Wingdings" w:hAnsi="Wingdings" w:hint="default"/>
+        <w:rFonts w:hint="default" w:ascii="Wingdings" w:hAnsi="Wingdings"/>
       </w:rPr>
     </w:lvl>
     <w:lvl w:ilvl="3" w:tplc="04150001" w:tentative="1">
@@ -8779,7 +10363,7 @@
         <w:ind w:left="2880" w:hanging="360"/>
       </w:pPr>
       <w:rPr>
-        <w:rFonts w:ascii="Symbol" w:hAnsi="Symbol" w:hint="default"/>
+        <w:rFonts w:hint="default" w:ascii="Symbol" w:hAnsi="Symbol"/>
       </w:rPr>
     </w:lvl>
     <w:lvl w:ilvl="4" w:tplc="04150003" w:tentative="1">
@@ -8791,7 +10375,7 @@
         <w:ind w:left="3600" w:hanging="360"/>
       </w:pPr>
       <w:rPr>
-        <w:rFonts w:ascii="Courier New" w:hAnsi="Courier New" w:cs="Courier New" w:hint="default"/>
+        <w:rFonts w:hint="default" w:ascii="Courier New" w:hAnsi="Courier New" w:cs="Courier New"/>
       </w:rPr>
     </w:lvl>
     <w:lvl w:ilvl="5" w:tplc="04150005" w:tentative="1">
@@ -8803,7 +10387,7 @@
         <w:ind w:left="4320" w:hanging="360"/>
       </w:pPr>
       <w:rPr>
-        <w:rFonts w:ascii="Wingdings" w:hAnsi="Wingdings" w:hint="default"/>
+        <w:rFonts w:hint="default" w:ascii="Wingdings" w:hAnsi="Wingdings"/>
       </w:rPr>
     </w:lvl>
     <w:lvl w:ilvl="6" w:tplc="04150001" w:tentative="1">
@@ -8815,7 +10399,7 @@
         <w:ind w:left="5040" w:hanging="360"/>
       </w:pPr>
       <w:rPr>
-        <w:rFonts w:ascii="Symbol" w:hAnsi="Symbol" w:hint="default"/>
+        <w:rFonts w:hint="default" w:ascii="Symbol" w:hAnsi="Symbol"/>
       </w:rPr>
     </w:lvl>
     <w:lvl w:ilvl="7" w:tplc="04150003" w:tentative="1">
@@ -8827,7 +10411,7 @@
         <w:ind w:left="5760" w:hanging="360"/>
       </w:pPr>
       <w:rPr>
-        <w:rFonts w:ascii="Courier New" w:hAnsi="Courier New" w:cs="Courier New" w:hint="default"/>
+        <w:rFonts w:hint="default" w:ascii="Courier New" w:hAnsi="Courier New" w:cs="Courier New"/>
       </w:rPr>
     </w:lvl>
     <w:lvl w:ilvl="8" w:tplc="04150005" w:tentative="1">
@@ -8839,7 +10423,7 @@
         <w:ind w:left="6480" w:hanging="360"/>
       </w:pPr>
       <w:rPr>
-        <w:rFonts w:ascii="Wingdings" w:hAnsi="Wingdings" w:hint="default"/>
+        <w:rFonts w:hint="default" w:ascii="Wingdings" w:hAnsi="Wingdings"/>
       </w:rPr>
     </w:lvl>
   </w:abstractNum>
@@ -8879,7 +10463,7 @@
         <w:ind w:left="1224" w:hanging="504"/>
       </w:pPr>
       <w:rPr>
-        <w:rFonts w:ascii="Symbol" w:hAnsi="Symbol" w:hint="default"/>
+        <w:rFonts w:hint="default" w:ascii="Symbol" w:hAnsi="Symbol"/>
       </w:rPr>
     </w:lvl>
     <w:lvl w:ilvl="3">
@@ -8968,7 +10552,7 @@
         <w:ind w:left="720" w:hanging="360"/>
       </w:pPr>
       <w:rPr>
-        <w:rFonts w:ascii="Symbol" w:hAnsi="Symbol" w:hint="default"/>
+        <w:rFonts w:hint="default" w:ascii="Symbol" w:hAnsi="Symbol"/>
       </w:rPr>
     </w:lvl>
     <w:lvl w:ilvl="1" w:tplc="04150003">
@@ -8980,7 +10564,7 @@
         <w:ind w:left="1440" w:hanging="360"/>
       </w:pPr>
       <w:rPr>
-        <w:rFonts w:ascii="Courier New" w:hAnsi="Courier New" w:cs="Courier New" w:hint="default"/>
+        <w:rFonts w:hint="default" w:ascii="Courier New" w:hAnsi="Courier New" w:cs="Courier New"/>
       </w:rPr>
     </w:lvl>
     <w:lvl w:ilvl="2" w:tplc="04150005" w:tentative="1">
@@ -8992,7 +10576,7 @@
         <w:ind w:left="2160" w:hanging="360"/>
       </w:pPr>
       <w:rPr>
-        <w:rFonts w:ascii="Wingdings" w:hAnsi="Wingdings" w:hint="default"/>
+        <w:rFonts w:hint="default" w:ascii="Wingdings" w:hAnsi="Wingdings"/>
       </w:rPr>
     </w:lvl>
     <w:lvl w:ilvl="3" w:tplc="04150001" w:tentative="1">
@@ -9004,7 +10588,7 @@
         <w:ind w:left="2880" w:hanging="360"/>
       </w:pPr>
       <w:rPr>
-        <w:rFonts w:ascii="Symbol" w:hAnsi="Symbol" w:hint="default"/>
+        <w:rFonts w:hint="default" w:ascii="Symbol" w:hAnsi="Symbol"/>
       </w:rPr>
     </w:lvl>
     <w:lvl w:ilvl="4" w:tplc="04150003" w:tentative="1">
@@ -9016,7 +10600,7 @@
         <w:ind w:left="3600" w:hanging="360"/>
       </w:pPr>
       <w:rPr>
-        <w:rFonts w:ascii="Courier New" w:hAnsi="Courier New" w:cs="Courier New" w:hint="default"/>
+        <w:rFonts w:hint="default" w:ascii="Courier New" w:hAnsi="Courier New" w:cs="Courier New"/>
       </w:rPr>
     </w:lvl>
     <w:lvl w:ilvl="5" w:tplc="04150005" w:tentative="1">
@@ -9028,7 +10612,7 @@
         <w:ind w:left="4320" w:hanging="360"/>
       </w:pPr>
       <w:rPr>
-        <w:rFonts w:ascii="Wingdings" w:hAnsi="Wingdings" w:hint="default"/>
+        <w:rFonts w:hint="default" w:ascii="Wingdings" w:hAnsi="Wingdings"/>
       </w:rPr>
     </w:lvl>
     <w:lvl w:ilvl="6" w:tplc="04150001" w:tentative="1">
@@ -9040,7 +10624,7 @@
         <w:ind w:left="5040" w:hanging="360"/>
       </w:pPr>
       <w:rPr>
-        <w:rFonts w:ascii="Symbol" w:hAnsi="Symbol" w:hint="default"/>
+        <w:rFonts w:hint="default" w:ascii="Symbol" w:hAnsi="Symbol"/>
       </w:rPr>
     </w:lvl>
     <w:lvl w:ilvl="7" w:tplc="04150003" w:tentative="1">
@@ -9052,7 +10636,7 @@
         <w:ind w:left="5760" w:hanging="360"/>
       </w:pPr>
       <w:rPr>
-        <w:rFonts w:ascii="Courier New" w:hAnsi="Courier New" w:cs="Courier New" w:hint="default"/>
+        <w:rFonts w:hint="default" w:ascii="Courier New" w:hAnsi="Courier New" w:cs="Courier New"/>
       </w:rPr>
     </w:lvl>
     <w:lvl w:ilvl="8" w:tplc="04150005" w:tentative="1">
@@ -9064,7 +10648,7 @@
         <w:ind w:left="6480" w:hanging="360"/>
       </w:pPr>
       <w:rPr>
-        <w:rFonts w:ascii="Wingdings" w:hAnsi="Wingdings" w:hint="default"/>
+        <w:rFonts w:hint="default" w:ascii="Wingdings" w:hAnsi="Wingdings"/>
       </w:rPr>
     </w:lvl>
   </w:abstractNum>
@@ -9104,7 +10688,7 @@
         <w:ind w:left="1224" w:hanging="504"/>
       </w:pPr>
       <w:rPr>
-        <w:rFonts w:ascii="Symbol" w:hAnsi="Symbol" w:hint="default"/>
+        <w:rFonts w:hint="default" w:ascii="Symbol" w:hAnsi="Symbol"/>
       </w:rPr>
     </w:lvl>
     <w:lvl w:ilvl="3">
@@ -9192,7 +10776,7 @@
         <w:ind w:left="1080" w:hanging="360"/>
       </w:pPr>
       <w:rPr>
-        <w:rFonts w:ascii="Symbol" w:eastAsiaTheme="minorHAnsi" w:hAnsi="Symbol" w:cstheme="minorBidi" w:hint="default"/>
+        <w:rFonts w:hint="default" w:ascii="Symbol" w:hAnsi="Symbol" w:eastAsiaTheme="minorHAnsi" w:cstheme="minorBidi"/>
       </w:rPr>
     </w:lvl>
     <w:lvl w:ilvl="1" w:tplc="04150003">
@@ -9204,7 +10788,7 @@
         <w:ind w:left="1800" w:hanging="360"/>
       </w:pPr>
       <w:rPr>
-        <w:rFonts w:ascii="Courier New" w:hAnsi="Courier New" w:cs="Courier New" w:hint="default"/>
+        <w:rFonts w:hint="default" w:ascii="Courier New" w:hAnsi="Courier New" w:cs="Courier New"/>
       </w:rPr>
     </w:lvl>
     <w:lvl w:ilvl="2" w:tplc="04150005" w:tentative="1">
@@ -9216,7 +10800,7 @@
         <w:ind w:left="2520" w:hanging="360"/>
       </w:pPr>
       <w:rPr>
-        <w:rFonts w:ascii="Wingdings" w:hAnsi="Wingdings" w:hint="default"/>
+        <w:rFonts w:hint="default" w:ascii="Wingdings" w:hAnsi="Wingdings"/>
       </w:rPr>
     </w:lvl>
     <w:lvl w:ilvl="3" w:tplc="04150001" w:tentative="1">
@@ -9228,7 +10812,7 @@
         <w:ind w:left="3240" w:hanging="360"/>
       </w:pPr>
       <w:rPr>
-        <w:rFonts w:ascii="Symbol" w:hAnsi="Symbol" w:hint="default"/>
+        <w:rFonts w:hint="default" w:ascii="Symbol" w:hAnsi="Symbol"/>
       </w:rPr>
     </w:lvl>
     <w:lvl w:ilvl="4" w:tplc="04150003" w:tentative="1">
@@ -9240,7 +10824,7 @@
         <w:ind w:left="3960" w:hanging="360"/>
       </w:pPr>
       <w:rPr>
-        <w:rFonts w:ascii="Courier New" w:hAnsi="Courier New" w:cs="Courier New" w:hint="default"/>
+        <w:rFonts w:hint="default" w:ascii="Courier New" w:hAnsi="Courier New" w:cs="Courier New"/>
       </w:rPr>
     </w:lvl>
     <w:lvl w:ilvl="5" w:tplc="04150005" w:tentative="1">
@@ -9252,7 +10836,7 @@
         <w:ind w:left="4680" w:hanging="360"/>
       </w:pPr>
       <w:rPr>
-        <w:rFonts w:ascii="Wingdings" w:hAnsi="Wingdings" w:hint="default"/>
+        <w:rFonts w:hint="default" w:ascii="Wingdings" w:hAnsi="Wingdings"/>
       </w:rPr>
     </w:lvl>
     <w:lvl w:ilvl="6" w:tplc="04150001" w:tentative="1">
@@ -9264,7 +10848,7 @@
         <w:ind w:left="5400" w:hanging="360"/>
       </w:pPr>
       <w:rPr>
-        <w:rFonts w:ascii="Symbol" w:hAnsi="Symbol" w:hint="default"/>
+        <w:rFonts w:hint="default" w:ascii="Symbol" w:hAnsi="Symbol"/>
       </w:rPr>
     </w:lvl>
     <w:lvl w:ilvl="7" w:tplc="04150003" w:tentative="1">
@@ -9276,7 +10860,7 @@
         <w:ind w:left="6120" w:hanging="360"/>
       </w:pPr>
       <w:rPr>
-        <w:rFonts w:ascii="Courier New" w:hAnsi="Courier New" w:cs="Courier New" w:hint="default"/>
+        <w:rFonts w:hint="default" w:ascii="Courier New" w:hAnsi="Courier New" w:cs="Courier New"/>
       </w:rPr>
     </w:lvl>
     <w:lvl w:ilvl="8" w:tplc="04150005" w:tentative="1">
@@ -9288,94 +10872,97 @@
         <w:ind w:left="6840" w:hanging="360"/>
       </w:pPr>
       <w:rPr>
-        <w:rFonts w:ascii="Wingdings" w:hAnsi="Wingdings" w:hint="default"/>
+        <w:rFonts w:hint="default" w:ascii="Wingdings" w:hAnsi="Wingdings"/>
       </w:rPr>
     </w:lvl>
   </w:abstractNum>
-  <w:num w:numId="1">
+  <w:num w:numId="26">
+    <w:abstractNumId w:val="25"/>
+  </w:num>
+  <w:num w:numId="1" w16cid:durableId="1295603294">
     <w:abstractNumId w:val="0"/>
   </w:num>
-  <w:num w:numId="2">
+  <w:num w:numId="2" w16cid:durableId="1660813761">
     <w:abstractNumId w:val="7"/>
   </w:num>
-  <w:num w:numId="3">
+  <w:num w:numId="3" w16cid:durableId="296378953">
     <w:abstractNumId w:val="11"/>
   </w:num>
-  <w:num w:numId="4">
+  <w:num w:numId="4" w16cid:durableId="1952855655">
     <w:abstractNumId w:val="15"/>
   </w:num>
-  <w:num w:numId="5">
+  <w:num w:numId="5" w16cid:durableId="2007442064">
     <w:abstractNumId w:val="14"/>
   </w:num>
-  <w:num w:numId="6">
+  <w:num w:numId="6" w16cid:durableId="1611663507">
     <w:abstractNumId w:val="24"/>
   </w:num>
-  <w:num w:numId="7">
+  <w:num w:numId="7" w16cid:durableId="273753556">
     <w:abstractNumId w:val="13"/>
   </w:num>
-  <w:num w:numId="8">
+  <w:num w:numId="8" w16cid:durableId="149450842">
     <w:abstractNumId w:val="20"/>
   </w:num>
-  <w:num w:numId="9">
+  <w:num w:numId="9" w16cid:durableId="1907373756">
     <w:abstractNumId w:val="4"/>
   </w:num>
-  <w:num w:numId="10">
+  <w:num w:numId="10" w16cid:durableId="1030762067">
     <w:abstractNumId w:val="19"/>
   </w:num>
-  <w:num w:numId="11">
+  <w:num w:numId="11" w16cid:durableId="352659266">
     <w:abstractNumId w:val="1"/>
   </w:num>
-  <w:num w:numId="12">
+  <w:num w:numId="12" w16cid:durableId="1683166432">
     <w:abstractNumId w:val="3"/>
   </w:num>
-  <w:num w:numId="13">
+  <w:num w:numId="13" w16cid:durableId="361513134">
     <w:abstractNumId w:val="5"/>
   </w:num>
-  <w:num w:numId="14">
+  <w:num w:numId="14" w16cid:durableId="1506898223">
     <w:abstractNumId w:val="18"/>
   </w:num>
-  <w:num w:numId="15">
+  <w:num w:numId="15" w16cid:durableId="723021517">
     <w:abstractNumId w:val="23"/>
   </w:num>
-  <w:num w:numId="16">
+  <w:num w:numId="16" w16cid:durableId="1622178202">
     <w:abstractNumId w:val="21"/>
   </w:num>
-  <w:num w:numId="17">
+  <w:num w:numId="17" w16cid:durableId="1109663257">
     <w:abstractNumId w:val="10"/>
   </w:num>
-  <w:num w:numId="18">
+  <w:num w:numId="18" w16cid:durableId="1108619145">
     <w:abstractNumId w:val="2"/>
   </w:num>
-  <w:num w:numId="19">
+  <w:num w:numId="19" w16cid:durableId="526991324">
     <w:abstractNumId w:val="12"/>
   </w:num>
-  <w:num w:numId="20">
+  <w:num w:numId="20" w16cid:durableId="25838229">
     <w:abstractNumId w:val="8"/>
   </w:num>
-  <w:num w:numId="21">
+  <w:num w:numId="21" w16cid:durableId="171797289">
     <w:abstractNumId w:val="9"/>
   </w:num>
-  <w:num w:numId="22">
+  <w:num w:numId="22" w16cid:durableId="1772240225">
     <w:abstractNumId w:val="6"/>
   </w:num>
-  <w:num w:numId="23">
+  <w:num w:numId="23" w16cid:durableId="352539222">
     <w:abstractNumId w:val="17"/>
   </w:num>
-  <w:num w:numId="24">
+  <w:num w:numId="24" w16cid:durableId="1388337937">
     <w:abstractNumId w:val="16"/>
   </w:num>
-  <w:num w:numId="25">
+  <w:num w:numId="25" w16cid:durableId="2102485215">
     <w:abstractNumId w:val="22"/>
   </w:num>
 </w:numbering>
 </file>
 
 <file path=word/styles.xml><?xml version="1.0" encoding="utf-8"?>
-<w:styles xmlns:mc="http://schemas.openxmlformats.org/markup-compatibility/2006" xmlns:r="http://schemas.openxmlformats.org/officeDocument/2006/relationships" xmlns:w="http://schemas.openxmlformats.org/wordprocessingml/2006/main" xmlns:w14="http://schemas.microsoft.com/office/word/2010/wordml" xmlns:w15="http://schemas.microsoft.com/office/word/2012/wordml" xmlns:w16cex="http://schemas.microsoft.com/office/word/2018/wordml/cex" xmlns:w16cid="http://schemas.microsoft.com/office/word/2016/wordml/cid" xmlns:w16="http://schemas.microsoft.com/office/word/2018/wordml" xmlns:w16sdtdh="http://schemas.microsoft.com/office/word/2020/wordml/sdtdatahash" xmlns:w16se="http://schemas.microsoft.com/office/word/2015/wordml/symex" mc:Ignorable="w14 w15 w16se w16cid w16 w16cex w16sdtdh">
+<w:styles xmlns:wp14="http://schemas.microsoft.com/office/word/2010/wordprocessingDrawing" xmlns:mc="http://schemas.openxmlformats.org/markup-compatibility/2006" xmlns:r="http://schemas.openxmlformats.org/officeDocument/2006/relationships" xmlns:w="http://schemas.openxmlformats.org/wordprocessingml/2006/main" xmlns:w14="http://schemas.microsoft.com/office/word/2010/wordml" xmlns:w15="http://schemas.microsoft.com/office/word/2012/wordml" xmlns:w16cex="http://schemas.microsoft.com/office/word/2018/wordml/cex" xmlns:w16cid="http://schemas.microsoft.com/office/word/2016/wordml/cid" xmlns:w16="http://schemas.microsoft.com/office/word/2018/wordml" xmlns:w16sdtdh="http://schemas.microsoft.com/office/word/2020/wordml/sdtdatahash" xmlns:w16se="http://schemas.microsoft.com/office/word/2015/wordml/symex" mc:Ignorable="w14 w15 w16se w16cid w16 w16cex w16sdtdh wp14">
   <w:docDefaults>
     <w:rPrDefault>
       <w:rPr>
-        <w:rFonts w:asciiTheme="minorHAnsi" w:eastAsiaTheme="minorEastAsia" w:hAnsiTheme="minorHAnsi" w:cs="Times New Roman"/>
+        <w:rFonts w:cs="Times New Roman" w:asciiTheme="minorHAnsi" w:hAnsiTheme="minorHAnsi" w:eastAsiaTheme="minorEastAsia"/>
         <w:sz w:val="22"/>
         <w:szCs w:val="22"/>
         <w:lang w:val="en-US" w:eastAsia="en-US" w:bidi="ar-SA"/>
@@ -9390,14 +10977,14 @@
   <w:latentStyles w:defLockedState="0" w:defUIPriority="99" w:defSemiHidden="0" w:defUnhideWhenUsed="0" w:defQFormat="0" w:count="376">
     <w:lsdException w:name="Normal" w:uiPriority="0" w:qFormat="1"/>
     <w:lsdException w:name="heading 1" w:uiPriority="9" w:qFormat="1"/>
-    <w:lsdException w:name="heading 2" w:semiHidden="1" w:uiPriority="9" w:unhideWhenUsed="1" w:qFormat="1"/>
-    <w:lsdException w:name="heading 3" w:semiHidden="1" w:uiPriority="9" w:unhideWhenUsed="1" w:qFormat="1"/>
-    <w:lsdException w:name="heading 4" w:semiHidden="1" w:uiPriority="9" w:unhideWhenUsed="1" w:qFormat="1"/>
-    <w:lsdException w:name="heading 5" w:semiHidden="1" w:uiPriority="9" w:unhideWhenUsed="1" w:qFormat="1"/>
-    <w:lsdException w:name="heading 6" w:semiHidden="1" w:uiPriority="9" w:unhideWhenUsed="1" w:qFormat="1"/>
-    <w:lsdException w:name="heading 7" w:semiHidden="1" w:uiPriority="9" w:unhideWhenUsed="1" w:qFormat="1"/>
-    <w:lsdException w:name="heading 8" w:semiHidden="1" w:uiPriority="9" w:unhideWhenUsed="1" w:qFormat="1"/>
-    <w:lsdException w:name="heading 9" w:semiHidden="1" w:uiPriority="9" w:unhideWhenUsed="1" w:qFormat="1"/>
+    <w:lsdException w:name="heading 2" w:uiPriority="9" w:semiHidden="1" w:unhideWhenUsed="1" w:qFormat="1"/>
+    <w:lsdException w:name="heading 3" w:uiPriority="9" w:semiHidden="1" w:unhideWhenUsed="1" w:qFormat="1"/>
+    <w:lsdException w:name="heading 4" w:uiPriority="9" w:semiHidden="1" w:unhideWhenUsed="1" w:qFormat="1"/>
+    <w:lsdException w:name="heading 5" w:uiPriority="9" w:semiHidden="1" w:unhideWhenUsed="1" w:qFormat="1"/>
+    <w:lsdException w:name="heading 6" w:uiPriority="9" w:semiHidden="1" w:unhideWhenUsed="1" w:qFormat="1"/>
+    <w:lsdException w:name="heading 7" w:uiPriority="9" w:semiHidden="1" w:unhideWhenUsed="1" w:qFormat="1"/>
+    <w:lsdException w:name="heading 8" w:uiPriority="9" w:semiHidden="1" w:unhideWhenUsed="1" w:qFormat="1"/>
+    <w:lsdException w:name="heading 9" w:uiPriority="9" w:semiHidden="1" w:unhideWhenUsed="1" w:qFormat="1"/>
     <w:lsdException w:name="index 1" w:semiHidden="1" w:unhideWhenUsed="1"/>
     <w:lsdException w:name="index 2" w:semiHidden="1" w:unhideWhenUsed="1"/>
     <w:lsdException w:name="index 3" w:semiHidden="1" w:unhideWhenUsed="1"/>
@@ -9407,22 +10994,22 @@
     <w:lsdException w:name="index 7" w:semiHidden="1" w:unhideWhenUsed="1"/>
     <w:lsdException w:name="index 8" w:semiHidden="1" w:unhideWhenUsed="1"/>
     <w:lsdException w:name="index 9" w:semiHidden="1" w:unhideWhenUsed="1"/>
-    <w:lsdException w:name="toc 1" w:semiHidden="1" w:uiPriority="39" w:unhideWhenUsed="1"/>
-    <w:lsdException w:name="toc 2" w:semiHidden="1" w:uiPriority="39" w:unhideWhenUsed="1"/>
-    <w:lsdException w:name="toc 3" w:semiHidden="1" w:uiPriority="39" w:unhideWhenUsed="1"/>
-    <w:lsdException w:name="toc 4" w:semiHidden="1" w:uiPriority="39" w:unhideWhenUsed="1"/>
-    <w:lsdException w:name="toc 5" w:semiHidden="1" w:uiPriority="39" w:unhideWhenUsed="1"/>
-    <w:lsdException w:name="toc 6" w:semiHidden="1" w:uiPriority="39" w:unhideWhenUsed="1"/>
-    <w:lsdException w:name="toc 7" w:semiHidden="1" w:uiPriority="39" w:unhideWhenUsed="1"/>
-    <w:lsdException w:name="toc 8" w:semiHidden="1" w:uiPriority="39" w:unhideWhenUsed="1"/>
-    <w:lsdException w:name="toc 9" w:semiHidden="1" w:uiPriority="39" w:unhideWhenUsed="1"/>
+    <w:lsdException w:name="toc 1" w:uiPriority="39" w:semiHidden="1" w:unhideWhenUsed="1"/>
+    <w:lsdException w:name="toc 2" w:uiPriority="39" w:semiHidden="1" w:unhideWhenUsed="1"/>
+    <w:lsdException w:name="toc 3" w:uiPriority="39" w:semiHidden="1" w:unhideWhenUsed="1"/>
+    <w:lsdException w:name="toc 4" w:uiPriority="39" w:semiHidden="1" w:unhideWhenUsed="1"/>
+    <w:lsdException w:name="toc 5" w:uiPriority="39" w:semiHidden="1" w:unhideWhenUsed="1"/>
+    <w:lsdException w:name="toc 6" w:uiPriority="39" w:semiHidden="1" w:unhideWhenUsed="1"/>
+    <w:lsdException w:name="toc 7" w:uiPriority="39" w:semiHidden="1" w:unhideWhenUsed="1"/>
+    <w:lsdException w:name="toc 8" w:uiPriority="39" w:semiHidden="1" w:unhideWhenUsed="1"/>
+    <w:lsdException w:name="toc 9" w:uiPriority="39" w:semiHidden="1" w:unhideWhenUsed="1"/>
     <w:lsdException w:name="Normal Indent" w:semiHidden="1" w:unhideWhenUsed="1"/>
     <w:lsdException w:name="footnote text" w:semiHidden="1" w:unhideWhenUsed="1"/>
     <w:lsdException w:name="annotation text" w:semiHidden="1" w:unhideWhenUsed="1"/>
     <w:lsdException w:name="header" w:semiHidden="1" w:unhideWhenUsed="1"/>
     <w:lsdException w:name="footer" w:semiHidden="1" w:unhideWhenUsed="1"/>
     <w:lsdException w:name="index heading" w:semiHidden="1" w:unhideWhenUsed="1"/>
-    <w:lsdException w:name="caption" w:semiHidden="1" w:uiPriority="35" w:unhideWhenUsed="1"/>
+    <w:lsdException w:name="caption" w:uiPriority="35" w:semiHidden="1" w:unhideWhenUsed="1"/>
     <w:lsdException w:name="table of figures" w:semiHidden="1" w:unhideWhenUsed="1"/>
     <w:lsdException w:name="envelope address" w:semiHidden="1" w:unhideWhenUsed="1"/>
     <w:lsdException w:name="envelope return" w:semiHidden="1" w:unhideWhenUsed="1"/>
@@ -9453,7 +11040,7 @@
     <w:lsdException w:name="Title" w:uiPriority="10" w:qFormat="1"/>
     <w:lsdException w:name="Closing" w:semiHidden="1" w:unhideWhenUsed="1"/>
     <w:lsdException w:name="Signature" w:semiHidden="1" w:unhideWhenUsed="1"/>
-    <w:lsdException w:name="Default Paragraph Font" w:semiHidden="1" w:uiPriority="1" w:unhideWhenUsed="1"/>
+    <w:lsdException w:name="Default Paragraph Font" w:uiPriority="1" w:semiHidden="1" w:unhideWhenUsed="1"/>
     <w:lsdException w:name="Body Text" w:semiHidden="1" w:unhideWhenUsed="1"/>
     <w:lsdException w:name="Body Text Indent" w:semiHidden="1" w:unhideWhenUsed="1"/>
     <w:lsdException w:name="List Continue" w:semiHidden="1" w:unhideWhenUsed="1"/>
@@ -9493,6 +11080,7 @@
     <w:lsdException w:name="HTML Sample" w:semiHidden="1" w:unhideWhenUsed="1"/>
     <w:lsdException w:name="HTML Typewriter" w:semiHidden="1" w:unhideWhenUsed="1"/>
     <w:lsdException w:name="HTML Variable" w:semiHidden="1" w:unhideWhenUsed="1"/>
+    <w:lsdException w:name="Normal Table" w:semiHidden="1" w:unhideWhenUsed="1"/>
     <w:lsdException w:name="annotation subject" w:semiHidden="1" w:unhideWhenUsed="1"/>
     <w:lsdException w:name="No List" w:semiHidden="1" w:unhideWhenUsed="1"/>
     <w:lsdException w:name="Outline List 1" w:semiHidden="1" w:unhideWhenUsed="1"/>
@@ -9539,8 +11127,10 @@
     <w:lsdException w:name="Table Subtle 2" w:semiHidden="1" w:unhideWhenUsed="1"/>
     <w:lsdException w:name="Table Web 1" w:semiHidden="1" w:unhideWhenUsed="1"/>
     <w:lsdException w:name="Table Web 2" w:semiHidden="1" w:unhideWhenUsed="1"/>
+    <w:lsdException w:name="Table Web 3" w:semiHidden="1" w:unhideWhenUsed="1"/>
     <w:lsdException w:name="Balloon Text" w:semiHidden="1" w:unhideWhenUsed="1"/>
     <w:lsdException w:name="Table Grid" w:uiPriority="59"/>
+    <w:lsdException w:name="Table Theme" w:semiHidden="1" w:unhideWhenUsed="1"/>
     <w:lsdException w:name="Placeholder Text" w:semiHidden="1"/>
     <w:lsdException w:name="No Spacing" w:uiPriority="1" w:qFormat="1"/>
     <w:lsdException w:name="Light Shading" w:uiPriority="60"/>
@@ -9650,8 +11240,8 @@
     <w:lsdException w:name="Subtle Reference" w:uiPriority="31" w:qFormat="1"/>
     <w:lsdException w:name="Intense Reference" w:uiPriority="32" w:qFormat="1"/>
     <w:lsdException w:name="Book Title" w:uiPriority="33" w:qFormat="1"/>
-    <w:lsdException w:name="Bibliography" w:semiHidden="1" w:uiPriority="37" w:unhideWhenUsed="1"/>
-    <w:lsdException w:name="TOC Heading" w:semiHidden="1" w:uiPriority="39" w:unhideWhenUsed="1" w:qFormat="1"/>
+    <w:lsdException w:name="Bibliography" w:uiPriority="37" w:semiHidden="1" w:unhideWhenUsed="1"/>
+    <w:lsdException w:name="TOC Heading" w:uiPriority="39" w:semiHidden="1" w:unhideWhenUsed="1" w:qFormat="1"/>
     <w:lsdException w:name="Plain Table 1" w:uiPriority="41"/>
     <w:lsdException w:name="Plain Table 2" w:uiPriority="42"/>
     <w:lsdException w:name="Plain Table 3" w:uiPriority="43"/>
@@ -9762,7 +11352,7 @@
     <w:lsdException w:name="Unresolved Mention" w:semiHidden="1" w:unhideWhenUsed="1"/>
     <w:lsdException w:name="Smart Link" w:semiHidden="1" w:unhideWhenUsed="1"/>
   </w:latentStyles>
-  <w:style w:type="paragraph" w:default="1" w:styleId="Normalny">
+  <w:style w:type="paragraph" w:styleId="Normalny" w:default="1">
     <w:name w:val="Normal"/>
     <w:qFormat/>
     <w:rsid w:val="00026B9C"/>
@@ -9990,18 +11580,20 @@
       <w:outlineLvl w:val="8"/>
     </w:pPr>
     <w:rPr>
-      <w:rFonts w:asciiTheme="majorHAnsi" w:eastAsiaTheme="majorEastAsia" w:hAnsiTheme="majorHAnsi"/>
+      <w:rFonts w:asciiTheme="majorHAnsi" w:hAnsiTheme="majorHAnsi" w:eastAsiaTheme="majorEastAsia"/>
       <w:szCs w:val="22"/>
     </w:rPr>
   </w:style>
-  <w:style w:type="character" w:default="1" w:styleId="Domylnaczcionkaakapitu">
+  <w:style w:type="character" w:styleId="Domylnaczcionkaakapitu" w:default="1">
     <w:name w:val="Default Paragraph Font"/>
+    <w:aliases w:val="Standardskrifttype i afsnit"/>
     <w:uiPriority w:val="1"/>
     <w:semiHidden/>
     <w:unhideWhenUsed/>
   </w:style>
-  <w:style w:type="table" w:default="1" w:styleId="Standardowy">
+  <w:style w:type="table" w:styleId="Standardowy" w:default="1">
     <w:name w:val="Normal Table"/>
+    <w:aliases w:val="Tabel - Normal"/>
     <w:uiPriority w:val="99"/>
     <w:semiHidden/>
     <w:unhideWhenUsed/>
@@ -10015,8 +11607,9 @@
       </w:tblCellMar>
     </w:tblPr>
   </w:style>
-  <w:style w:type="numbering" w:default="1" w:styleId="Bezlisty">
+  <w:style w:type="numbering" w:styleId="Bezlisty" w:default="1">
     <w:name w:val="No List"/>
+    <w:aliases w:val="Ingen oversigt"/>
     <w:uiPriority w:val="99"/>
     <w:semiHidden/>
     <w:unhideWhenUsed/>
@@ -10035,7 +11628,7 @@
       <w:outlineLvl w:val="0"/>
     </w:pPr>
     <w:rPr>
-      <w:rFonts w:asciiTheme="majorHAnsi" w:eastAsiaTheme="majorEastAsia" w:hAnsiTheme="majorHAnsi" w:cstheme="majorBidi"/>
+      <w:rFonts w:asciiTheme="majorHAnsi" w:hAnsiTheme="majorHAnsi" w:eastAsiaTheme="majorEastAsia" w:cstheme="majorBidi"/>
       <w:b/>
       <w:bCs/>
       <w:kern w:val="28"/>
@@ -10043,14 +11636,14 @@
       <w:szCs w:val="32"/>
     </w:rPr>
   </w:style>
-  <w:style w:type="character" w:customStyle="1" w:styleId="TytuZnak">
+  <w:style w:type="character" w:styleId="TytuZnak" w:customStyle="1">
     <w:name w:val="Tytuł Znak"/>
     <w:basedOn w:val="Domylnaczcionkaakapitu"/>
     <w:link w:val="Tytu"/>
     <w:uiPriority w:val="10"/>
     <w:rsid w:val="0057348F"/>
     <w:rPr>
-      <w:rFonts w:asciiTheme="majorHAnsi" w:eastAsiaTheme="majorEastAsia" w:hAnsiTheme="majorHAnsi" w:cstheme="majorBidi"/>
+      <w:rFonts w:asciiTheme="majorHAnsi" w:hAnsiTheme="majorHAnsi" w:eastAsiaTheme="majorEastAsia" w:cstheme="majorBidi"/>
       <w:b/>
       <w:bCs/>
       <w:kern w:val="28"/>
@@ -10072,29 +11665,29 @@
       <w:outlineLvl w:val="1"/>
     </w:pPr>
     <w:rPr>
-      <w:rFonts w:asciiTheme="majorHAnsi" w:eastAsiaTheme="majorEastAsia" w:hAnsiTheme="majorHAnsi" w:cstheme="majorBidi"/>
+      <w:rFonts w:asciiTheme="majorHAnsi" w:hAnsiTheme="majorHAnsi" w:eastAsiaTheme="majorEastAsia" w:cstheme="majorBidi"/>
     </w:rPr>
   </w:style>
-  <w:style w:type="character" w:customStyle="1" w:styleId="PodtytuZnak">
+  <w:style w:type="character" w:styleId="PodtytuZnak" w:customStyle="1">
     <w:name w:val="Podtytuł Znak"/>
     <w:basedOn w:val="Domylnaczcionkaakapitu"/>
     <w:link w:val="Podtytu"/>
     <w:uiPriority w:val="11"/>
     <w:rsid w:val="0057348F"/>
     <w:rPr>
-      <w:rFonts w:asciiTheme="majorHAnsi" w:eastAsiaTheme="majorEastAsia" w:hAnsiTheme="majorHAnsi" w:cstheme="majorBidi"/>
+      <w:rFonts w:asciiTheme="majorHAnsi" w:hAnsiTheme="majorHAnsi" w:eastAsiaTheme="majorEastAsia" w:cstheme="majorBidi"/>
       <w:sz w:val="24"/>
       <w:szCs w:val="24"/>
     </w:rPr>
   </w:style>
-  <w:style w:type="character" w:customStyle="1" w:styleId="Nagwek2Znak">
+  <w:style w:type="character" w:styleId="Nagwek2Znak" w:customStyle="1">
     <w:name w:val="Nagłówek 2 Znak"/>
     <w:basedOn w:val="Domylnaczcionkaakapitu"/>
     <w:link w:val="Nagwek2"/>
     <w:uiPriority w:val="9"/>
     <w:rsid w:val="0057348F"/>
     <w:rPr>
-      <w:rFonts w:ascii="Droid Serif" w:eastAsiaTheme="majorEastAsia" w:hAnsi="Droid Serif" w:cstheme="majorBidi"/>
+      <w:rFonts w:ascii="Droid Serif" w:hAnsi="Droid Serif" w:eastAsiaTheme="majorEastAsia" w:cstheme="majorBidi"/>
       <w:b/>
       <w:bCs/>
       <w:i/>
@@ -10140,14 +11733,14 @@
       <w:color w:val="5A5A5A" w:themeColor="text1" w:themeTint="A5"/>
     </w:rPr>
   </w:style>
-  <w:style w:type="character" w:customStyle="1" w:styleId="Nagwek1Znak">
+  <w:style w:type="character" w:styleId="Nagwek1Znak" w:customStyle="1">
     <w:name w:val="Nagłówek 1 Znak"/>
     <w:basedOn w:val="Domylnaczcionkaakapitu"/>
     <w:link w:val="Nagwek1"/>
     <w:uiPriority w:val="9"/>
     <w:rsid w:val="00BD4411"/>
     <w:rPr>
-      <w:rFonts w:ascii="Droid Serif" w:eastAsiaTheme="majorEastAsia" w:hAnsi="Droid Serif"/>
+      <w:rFonts w:ascii="Droid Serif" w:hAnsi="Droid Serif" w:eastAsiaTheme="majorEastAsia"/>
       <w:b/>
       <w:bCs/>
       <w:kern w:val="32"/>
@@ -10155,21 +11748,21 @@
       <w:szCs w:val="32"/>
     </w:rPr>
   </w:style>
-  <w:style w:type="character" w:customStyle="1" w:styleId="Nagwek3Znak">
+  <w:style w:type="character" w:styleId="Nagwek3Znak" w:customStyle="1">
     <w:name w:val="Nagłówek 3 Znak"/>
     <w:basedOn w:val="Domylnaczcionkaakapitu"/>
     <w:link w:val="Nagwek3"/>
     <w:uiPriority w:val="9"/>
     <w:rsid w:val="0057348F"/>
     <w:rPr>
-      <w:rFonts w:ascii="Droid Serif" w:eastAsiaTheme="majorEastAsia" w:hAnsi="Droid Serif"/>
+      <w:rFonts w:ascii="Droid Serif" w:hAnsi="Droid Serif" w:eastAsiaTheme="majorEastAsia"/>
       <w:b/>
       <w:bCs/>
       <w:sz w:val="28"/>
       <w:szCs w:val="26"/>
     </w:rPr>
   </w:style>
-  <w:style w:type="character" w:customStyle="1" w:styleId="Nagwek4Znak">
+  <w:style w:type="character" w:styleId="Nagwek4Znak" w:customStyle="1">
     <w:name w:val="Nagłówek 4 Znak"/>
     <w:basedOn w:val="Domylnaczcionkaakapitu"/>
     <w:link w:val="Nagwek4"/>
@@ -10183,7 +11776,7 @@
       <w:szCs w:val="28"/>
     </w:rPr>
   </w:style>
-  <w:style w:type="character" w:customStyle="1" w:styleId="Nagwek5Znak">
+  <w:style w:type="character" w:styleId="Nagwek5Znak" w:customStyle="1">
     <w:name w:val="Nagłówek 5 Znak"/>
     <w:basedOn w:val="Domylnaczcionkaakapitu"/>
     <w:link w:val="Nagwek5"/>
@@ -10199,7 +11792,7 @@
       <w:szCs w:val="26"/>
     </w:rPr>
   </w:style>
-  <w:style w:type="character" w:customStyle="1" w:styleId="Nagwek6Znak">
+  <w:style w:type="character" w:styleId="Nagwek6Znak" w:customStyle="1">
     <w:name w:val="Nagłówek 6 Znak"/>
     <w:basedOn w:val="Domylnaczcionkaakapitu"/>
     <w:link w:val="Nagwek6"/>
@@ -10211,7 +11804,7 @@
       <w:bCs/>
     </w:rPr>
   </w:style>
-  <w:style w:type="character" w:customStyle="1" w:styleId="Nagwek7Znak">
+  <w:style w:type="character" w:styleId="Nagwek7Znak" w:customStyle="1">
     <w:name w:val="Nagłówek 7 Znak"/>
     <w:basedOn w:val="Domylnaczcionkaakapitu"/>
     <w:link w:val="Nagwek7"/>
@@ -10223,7 +11816,7 @@
       <w:szCs w:val="24"/>
     </w:rPr>
   </w:style>
-  <w:style w:type="character" w:customStyle="1" w:styleId="Nagwek8Znak">
+  <w:style w:type="character" w:styleId="Nagwek8Znak" w:customStyle="1">
     <w:name w:val="Nagłówek 8 Znak"/>
     <w:basedOn w:val="Domylnaczcionkaakapitu"/>
     <w:link w:val="Nagwek8"/>
@@ -10237,7 +11830,7 @@
       <w:szCs w:val="24"/>
     </w:rPr>
   </w:style>
-  <w:style w:type="character" w:customStyle="1" w:styleId="Nagwek9Znak">
+  <w:style w:type="character" w:styleId="Nagwek9Znak" w:customStyle="1">
     <w:name w:val="Nagłówek 9 Znak"/>
     <w:basedOn w:val="Domylnaczcionkaakapitu"/>
     <w:link w:val="Nagwek9"/>
@@ -10245,7 +11838,7 @@
     <w:semiHidden/>
     <w:rsid w:val="0057348F"/>
     <w:rPr>
-      <w:rFonts w:asciiTheme="majorHAnsi" w:eastAsiaTheme="majorEastAsia" w:hAnsiTheme="majorHAnsi"/>
+      <w:rFonts w:asciiTheme="majorHAnsi" w:hAnsiTheme="majorHAnsi" w:eastAsiaTheme="majorEastAsia"/>
     </w:rPr>
   </w:style>
   <w:style w:type="character" w:styleId="Pogrubienie">
@@ -10281,7 +11874,7 @@
       <w:i/>
     </w:rPr>
   </w:style>
-  <w:style w:type="character" w:customStyle="1" w:styleId="CytatZnak">
+  <w:style w:type="character" w:styleId="CytatZnak" w:customStyle="1">
     <w:name w:val="Cytat Znak"/>
     <w:basedOn w:val="Domylnaczcionkaakapitu"/>
     <w:link w:val="Cytat"/>
@@ -10310,7 +11903,7 @@
       <w:szCs w:val="22"/>
     </w:rPr>
   </w:style>
-  <w:style w:type="character" w:customStyle="1" w:styleId="CytatintensywnyZnak">
+  <w:style w:type="character" w:styleId="CytatintensywnyZnak" w:customStyle="1">
     <w:name w:val="Cytat intensywny Znak"/>
     <w:basedOn w:val="Domylnaczcionkaakapitu"/>
     <w:link w:val="Cytatintensywny"/>
@@ -10367,7 +11960,7 @@
     <w:qFormat/>
     <w:rsid w:val="0057348F"/>
     <w:rPr>
-      <w:rFonts w:asciiTheme="majorHAnsi" w:eastAsiaTheme="majorEastAsia" w:hAnsiTheme="majorHAnsi"/>
+      <w:rFonts w:asciiTheme="majorHAnsi" w:hAnsiTheme="majorHAnsi" w:eastAsiaTheme="majorEastAsia"/>
       <w:b/>
       <w:i/>
       <w:sz w:val="24"/>
@@ -10450,7 +12043,7 @@
       <w:szCs w:val="16"/>
     </w:rPr>
   </w:style>
-  <w:style w:type="character" w:customStyle="1" w:styleId="TekstdymkaZnak">
+  <w:style w:type="character" w:styleId="TekstdymkaZnak" w:customStyle="1">
     <w:name w:val="Tekst dymka Znak"/>
     <w:basedOn w:val="Domylnaczcionkaakapitu"/>
     <w:link w:val="Tekstdymka"/>
@@ -10464,6 +12057,39 @@
     </w:rPr>
   </w:style>
 </w:styles>
+</file>
+
+<file path=word/glossary/document.xml><?xml version="1.0" encoding="utf-8"?>
+<w:glossaryDocument xmlns:w14="http://schemas.microsoft.com/office/word/2010/wordml" xmlns:w="http://schemas.openxmlformats.org/wordprocessingml/2006/main">
+  <w:docParts>
+    <w:docPart>
+      <w:docPartPr>
+        <w:name w:val="DefaultPlaceholder_1081868574"/>
+        <w:category>
+          <w:name w:val="General"/>
+          <w:gallery w:val="placeholder"/>
+        </w:category>
+        <w:types>
+          <w:type w:val="bbPlcHdr"/>
+        </w:types>
+        <w:behaviors>
+          <w:behavior w:val="content"/>
+        </w:behaviors>
+        <w:guid w:val="{b6459933-5225-4042-bdbb-92d01223f1f3}"/>
+      </w:docPartPr>
+      <w:docPartBody>
+        <w:p>
+          <w:r>
+            <w:rPr>
+              <w:rStyle w:val="PlaceholderText"/>
+            </w:rPr>
+            <w:t/>
+          </w:r>
+        </w:p>
+      </w:docPartBody>
+    </w:docPart>
+  </w:docParts>
+</w:glossaryDocument>
 </file>
 
 <file path=word/theme/theme1.xml><?xml version="1.0" encoding="utf-8"?>
@@ -10756,6 +12382,21 @@
 </file>
 
 <file path=customXml/item2.xml><?xml version="1.0" encoding="utf-8"?>
+<p:properties xmlns:p="http://schemas.microsoft.com/office/2006/metadata/properties" xmlns:xsi="http://www.w3.org/2001/XMLSchema-instance" xmlns:pc="http://schemas.microsoft.com/office/infopath/2007/PartnerControls">
+  <documentManagement/>
+</p:properties>
+</file>
+
+<file path=customXml/item3.xml><?xml version="1.0" encoding="utf-8"?>
+<?mso-contentType ?>
+<FormTemplates xmlns="http://schemas.microsoft.com/sharepoint/v3/contenttype/forms">
+  <Display>DocumentLibraryForm</Display>
+  <Edit>DocumentLibraryForm</Edit>
+  <New>DocumentLibraryForm</New>
+</FormTemplates>
+</file>
+
+<file path=customXml/item4.xml><?xml version="1.0" encoding="utf-8"?>
 <ct:contentTypeSchema xmlns:ct="http://schemas.microsoft.com/office/2006/metadata/contentType" xmlns:ma="http://schemas.microsoft.com/office/2006/metadata/properties/metaAttributes" ct:_="" ma:_="" ma:contentTypeName="Dokument" ma:contentTypeID="0x010100C6F32CB9EB94884E8302B1084718D988" ma:contentTypeVersion="0" ma:contentTypeDescription="Utwórz nowy dokument." ma:contentTypeScope="" ma:versionID="843ae07f587a6c02fe88bed862472804">
   <xsd:schema xmlns:xsd="http://www.w3.org/2001/XMLSchema" xmlns:xs="http://www.w3.org/2001/XMLSchema" xmlns:p="http://schemas.microsoft.com/office/2006/metadata/properties" targetNamespace="http://schemas.microsoft.com/office/2006/metadata/properties" ma:root="true" ma:fieldsID="2b4cd768218ebcb4ca198ce0275a6ad4">
     <xsd:element name="properties">
@@ -10869,21 +12510,6 @@
 </ct:contentTypeSchema>
 </file>
 
-<file path=customXml/item3.xml><?xml version="1.0" encoding="utf-8"?>
-<?mso-contentType ?>
-<FormTemplates xmlns="http://schemas.microsoft.com/sharepoint/v3/contenttype/forms">
-  <Display>DocumentLibraryForm</Display>
-  <Edit>DocumentLibraryForm</Edit>
-  <New>DocumentLibraryForm</New>
-</FormTemplates>
-</file>
-
-<file path=customXml/item4.xml><?xml version="1.0" encoding="utf-8"?>
-<p:properties xmlns:p="http://schemas.microsoft.com/office/2006/metadata/properties" xmlns:xsi="http://www.w3.org/2001/XMLSchema-instance" xmlns:pc="http://schemas.microsoft.com/office/infopath/2007/PartnerControls">
-  <documentManagement/>
-</p:properties>
-</file>
-
 <file path=customXml/itemProps1.xml><?xml version="1.0" encoding="utf-8"?>
 <ds:datastoreItem xmlns:ds="http://schemas.openxmlformats.org/officeDocument/2006/customXml" ds:itemID="{B9B279B1-ED6A-4361-AB2B-10A0B44E2C20}">
   <ds:schemaRefs>
@@ -10893,13 +12519,34 @@
 </file>
 
 <file path=customXml/itemProps2.xml><?xml version="1.0" encoding="utf-8"?>
-<ds:datastoreItem xmlns:ds="http://schemas.openxmlformats.org/officeDocument/2006/customXml" ds:itemID="{A53397DB-9C68-487F-9EBA-5DDE94F02065}"/>
+<ds:datastoreItem xmlns:ds="http://schemas.openxmlformats.org/officeDocument/2006/customXml" ds:itemID="{3505B34B-AA82-4E49-B351-7D5F7705690F}">
+  <ds:schemaRefs>
+    <ds:schemaRef ds:uri="http://schemas.microsoft.com/office/2006/metadata/properties"/>
+    <ds:schemaRef ds:uri="http://schemas.microsoft.com/office/infopath/2007/PartnerControls"/>
+  </ds:schemaRefs>
+</ds:datastoreItem>
 </file>
 
 <file path=customXml/itemProps3.xml><?xml version="1.0" encoding="utf-8"?>
-<ds:datastoreItem xmlns:ds="http://schemas.openxmlformats.org/officeDocument/2006/customXml" ds:itemID="{0F13D128-C259-418B-9854-330AE2586478}"/>
+<ds:datastoreItem xmlns:ds="http://schemas.openxmlformats.org/officeDocument/2006/customXml" ds:itemID="{0F13D128-C259-418B-9854-330AE2586478}">
+  <ds:schemaRefs>
+    <ds:schemaRef ds:uri="http://schemas.microsoft.com/sharepoint/v3/contenttype/forms"/>
+  </ds:schemaRefs>
+</ds:datastoreItem>
 </file>
 
 <file path=customXml/itemProps4.xml><?xml version="1.0" encoding="utf-8"?>
-<ds:datastoreItem xmlns:ds="http://schemas.openxmlformats.org/officeDocument/2006/customXml" ds:itemID="{3505B34B-AA82-4E49-B351-7D5F7705690F}"/>
+<ds:datastoreItem xmlns:ds="http://schemas.openxmlformats.org/officeDocument/2006/customXml" ds:itemID="{A53397DB-9C68-487F-9EBA-5DDE94F02065}">
+  <ds:schemaRefs>
+    <ds:schemaRef ds:uri="http://schemas.microsoft.com/office/2006/metadata/contentType"/>
+    <ds:schemaRef ds:uri="http://schemas.microsoft.com/office/2006/metadata/properties/metaAttributes"/>
+    <ds:schemaRef ds:uri="http://www.w3.org/2001/XMLSchema"/>
+    <ds:schemaRef ds:uri="http://schemas.microsoft.com/office/2006/metadata/properties"/>
+    <ds:schemaRef ds:uri="http://schemas.openxmlformats.org/package/2006/metadata/core-properties"/>
+    <ds:schemaRef ds:uri="http://purl.org/dc/elements/1.1/"/>
+    <ds:schemaRef ds:uri="http://purl.org/dc/terms/"/>
+    <ds:schemaRef ds:uri="http://schemas.microsoft.com/internal/obd"/>
+    <ds:schemaRef ds:uri="http://schemas.microsoft.com/office/infopath/2007/PartnerControls"/>
+  </ds:schemaRefs>
+</ds:datastoreItem>
 </file>
</xml_diff>